<commit_message>
Update issue 92 SASL:   Add branch protocal to document.   Add cgs_sisd/cgs_simd file.
</commit_message>
<xml_diff>
--- a/doc/Shader Design/Design of Shader ABI(CHN).docx
+++ b/doc/Shader Design/Design of Shader ABI(CHN).docx
@@ -28,14 +28,12 @@
       <w:pPr>
         <w:pStyle w:val="Heading2"/>
       </w:pPr>
-      <w:proofErr w:type="spellStart"/>
       <w:r>
         <w:rPr>
           <w:rFonts w:hint="eastAsia"/>
         </w:rPr>
         <w:t>Shader</w:t>
       </w:r>
-      <w:proofErr w:type="spellEnd"/>
       <w:r>
         <w:rPr>
           <w:rFonts w:hint="eastAsia"/>
@@ -68,19 +66,16 @@
             <v:path o:extrusionok="f" gradientshapeok="t" o:connecttype="rect"/>
             <o:lock v:ext="edit" aspectratio="t"/>
           </v:shapetype>
-          <v:shape id="_x0000_i1025" type="#_x0000_t75" style="width:319.5pt;height:318pt" o:ole="">
+          <v:shape id="_x0000_i1025" type="#_x0000_t75" style="width:319.5pt;height:318.1pt" o:ole="">
             <v:imagedata r:id="rId7" o:title=""/>
           </v:shape>
-          <o:OLEObject Type="Embed" ProgID="Visio.Drawing.11" ShapeID="_x0000_i1025" DrawAspect="Content" ObjectID="_1384093746" r:id="rId8"/>
+          <o:OLEObject Type="Embed" ProgID="Visio.Drawing.11" ShapeID="_x0000_i1025" DrawAspect="Content" ObjectID="_1384453268" r:id="rId8"/>
         </w:object>
       </w:r>
     </w:p>
     <w:p>
       <w:pPr>
         <w:pStyle w:val="Heading2"/>
-        <w:rPr>
-          <w:rFonts w:hint="eastAsia"/>
-        </w:rPr>
       </w:pPr>
       <w:r>
         <w:rPr>
@@ -1484,9 +1479,6 @@
     <w:p>
       <w:pPr>
         <w:pStyle w:val="Heading3"/>
-        <w:rPr>
-          <w:rFonts w:hint="eastAsia"/>
-        </w:rPr>
       </w:pPr>
       <w:r>
         <w:rPr>
@@ -1508,11 +1500,6 @@
       </w:r>
     </w:p>
     <w:p>
-      <w:pPr>
-        <w:rPr>
-          <w:rFonts w:hint="eastAsia"/>
-        </w:rPr>
-      </w:pPr>
       <w:r>
         <w:rPr>
           <w:rFonts w:hint="eastAsia"/>
@@ -1552,9 +1539,6 @@
           <w:p>
             <w:pPr>
               <w:jc w:val="center"/>
-              <w:rPr>
-                <w:rFonts w:hint="eastAsia"/>
-              </w:rPr>
             </w:pPr>
             <w:r>
               <w:rPr>
@@ -1578,9 +1562,6 @@
           <w:p>
             <w:pPr>
               <w:jc w:val="center"/>
-              <w:rPr>
-                <w:rFonts w:hint="eastAsia"/>
-              </w:rPr>
             </w:pPr>
             <w:r>
               <w:rPr>
@@ -1599,9 +1580,6 @@
           <w:p>
             <w:pPr>
               <w:jc w:val="center"/>
-              <w:rPr>
-                <w:rFonts w:hint="eastAsia"/>
-              </w:rPr>
             </w:pPr>
             <w:r>
               <w:rPr>
@@ -1625,9 +1603,6 @@
           <w:p>
             <w:pPr>
               <w:jc w:val="center"/>
-              <w:rPr>
-                <w:rFonts w:hint="eastAsia"/>
-              </w:rPr>
             </w:pPr>
           </w:p>
         </w:tc>
@@ -1639,9 +1614,6 @@
           <w:p>
             <w:pPr>
               <w:jc w:val="center"/>
-              <w:rPr>
-                <w:rFonts w:hint="eastAsia"/>
-              </w:rPr>
             </w:pPr>
             <w:r>
               <w:rPr>
@@ -1660,9 +1632,6 @@
           <w:p>
             <w:pPr>
               <w:jc w:val="center"/>
-              <w:rPr>
-                <w:rFonts w:hint="eastAsia"/>
-              </w:rPr>
             </w:pPr>
           </w:p>
         </w:tc>
@@ -1680,9 +1649,6 @@
           <w:p>
             <w:pPr>
               <w:jc w:val="center"/>
-              <w:rPr>
-                <w:rFonts w:hint="eastAsia"/>
-              </w:rPr>
             </w:pPr>
           </w:p>
         </w:tc>
@@ -1694,9 +1660,6 @@
           <w:p>
             <w:pPr>
               <w:jc w:val="center"/>
-              <w:rPr>
-                <w:rFonts w:hint="eastAsia"/>
-              </w:rPr>
             </w:pPr>
             <w:r>
               <w:rPr>
@@ -1721,20 +1684,12 @@
           <w:p>
             <w:pPr>
               <w:jc w:val="center"/>
-              <w:rPr>
-                <w:rFonts w:hint="eastAsia"/>
-              </w:rPr>
             </w:pPr>
           </w:p>
         </w:tc>
       </w:tr>
     </w:tbl>
     <w:p>
-      <w:pPr>
-        <w:rPr>
-          <w:rFonts w:hint="eastAsia"/>
-        </w:rPr>
-      </w:pPr>
       <w:r>
         <w:rPr>
           <w:rFonts w:hint="eastAsia"/>
@@ -1757,9 +1712,6 @@
     <w:p>
       <w:pPr>
         <w:jc w:val="both"/>
-        <w:rPr>
-          <w:rFonts w:hint="eastAsia"/>
-        </w:rPr>
       </w:pPr>
       <w:r>
         <w:rPr>
@@ -1800,9 +1752,6 @@
           <w:p>
             <w:pPr>
               <w:jc w:val="center"/>
-              <w:rPr>
-                <w:rFonts w:hint="eastAsia"/>
-              </w:rPr>
             </w:pPr>
             <w:r>
               <w:rPr>
@@ -1820,9 +1769,6 @@
           <w:p>
             <w:pPr>
               <w:jc w:val="center"/>
-              <w:rPr>
-                <w:rFonts w:hint="eastAsia"/>
-              </w:rPr>
             </w:pPr>
             <w:r>
               <w:rPr>
@@ -1841,9 +1787,6 @@
           <w:p>
             <w:pPr>
               <w:jc w:val="center"/>
-              <w:rPr>
-                <w:rFonts w:hint="eastAsia"/>
-              </w:rPr>
             </w:pPr>
             <w:r>
               <w:rPr>
@@ -1867,9 +1810,6 @@
           <w:p>
             <w:pPr>
               <w:jc w:val="center"/>
-              <w:rPr>
-                <w:rFonts w:hint="eastAsia"/>
-              </w:rPr>
             </w:pPr>
           </w:p>
         </w:tc>
@@ -1881,9 +1821,6 @@
           <w:p>
             <w:pPr>
               <w:jc w:val="center"/>
-              <w:rPr>
-                <w:rFonts w:hint="eastAsia"/>
-              </w:rPr>
             </w:pPr>
             <w:r>
               <w:rPr>
@@ -1902,9 +1839,6 @@
           <w:p>
             <w:pPr>
               <w:jc w:val="center"/>
-              <w:rPr>
-                <w:rFonts w:hint="eastAsia"/>
-              </w:rPr>
             </w:pPr>
           </w:p>
         </w:tc>
@@ -1922,9 +1856,6 @@
           <w:p>
             <w:pPr>
               <w:jc w:val="center"/>
-              <w:rPr>
-                <w:rFonts w:hint="eastAsia"/>
-              </w:rPr>
             </w:pPr>
             <w:r>
               <w:rPr>
@@ -1942,9 +1873,6 @@
           <w:p>
             <w:pPr>
               <w:jc w:val="center"/>
-              <w:rPr>
-                <w:rFonts w:hint="eastAsia"/>
-              </w:rPr>
             </w:pPr>
             <w:r>
               <w:rPr>
@@ -1963,9 +1891,6 @@
           <w:p>
             <w:pPr>
               <w:jc w:val="center"/>
-              <w:rPr>
-                <w:rFonts w:hint="eastAsia"/>
-              </w:rPr>
             </w:pPr>
           </w:p>
         </w:tc>
@@ -1983,9 +1908,6 @@
           <w:p>
             <w:pPr>
               <w:jc w:val="center"/>
-              <w:rPr>
-                <w:rFonts w:hint="eastAsia"/>
-              </w:rPr>
             </w:pPr>
           </w:p>
         </w:tc>
@@ -1997,9 +1919,6 @@
           <w:p>
             <w:pPr>
               <w:jc w:val="center"/>
-              <w:rPr>
-                <w:rFonts w:hint="eastAsia"/>
-              </w:rPr>
             </w:pPr>
             <w:r>
               <w:rPr>
@@ -2018,9 +1937,6 @@
           <w:p>
             <w:pPr>
               <w:jc w:val="center"/>
-              <w:rPr>
-                <w:rFonts w:hint="eastAsia"/>
-              </w:rPr>
             </w:pPr>
           </w:p>
         </w:tc>
@@ -2037,9 +1953,6 @@
           <w:p>
             <w:pPr>
               <w:jc w:val="center"/>
-              <w:rPr>
-                <w:rFonts w:hint="eastAsia"/>
-              </w:rPr>
             </w:pPr>
             <w:r>
               <w:t>…</w:t>
@@ -2054,9 +1967,6 @@
           <w:p>
             <w:pPr>
               <w:jc w:val="center"/>
-              <w:rPr>
-                <w:rFonts w:hint="eastAsia"/>
-              </w:rPr>
             </w:pPr>
             <w:r>
               <w:t>…</w:t>
@@ -2072,20 +1982,12 @@
           <w:p>
             <w:pPr>
               <w:jc w:val="center"/>
-              <w:rPr>
-                <w:rFonts w:hint="eastAsia"/>
-              </w:rPr>
             </w:pPr>
           </w:p>
         </w:tc>
       </w:tr>
     </w:tbl>
     <w:p>
-      <w:pPr>
-        <w:rPr>
-          <w:rFonts w:hint="eastAsia"/>
-        </w:rPr>
-      </w:pPr>
       <w:r>
         <w:rPr>
           <w:rFonts w:hint="eastAsia"/>
@@ -2124,9 +2026,6 @@
           <w:p>
             <w:pPr>
               <w:jc w:val="center"/>
-              <w:rPr>
-                <w:rFonts w:hint="eastAsia"/>
-              </w:rPr>
             </w:pPr>
             <w:r>
               <w:rPr>
@@ -2144,9 +2043,6 @@
           <w:p>
             <w:pPr>
               <w:jc w:val="center"/>
-              <w:rPr>
-                <w:rFonts w:hint="eastAsia"/>
-              </w:rPr>
             </w:pPr>
             <w:r>
               <w:rPr>
@@ -2165,9 +2061,6 @@
           <w:p>
             <w:pPr>
               <w:jc w:val="center"/>
-              <w:rPr>
-                <w:rFonts w:hint="eastAsia"/>
-              </w:rPr>
             </w:pPr>
             <w:r>
               <w:rPr>
@@ -2190,9 +2083,6 @@
           <w:p>
             <w:pPr>
               <w:jc w:val="center"/>
-              <w:rPr>
-                <w:rFonts w:hint="eastAsia"/>
-              </w:rPr>
             </w:pPr>
             <w:r>
               <w:rPr>
@@ -2210,9 +2100,6 @@
           <w:p>
             <w:pPr>
               <w:jc w:val="center"/>
-              <w:rPr>
-                <w:rFonts w:hint="eastAsia"/>
-              </w:rPr>
             </w:pPr>
             <w:r>
               <w:rPr>
@@ -2231,9 +2118,6 @@
           <w:p>
             <w:pPr>
               <w:jc w:val="center"/>
-              <w:rPr>
-                <w:rFonts w:hint="eastAsia"/>
-              </w:rPr>
             </w:pPr>
           </w:p>
         </w:tc>
@@ -2250,9 +2134,6 @@
           <w:p>
             <w:pPr>
               <w:jc w:val="center"/>
-              <w:rPr>
-                <w:rFonts w:hint="eastAsia"/>
-              </w:rPr>
             </w:pPr>
             <w:r>
               <w:t>…</w:t>
@@ -2267,9 +2148,6 @@
           <w:p>
             <w:pPr>
               <w:jc w:val="center"/>
-              <w:rPr>
-                <w:rFonts w:hint="eastAsia"/>
-              </w:rPr>
             </w:pPr>
             <w:r>
               <w:t>…</w:t>
@@ -2285,44 +2163,22 @@
           <w:p>
             <w:pPr>
               <w:jc w:val="center"/>
-              <w:rPr>
-                <w:rFonts w:hint="eastAsia"/>
-              </w:rPr>
             </w:pPr>
           </w:p>
         </w:tc>
       </w:tr>
     </w:tbl>
-    <w:p>
-      <w:pPr>
-        <w:rPr>
-          <w:rFonts w:hint="eastAsia"/>
-        </w:rPr>
-      </w:pPr>
-    </w:p>
+    <w:p/>
     <w:p>
       <w:pPr>
         <w:pStyle w:val="Heading2"/>
-        <w:rPr>
-          <w:rFonts w:hint="eastAsia"/>
-        </w:rPr>
       </w:pPr>
     </w:p>
-    <w:p>
-      <w:pPr>
-        <w:rPr>
-          <w:rFonts w:hint="eastAsia"/>
-        </w:rPr>
-      </w:pPr>
-    </w:p>
+    <w:p/>
     <w:p>
       <w:pPr>
         <w:pStyle w:val="Heading2"/>
-        <w:rPr>
-          <w:rFonts w:hint="eastAsia"/>
-        </w:rPr>
       </w:pPr>
-      <w:proofErr w:type="spellStart"/>
       <w:r>
         <w:rPr>
           <w:rFonts w:hint="eastAsia"/>
@@ -2330,7 +2186,6 @@
         <w:lastRenderedPageBreak/>
         <w:t>Shader</w:t>
       </w:r>
-      <w:proofErr w:type="spellEnd"/>
       <w:r>
         <w:rPr>
           <w:rFonts w:hint="eastAsia"/>
@@ -2360,11 +2215,6 @@
             <w:tcW w:w="2088" w:type="dxa"/>
           </w:tcPr>
           <w:p>
-            <w:pPr>
-              <w:rPr>
-                <w:rFonts w:hint="eastAsia"/>
-              </w:rPr>
-            </w:pPr>
             <w:r>
               <w:rPr>
                 <w:rFonts w:hint="eastAsia"/>
@@ -2378,11 +2228,6 @@
             <w:tcW w:w="2393" w:type="dxa"/>
           </w:tcPr>
           <w:p>
-            <w:pPr>
-              <w:rPr>
-                <w:rFonts w:hint="eastAsia"/>
-              </w:rPr>
-            </w:pPr>
             <w:r>
               <w:rPr>
                 <w:rFonts w:hint="eastAsia"/>
@@ -2396,11 +2241,6 @@
             <w:tcW w:w="3466" w:type="dxa"/>
           </w:tcPr>
           <w:p>
-            <w:pPr>
-              <w:rPr>
-                <w:rFonts w:hint="eastAsia"/>
-              </w:rPr>
-            </w:pPr>
             <w:r>
               <w:rPr>
                 <w:rFonts w:hint="eastAsia"/>
@@ -2420,11 +2260,6 @@
             <w:tcW w:w="2088" w:type="dxa"/>
           </w:tcPr>
           <w:p>
-            <w:pPr>
-              <w:rPr>
-                <w:rFonts w:hint="eastAsia"/>
-              </w:rPr>
-            </w:pPr>
             <w:r>
               <w:rPr>
                 <w:rFonts w:hint="eastAsia"/>
@@ -2438,11 +2273,6 @@
             <w:tcW w:w="2393" w:type="dxa"/>
           </w:tcPr>
           <w:p>
-            <w:pPr>
-              <w:rPr>
-                <w:rFonts w:hint="eastAsia"/>
-              </w:rPr>
-            </w:pPr>
             <w:r>
               <w:rPr>
                 <w:rFonts w:hint="eastAsia"/>
@@ -2458,7 +2288,6 @@
           <w:p>
             <w:pPr>
               <w:rPr>
-                <w:rFonts w:hint="eastAsia"/>
                 <w:vertAlign w:val="superscript"/>
               </w:rPr>
             </w:pPr>
@@ -2488,11 +2317,6 @@
             <w:tcW w:w="2088" w:type="dxa"/>
           </w:tcPr>
           <w:p>
-            <w:pPr>
-              <w:rPr>
-                <w:rFonts w:hint="eastAsia"/>
-              </w:rPr>
-            </w:pPr>
             <w:r>
               <w:rPr>
                 <w:rFonts w:hint="eastAsia"/>
@@ -2508,7 +2332,6 @@
           <w:p>
             <w:pPr>
               <w:rPr>
-                <w:rFonts w:hint="eastAsia"/>
                 <w:vertAlign w:val="superscript"/>
               </w:rPr>
             </w:pPr>
@@ -2532,11 +2355,6 @@
             <w:tcW w:w="3466" w:type="dxa"/>
           </w:tcPr>
           <w:p>
-            <w:pPr>
-              <w:rPr>
-                <w:rFonts w:hint="eastAsia"/>
-              </w:rPr>
-            </w:pPr>
             <w:r>
               <w:rPr>
                 <w:rFonts w:hint="eastAsia"/>
@@ -2557,11 +2375,6 @@
             </w:r>
           </w:p>
           <w:p>
-            <w:pPr>
-              <w:rPr>
-                <w:rFonts w:hint="eastAsia"/>
-              </w:rPr>
-            </w:pPr>
             <w:r>
               <w:rPr>
                 <w:rFonts w:hint="eastAsia"/>
@@ -2570,11 +2383,6 @@
             </w:r>
           </w:p>
           <w:p>
-            <w:pPr>
-              <w:rPr>
-                <w:rFonts w:hint="eastAsia"/>
-              </w:rPr>
-            </w:pPr>
             <w:r>
               <w:rPr>
                 <w:rFonts w:hint="eastAsia"/>
@@ -2589,11 +2397,6 @@
             </w:r>
           </w:p>
           <w:p>
-            <w:pPr>
-              <w:rPr>
-                <w:rFonts w:hint="eastAsia"/>
-              </w:rPr>
-            </w:pPr>
             <w:r>
               <w:rPr>
                 <w:rFonts w:hint="eastAsia"/>
@@ -2694,11 +2497,6 @@
             </w:r>
           </w:p>
           <w:p>
-            <w:pPr>
-              <w:rPr>
-                <w:rFonts w:hint="eastAsia"/>
-              </w:rPr>
-            </w:pPr>
             <w:r>
               <w:rPr>
                 <w:rFonts w:hint="eastAsia"/>
@@ -2751,7 +2549,6 @@
           <w:p>
             <w:pPr>
               <w:rPr>
-                <w:rFonts w:hint="eastAsia"/>
                 <w:vertAlign w:val="superscript"/>
               </w:rPr>
             </w:pPr>
@@ -2814,7 +2611,7 @@
               <w:rPr>
                 <w:rFonts w:hint="eastAsia"/>
               </w:rPr>
-              <w:t>Processed Vertex</w:t>
+              <w:t>VS Local Variable</w:t>
             </w:r>
           </w:p>
         </w:tc>
@@ -2865,16 +2662,11 @@
             <w:tcW w:w="2088" w:type="dxa"/>
           </w:tcPr>
           <w:p>
-            <w:pPr>
-              <w:rPr>
-                <w:rFonts w:hint="eastAsia"/>
-              </w:rPr>
-            </w:pPr>
-            <w:r>
-              <w:rPr>
-                <w:rFonts w:hint="eastAsia"/>
-              </w:rPr>
-              <w:t>Pre-Processing Pixel Block Data</w:t>
+            <w:r>
+              <w:rPr>
+                <w:rFonts w:hint="eastAsia"/>
+              </w:rPr>
+              <w:t>Processed Vertex</w:t>
             </w:r>
           </w:p>
         </w:tc>
@@ -2883,16 +2675,11 @@
             <w:tcW w:w="2393" w:type="dxa"/>
           </w:tcPr>
           <w:p>
-            <w:pPr>
-              <w:rPr>
-                <w:rFonts w:hint="eastAsia"/>
-              </w:rPr>
-            </w:pPr>
-            <w:r>
-              <w:rPr>
-                <w:rFonts w:hint="eastAsia"/>
-              </w:rPr>
-              <w:t>Horizontal</w:t>
+            <w:r>
+              <w:rPr>
+                <w:rFonts w:hint="eastAsia"/>
+              </w:rPr>
+              <w:t>Vertical</w:t>
             </w:r>
           </w:p>
         </w:tc>
@@ -2901,141 +2688,11 @@
             <w:tcW w:w="3466" w:type="dxa"/>
           </w:tcPr>
           <w:p>
-            <w:pPr>
-              <w:rPr>
-                <w:rFonts w:hint="eastAsia"/>
-              </w:rPr>
-            </w:pPr>
-            <w:r>
-              <w:rPr>
-                <w:rFonts w:hint="eastAsia"/>
-              </w:rPr>
-              <w:t>变量</w:t>
-            </w:r>
-            <w:r>
-              <w:rPr>
-                <w:rFonts w:hint="eastAsia"/>
-              </w:rPr>
-              <w:t>16</w:t>
-            </w:r>
-            <w:r>
-              <w:rPr>
-                <w:rFonts w:hint="eastAsia"/>
-              </w:rPr>
-              <w:t>字节对齐。</w:t>
-            </w:r>
-          </w:p>
-          <w:p>
-            <w:pPr>
-              <w:rPr>
-                <w:rFonts w:hint="eastAsia"/>
-              </w:rPr>
-            </w:pPr>
-            <w:r>
-              <w:rPr>
-                <w:rFonts w:hint="eastAsia"/>
-              </w:rPr>
-              <w:t>每个</w:t>
-            </w:r>
-            <w:r>
-              <w:rPr>
-                <w:rFonts w:hint="eastAsia"/>
-              </w:rPr>
-              <w:t>Block</w:t>
-            </w:r>
-            <w:r>
-              <w:rPr>
-                <w:rFonts w:hint="eastAsia"/>
-              </w:rPr>
-              <w:t>均有</w:t>
-            </w:r>
-            <w:r>
-              <w:rPr>
-                <w:rFonts w:hint="eastAsia"/>
-              </w:rPr>
-              <w:t>16</w:t>
-            </w:r>
-            <w:r>
-              <w:rPr>
-                <w:rFonts w:hint="eastAsia"/>
-              </w:rPr>
-              <w:t>个像素水平布局而成。</w:t>
-            </w:r>
-          </w:p>
-          <w:p>
-            <w:pPr>
-              <w:rPr>
-                <w:rFonts w:hint="eastAsia"/>
-              </w:rPr>
-            </w:pPr>
-            <w:r>
-              <w:rPr>
-                <w:rFonts w:hint="eastAsia"/>
-              </w:rPr>
-              <w:t>16</w:t>
-            </w:r>
-            <w:r>
-              <w:rPr>
-                <w:rFonts w:hint="eastAsia"/>
-              </w:rPr>
-              <w:t>字节以下，非二幂大小的数据均补齐为</w:t>
-            </w:r>
-            <w:r>
-              <w:rPr>
-                <w:rFonts w:hint="eastAsia"/>
-              </w:rPr>
-              <w:t>2</w:t>
-            </w:r>
-            <w:r>
-              <w:rPr>
-                <w:rFonts w:hint="eastAsia"/>
-              </w:rPr>
-              <w:t>幂的大小。</w:t>
-            </w:r>
-          </w:p>
-          <w:p>
-            <w:pPr>
-              <w:rPr>
-                <w:rFonts w:hint="eastAsia"/>
-                <w:vertAlign w:val="superscript"/>
-              </w:rPr>
-            </w:pPr>
-            <w:r>
-              <w:rPr>
-                <w:rFonts w:hint="eastAsia"/>
-              </w:rPr>
-              <w:t>对于</w:t>
-            </w:r>
-            <w:r>
-              <w:rPr>
-                <w:rFonts w:hint="eastAsia"/>
-              </w:rPr>
-              <w:t>matrix</w:t>
-            </w:r>
-            <w:r>
-              <w:rPr>
-                <w:rFonts w:hint="eastAsia"/>
-              </w:rPr>
-              <w:t>，将行打包或补齐至</w:t>
-            </w:r>
-            <w:r>
-              <w:rPr>
-                <w:rFonts w:hint="eastAsia"/>
-              </w:rPr>
-              <w:t>16</w:t>
-            </w:r>
-            <w:r>
-              <w:rPr>
-                <w:rFonts w:hint="eastAsia"/>
-              </w:rPr>
-              <w:t>字节。</w:t>
-            </w:r>
-            <w:r>
-              <w:rPr>
-                <w:rFonts w:hint="eastAsia"/>
-                <w:vertAlign w:val="superscript"/>
-              </w:rPr>
-              <w:t>5</w:t>
+            <w:r>
+              <w:rPr>
+                <w:rFonts w:hint="eastAsia"/>
+              </w:rPr>
+              <w:t>同上</w:t>
             </w:r>
           </w:p>
         </w:tc>
@@ -3050,16 +2707,11 @@
             <w:tcW w:w="2088" w:type="dxa"/>
           </w:tcPr>
           <w:p>
-            <w:pPr>
-              <w:rPr>
-                <w:rFonts w:hint="eastAsia"/>
-              </w:rPr>
-            </w:pPr>
-            <w:r>
-              <w:rPr>
-                <w:rFonts w:hint="eastAsia"/>
-              </w:rPr>
-              <w:t>PS Constant Buffer</w:t>
+            <w:r>
+              <w:rPr>
+                <w:rFonts w:hint="eastAsia"/>
+              </w:rPr>
+              <w:t>Pre-Processing Pixel Block Data</w:t>
             </w:r>
           </w:p>
         </w:tc>
@@ -3071,6 +2723,109 @@
             <w:pPr>
               <w:rPr>
                 <w:rFonts w:hint="eastAsia"/>
+              </w:rPr>
+            </w:pPr>
+            <w:r>
+              <w:rPr>
+                <w:rFonts w:hint="eastAsia"/>
+              </w:rPr>
+              <w:t>Horizontal</w:t>
+            </w:r>
+          </w:p>
+          <w:p>
+            <w:r>
+              <w:rPr>
+                <w:rFonts w:hint="eastAsia"/>
+              </w:rPr>
+              <w:t>( 16 Pixels per block)</w:t>
+            </w:r>
+          </w:p>
+        </w:tc>
+        <w:tc>
+          <w:tcPr>
+            <w:tcW w:w="3466" w:type="dxa"/>
+          </w:tcPr>
+          <w:p>
+            <w:r>
+              <w:rPr>
+                <w:rFonts w:hint="eastAsia"/>
+              </w:rPr>
+              <w:t>变量</w:t>
+            </w:r>
+            <w:r>
+              <w:rPr>
+                <w:rFonts w:hint="eastAsia"/>
+              </w:rPr>
+              <w:t>16</w:t>
+            </w:r>
+            <w:r>
+              <w:rPr>
+                <w:rFonts w:hint="eastAsia"/>
+              </w:rPr>
+              <w:t>字节对齐。</w:t>
+            </w:r>
+          </w:p>
+          <w:p>
+            <w:r>
+              <w:rPr>
+                <w:rFonts w:hint="eastAsia"/>
+              </w:rPr>
+              <w:t>每个</w:t>
+            </w:r>
+            <w:r>
+              <w:rPr>
+                <w:rFonts w:hint="eastAsia"/>
+              </w:rPr>
+              <w:t>Block</w:t>
+            </w:r>
+            <w:r>
+              <w:rPr>
+                <w:rFonts w:hint="eastAsia"/>
+              </w:rPr>
+              <w:t>均有</w:t>
+            </w:r>
+            <w:r>
+              <w:rPr>
+                <w:rFonts w:hint="eastAsia"/>
+              </w:rPr>
+              <w:t>16</w:t>
+            </w:r>
+            <w:r>
+              <w:rPr>
+                <w:rFonts w:hint="eastAsia"/>
+              </w:rPr>
+              <w:t>个像素水平布局而成。</w:t>
+            </w:r>
+          </w:p>
+          <w:p>
+            <w:r>
+              <w:rPr>
+                <w:rFonts w:hint="eastAsia"/>
+              </w:rPr>
+              <w:t>16</w:t>
+            </w:r>
+            <w:r>
+              <w:rPr>
+                <w:rFonts w:hint="eastAsia"/>
+              </w:rPr>
+              <w:t>字节以下，非二幂大小的数据均补齐为</w:t>
+            </w:r>
+            <w:r>
+              <w:rPr>
+                <w:rFonts w:hint="eastAsia"/>
+              </w:rPr>
+              <w:t>2</w:t>
+            </w:r>
+            <w:r>
+              <w:rPr>
+                <w:rFonts w:hint="eastAsia"/>
+              </w:rPr>
+              <w:t>幂的大小。</w:t>
+            </w:r>
+          </w:p>
+          <w:p>
+            <w:pPr>
+              <w:rPr>
                 <w:vertAlign w:val="superscript"/>
               </w:rPr>
             </w:pPr>
@@ -3078,38 +2833,38 @@
               <w:rPr>
                 <w:rFonts w:hint="eastAsia"/>
               </w:rPr>
-              <w:t>Vertical</w:t>
+              <w:t>对于</w:t>
+            </w:r>
+            <w:r>
+              <w:rPr>
+                <w:rFonts w:hint="eastAsia"/>
+              </w:rPr>
+              <w:t>matrix</w:t>
+            </w:r>
+            <w:r>
+              <w:rPr>
+                <w:rFonts w:hint="eastAsia"/>
+              </w:rPr>
+              <w:t>，将行打包或补齐至</w:t>
+            </w:r>
+            <w:r>
+              <w:rPr>
+                <w:rFonts w:hint="eastAsia"/>
+              </w:rPr>
+              <w:t>16</w:t>
+            </w:r>
+            <w:r>
+              <w:rPr>
+                <w:rFonts w:hint="eastAsia"/>
+              </w:rPr>
+              <w:t>字节。</w:t>
             </w:r>
             <w:r>
               <w:rPr>
                 <w:rFonts w:hint="eastAsia"/>
                 <w:vertAlign w:val="superscript"/>
               </w:rPr>
-              <w:t>1</w:t>
-            </w:r>
-          </w:p>
-        </w:tc>
-        <w:tc>
-          <w:tcPr>
-            <w:tcW w:w="3466" w:type="dxa"/>
-          </w:tcPr>
-          <w:p>
-            <w:pPr>
-              <w:rPr>
-                <w:rFonts w:hint="eastAsia"/>
-              </w:rPr>
-            </w:pPr>
-            <w:r>
-              <w:rPr>
-                <w:rFonts w:hint="eastAsia"/>
-              </w:rPr>
-              <w:t>同</w:t>
-            </w:r>
-            <w:r>
-              <w:rPr>
-                <w:rFonts w:hint="eastAsia"/>
-              </w:rPr>
-              <w:t>VS Constant Buffer</w:t>
+              <w:t>5</w:t>
             </w:r>
           </w:p>
         </w:tc>
@@ -3133,6 +2888,138 @@
               <w:rPr>
                 <w:rFonts w:hint="eastAsia"/>
               </w:rPr>
+              <w:t>PS Local Variable</w:t>
+            </w:r>
+          </w:p>
+        </w:tc>
+        <w:tc>
+          <w:tcPr>
+            <w:tcW w:w="2393" w:type="dxa"/>
+          </w:tcPr>
+          <w:p>
+            <w:pPr>
+              <w:rPr>
+                <w:rFonts w:hint="eastAsia"/>
+              </w:rPr>
+            </w:pPr>
+            <w:r>
+              <w:rPr>
+                <w:rFonts w:hint="eastAsia"/>
+              </w:rPr>
+              <w:t xml:space="preserve">Horizontal( 16 </w:t>
+            </w:r>
+            <w:proofErr w:type="spellStart"/>
+            <w:r>
+              <w:rPr>
+                <w:rFonts w:hint="eastAsia"/>
+              </w:rPr>
+              <w:t>px</w:t>
+            </w:r>
+            <w:proofErr w:type="spellEnd"/>
+            <w:r>
+              <w:rPr>
+                <w:rFonts w:hint="eastAsia"/>
+              </w:rPr>
+              <w:t xml:space="preserve"> per block)</w:t>
+            </w:r>
+          </w:p>
+        </w:tc>
+        <w:tc>
+          <w:tcPr>
+            <w:tcW w:w="3466" w:type="dxa"/>
+          </w:tcPr>
+          <w:p>
+            <w:pPr>
+              <w:rPr>
+                <w:rFonts w:hint="eastAsia"/>
+              </w:rPr>
+            </w:pPr>
+            <w:r>
+              <w:rPr>
+                <w:rFonts w:hint="eastAsia"/>
+              </w:rPr>
+              <w:t>同上</w:t>
+            </w:r>
+          </w:p>
+        </w:tc>
+      </w:tr>
+      <w:tr>
+        <w:trPr>
+          <w:cantSplit/>
+          <w:jc w:val="center"/>
+        </w:trPr>
+        <w:tc>
+          <w:tcPr>
+            <w:tcW w:w="2088" w:type="dxa"/>
+          </w:tcPr>
+          <w:p>
+            <w:r>
+              <w:rPr>
+                <w:rFonts w:hint="eastAsia"/>
+              </w:rPr>
+              <w:t>PS Constant Buffer</w:t>
+            </w:r>
+          </w:p>
+        </w:tc>
+        <w:tc>
+          <w:tcPr>
+            <w:tcW w:w="2393" w:type="dxa"/>
+          </w:tcPr>
+          <w:p>
+            <w:pPr>
+              <w:rPr>
+                <w:vertAlign w:val="superscript"/>
+              </w:rPr>
+            </w:pPr>
+            <w:r>
+              <w:rPr>
+                <w:rFonts w:hint="eastAsia"/>
+              </w:rPr>
+              <w:t>Vertical</w:t>
+            </w:r>
+            <w:r>
+              <w:rPr>
+                <w:rFonts w:hint="eastAsia"/>
+                <w:vertAlign w:val="superscript"/>
+              </w:rPr>
+              <w:t>1</w:t>
+            </w:r>
+          </w:p>
+        </w:tc>
+        <w:tc>
+          <w:tcPr>
+            <w:tcW w:w="3466" w:type="dxa"/>
+          </w:tcPr>
+          <w:p>
+            <w:r>
+              <w:rPr>
+                <w:rFonts w:hint="eastAsia"/>
+              </w:rPr>
+              <w:t>同</w:t>
+            </w:r>
+            <w:r>
+              <w:rPr>
+                <w:rFonts w:hint="eastAsia"/>
+              </w:rPr>
+              <w:t>VS Constant Buffer</w:t>
+            </w:r>
+          </w:p>
+        </w:tc>
+      </w:tr>
+      <w:tr>
+        <w:trPr>
+          <w:cantSplit/>
+          <w:jc w:val="center"/>
+        </w:trPr>
+        <w:tc>
+          <w:tcPr>
+            <w:tcW w:w="2088" w:type="dxa"/>
+          </w:tcPr>
+          <w:p>
+            <w:r>
+              <w:rPr>
+                <w:rFonts w:hint="eastAsia"/>
+              </w:rPr>
               <w:t>Frame Buffer</w:t>
             </w:r>
           </w:p>
@@ -3144,7 +3031,6 @@
           <w:p>
             <w:pPr>
               <w:rPr>
-                <w:rFonts w:hint="eastAsia"/>
                 <w:vertAlign w:val="superscript"/>
               </w:rPr>
             </w:pPr>
@@ -3170,7 +3056,6 @@
           <w:p>
             <w:pPr>
               <w:rPr>
-                <w:rFonts w:hint="eastAsia"/>
                 <w:vertAlign w:val="superscript"/>
               </w:rPr>
             </w:pPr>
@@ -3192,11 +3077,6 @@
       </w:tr>
     </w:tbl>
     <w:p>
-      <w:pPr>
-        <w:rPr>
-          <w:rFonts w:hint="eastAsia"/>
-        </w:rPr>
-      </w:pPr>
       <w:r>
         <w:rPr>
           <w:rFonts w:hint="eastAsia"/>
@@ -3235,11 +3115,6 @@
       </w:r>
     </w:p>
     <w:p>
-      <w:pPr>
-        <w:rPr>
-          <w:rFonts w:hint="eastAsia"/>
-        </w:rPr>
-      </w:pPr>
       <w:r>
         <w:rPr>
           <w:rFonts w:hint="eastAsia"/>
@@ -3266,11 +3141,6 @@
       </w:r>
     </w:p>
     <w:p>
-      <w:pPr>
-        <w:rPr>
-          <w:rFonts w:hint="eastAsia"/>
-        </w:rPr>
-      </w:pPr>
       <w:r>
         <w:rPr>
           <w:rFonts w:hint="eastAsia"/>
@@ -3333,11 +3203,6 @@
       </w:r>
     </w:p>
     <w:p>
-      <w:pPr>
-        <w:rPr>
-          <w:rFonts w:hint="eastAsia"/>
-        </w:rPr>
-      </w:pPr>
       <w:r>
         <w:rPr>
           <w:rFonts w:hint="eastAsia"/>
@@ -3364,11 +3229,6 @@
       </w:r>
     </w:p>
     <w:p>
-      <w:pPr>
-        <w:rPr>
-          <w:rFonts w:hint="eastAsia"/>
-        </w:rPr>
-      </w:pPr>
       <w:r>
         <w:rPr>
           <w:rFonts w:hint="eastAsia"/>
@@ -3402,31 +3262,18 @@
         <w:rPr>
           <w:rFonts w:hint="eastAsia"/>
         </w:rPr>
-        <w:t>指令布局</w:t>
-      </w:r>
-    </w:p>
-    <w:p>
-      <w:r>
-        <w:rPr>
-          <w:rFonts w:hint="eastAsia"/>
-        </w:rPr>
-        <w:t>水平布局（</w:t>
-      </w:r>
-      <w:r>
-        <w:rPr>
-          <w:rFonts w:hint="eastAsia"/>
-        </w:rPr>
-        <w:t>Horizontal Instruction Layout</w:t>
-      </w:r>
-      <w:r>
-        <w:rPr>
-          <w:rFonts w:hint="eastAsia"/>
-        </w:rPr>
-        <w:t>）</w:t>
+        <w:t>指令</w:t>
+      </w:r>
+      <w:r>
+        <w:rPr>
+          <w:rFonts w:hint="eastAsia"/>
+        </w:rPr>
+        <w:t>生成</w:t>
       </w:r>
     </w:p>
     <w:p>
       <w:pPr>
+        <w:pStyle w:val="Heading2"/>
         <w:rPr>
           <w:rFonts w:hint="eastAsia"/>
         </w:rPr>
@@ -3435,48 +3282,2709 @@
         <w:rPr>
           <w:rFonts w:hint="eastAsia"/>
         </w:rPr>
-        <w:t>垂直布局</w:t>
+        <w:t>Vertex Shader</w:t>
+      </w:r>
+    </w:p>
+    <w:p>
+      <w:pPr>
+        <w:rPr>
+          <w:rFonts w:hint="eastAsia"/>
+        </w:rPr>
+      </w:pPr>
+    </w:p>
+    <w:p>
+      <w:pPr>
+        <w:pStyle w:val="Heading2"/>
+        <w:rPr>
+          <w:rFonts w:hint="eastAsia"/>
+        </w:rPr>
+      </w:pPr>
+      <w:r>
+        <w:rPr>
+          <w:rFonts w:hint="eastAsia"/>
+        </w:rPr>
+        <w:lastRenderedPageBreak/>
+        <w:t>Pixel Shader</w:t>
+      </w:r>
+    </w:p>
+    <w:p>
+      <w:pPr>
+        <w:pStyle w:val="Heading3"/>
+        <w:rPr>
+          <w:rFonts w:hint="eastAsia"/>
+        </w:rPr>
+      </w:pPr>
+      <w:r>
+        <w:rPr>
+          <w:rFonts w:hint="eastAsia"/>
+        </w:rPr>
+        <w:t>Constant</w:t>
+      </w:r>
+      <w:r>
+        <w:rPr>
+          <w:rFonts w:hint="eastAsia"/>
+        </w:rPr>
+        <w:t xml:space="preserve"> v</w:t>
+      </w:r>
+      <w:r>
+        <w:rPr>
+          <w:rFonts w:hint="eastAsia"/>
+        </w:rPr>
+        <w:t>s</w:t>
+      </w:r>
+      <w:r>
+        <w:rPr>
+          <w:rFonts w:hint="eastAsia"/>
+        </w:rPr>
+        <w:t>.</w:t>
+      </w:r>
+      <w:r>
+        <w:rPr>
+          <w:rFonts w:hint="eastAsia"/>
+        </w:rPr>
+        <w:t xml:space="preserve"> </w:t>
+      </w:r>
+      <w:r>
+        <w:rPr>
+          <w:rFonts w:hint="eastAsia"/>
+        </w:rPr>
+        <w:t>Block</w:t>
+      </w:r>
+    </w:p>
+    <w:p>
+      <w:pPr>
+        <w:rPr>
+          <w:rFonts w:hint="eastAsia"/>
+        </w:rPr>
+      </w:pPr>
+      <w:r>
+        <w:rPr>
+          <w:rFonts w:hint="eastAsia"/>
+        </w:rPr>
+        <w:t>复制</w:t>
+      </w:r>
+      <w:r>
+        <w:rPr>
+          <w:rFonts w:hint="eastAsia"/>
+        </w:rPr>
+        <w:t>展开</w:t>
+      </w:r>
+      <w:r>
+        <w:rPr>
+          <w:rFonts w:hint="eastAsia"/>
+        </w:rPr>
+        <w:t>Constant</w:t>
+      </w:r>
+      <w:r>
+        <w:rPr>
+          <w:rFonts w:hint="eastAsia"/>
+        </w:rPr>
+        <w:t>为一个</w:t>
+      </w:r>
+      <w:r>
+        <w:rPr>
+          <w:rFonts w:hint="eastAsia"/>
+        </w:rPr>
+        <w:t>SIMD</w:t>
+      </w:r>
+      <w:r>
+        <w:rPr>
+          <w:rFonts w:hint="eastAsia"/>
+        </w:rPr>
+        <w:t>单元。如一个</w:t>
+      </w:r>
+      <w:r>
+        <w:rPr>
+          <w:rFonts w:hint="eastAsia"/>
+        </w:rPr>
+        <w:t>float</w:t>
+      </w:r>
+      <w:r>
+        <w:rPr>
+          <w:rFonts w:hint="eastAsia"/>
+        </w:rPr>
+        <w:t>重复四次成</w:t>
+      </w:r>
+      <w:r>
+        <w:rPr>
+          <w:rFonts w:hint="eastAsia"/>
+        </w:rPr>
+        <w:t>float4</w:t>
+      </w:r>
+      <w:r>
+        <w:rPr>
+          <w:rFonts w:hint="eastAsia"/>
+        </w:rPr>
+        <w:t>，</w:t>
+      </w:r>
+      <w:r>
+        <w:rPr>
+          <w:rFonts w:hint="eastAsia"/>
+        </w:rPr>
+        <w:t>float2</w:t>
+      </w:r>
+      <w:r>
+        <w:rPr>
+          <w:rFonts w:hint="eastAsia"/>
+        </w:rPr>
+        <w:t>重复两次成</w:t>
+      </w:r>
+      <w:r>
+        <w:rPr>
+          <w:rFonts w:hint="eastAsia"/>
+        </w:rPr>
+        <w:t>float4</w:t>
+      </w:r>
+      <w:r>
+        <w:rPr>
+          <w:rFonts w:hint="eastAsia"/>
+        </w:rPr>
+        <w:t>，</w:t>
+      </w:r>
+      <w:r>
+        <w:rPr>
+          <w:rFonts w:hint="eastAsia"/>
+        </w:rPr>
+        <w:t>float3</w:t>
+      </w:r>
+      <w:r>
+        <w:rPr>
+          <w:rFonts w:hint="eastAsia"/>
+        </w:rPr>
+        <w:t>补充</w:t>
+      </w:r>
+      <w:r>
+        <w:rPr>
+          <w:rFonts w:hint="eastAsia"/>
+        </w:rPr>
+        <w:t>0.0</w:t>
+      </w:r>
+      <w:r>
+        <w:rPr>
+          <w:rFonts w:hint="eastAsia"/>
+        </w:rPr>
+        <w:t>后为一个</w:t>
+      </w:r>
+      <w:r>
+        <w:rPr>
+          <w:rFonts w:hint="eastAsia"/>
+        </w:rPr>
+        <w:t>float4</w:t>
+      </w:r>
+      <w:r>
+        <w:rPr>
+          <w:rFonts w:hint="eastAsia"/>
+        </w:rPr>
+        <w:t>。然后对所有数据进行并行操作。操作步骤由指令决定。</w:t>
+      </w:r>
+    </w:p>
+    <w:p>
+      <w:pPr>
+        <w:pStyle w:val="Heading3"/>
+        <w:rPr>
+          <w:rFonts w:hint="eastAsia"/>
+        </w:rPr>
+      </w:pPr>
+      <w:r>
+        <w:rPr>
+          <w:rFonts w:hint="eastAsia"/>
+        </w:rPr>
+        <w:t xml:space="preserve">Constant vs. </w:t>
+      </w:r>
+      <w:r>
+        <w:rPr>
+          <w:rFonts w:hint="eastAsia"/>
+        </w:rPr>
+        <w:t>Constant</w:t>
+      </w:r>
+    </w:p>
+    <w:p>
+      <w:pPr>
+        <w:rPr>
+          <w:rFonts w:hint="eastAsia"/>
+        </w:rPr>
+      </w:pPr>
+      <w:r>
+        <w:rPr>
+          <w:rFonts w:hint="eastAsia"/>
+        </w:rPr>
+        <w:t>将</w:t>
+      </w:r>
+      <w:r>
+        <w:rPr>
+          <w:rFonts w:hint="eastAsia"/>
+        </w:rPr>
+        <w:t>两个</w:t>
+      </w:r>
+      <w:r>
+        <w:rPr>
+          <w:rFonts w:hint="eastAsia"/>
+        </w:rPr>
+        <w:t>Constant</w:t>
+      </w:r>
+      <w:r>
+        <w:rPr>
+          <w:rFonts w:hint="eastAsia"/>
+        </w:rPr>
+        <w:t>复制展开成</w:t>
+      </w:r>
+      <w:r>
+        <w:rPr>
+          <w:rFonts w:hint="eastAsia"/>
+        </w:rPr>
+        <w:t>SIMD</w:t>
+      </w:r>
+      <w:r>
+        <w:rPr>
+          <w:rFonts w:hint="eastAsia"/>
+        </w:rPr>
+        <w:t>单元后操作。</w:t>
+      </w:r>
+    </w:p>
+    <w:p>
+      <w:pPr>
+        <w:pStyle w:val="Heading3"/>
+        <w:rPr>
+          <w:rFonts w:hint="eastAsia"/>
+        </w:rPr>
+      </w:pPr>
+      <w:r>
+        <w:rPr>
+          <w:rFonts w:hint="eastAsia"/>
+        </w:rPr>
+        <w:t>Block v</w:t>
+      </w:r>
+      <w:r>
+        <w:rPr>
+          <w:rFonts w:hint="eastAsia"/>
+        </w:rPr>
+        <w:t>s. Block</w:t>
+      </w:r>
+    </w:p>
+    <w:p>
+      <w:pPr>
+        <w:rPr>
+          <w:rFonts w:hint="eastAsia"/>
+        </w:rPr>
+      </w:pPr>
+      <w:r>
+        <w:rPr>
+          <w:rFonts w:hint="eastAsia"/>
+        </w:rPr>
+        <w:t>以</w:t>
+      </w:r>
+      <w:r>
+        <w:rPr>
+          <w:rFonts w:hint="eastAsia"/>
+        </w:rPr>
+        <w:t>SIMD</w:t>
+      </w:r>
+      <w:r>
+        <w:rPr>
+          <w:rFonts w:hint="eastAsia"/>
+        </w:rPr>
+        <w:t>单元为单位操作。</w:t>
+      </w:r>
+    </w:p>
+    <w:p>
+      <w:pPr>
+        <w:pStyle w:val="Heading2"/>
+        <w:rPr>
+          <w:rFonts w:hint="eastAsia"/>
+        </w:rPr>
+      </w:pPr>
+      <w:r>
+        <w:rPr>
+          <w:rFonts w:hint="eastAsia"/>
+        </w:rPr>
+        <w:t>Pixel Shader</w:t>
+      </w:r>
+      <w:r>
+        <w:rPr>
+          <w:rFonts w:hint="eastAsia"/>
+        </w:rPr>
+        <w:t>的分支处理</w:t>
+      </w:r>
+    </w:p>
+    <w:p>
+      <w:pPr>
+        <w:pStyle w:val="Heading3"/>
+        <w:rPr>
+          <w:rFonts w:hint="eastAsia"/>
+        </w:rPr>
+      </w:pPr>
+      <w:r>
+        <w:rPr>
+          <w:rFonts w:hint="eastAsia"/>
+        </w:rPr>
+        <w:t>分支执行记号（</w:t>
+      </w:r>
+      <w:r>
+        <w:rPr>
+          <w:rFonts w:hint="eastAsia"/>
+        </w:rPr>
+        <w:t>Branch Execution Tag</w:t>
+      </w:r>
+      <w:r>
+        <w:rPr>
+          <w:rFonts w:hint="eastAsia"/>
+        </w:rPr>
+        <w:t>）与分支处理</w:t>
+      </w:r>
+    </w:p>
+    <w:p>
+      <w:pPr>
+        <w:pStyle w:val="Heading3"/>
+        <w:rPr>
+          <w:rFonts w:hint="eastAsia"/>
+        </w:rPr>
+      </w:pPr>
+      <w:r>
+        <w:t>I</w:t>
+      </w:r>
+      <w:r>
+        <w:rPr>
+          <w:rFonts w:hint="eastAsia"/>
+        </w:rPr>
+        <w:t>f</w:t>
+      </w:r>
+      <w:r>
+        <w:rPr>
+          <w:rFonts w:hint="eastAsia"/>
+        </w:rPr>
+        <w:t>与</w:t>
+      </w:r>
+      <w:r>
+        <w:rPr>
+          <w:rFonts w:hint="eastAsia"/>
+        </w:rPr>
+        <w:t>Switch-case</w:t>
+      </w:r>
+      <w:r>
+        <w:rPr>
+          <w:rFonts w:hint="eastAsia"/>
+        </w:rPr>
+        <w:t>分支处理</w:t>
+      </w:r>
+    </w:p>
+    <w:p>
+      <w:pPr>
+        <w:rPr>
+          <w:rFonts w:hint="eastAsia"/>
+        </w:rPr>
+      </w:pPr>
+      <w:r>
+        <w:rPr>
+          <w:rFonts w:hint="eastAsia"/>
+        </w:rPr>
+        <w:t>Return</w:t>
+      </w:r>
+      <w:r>
+        <w:rPr>
+          <w:rFonts w:hint="eastAsia"/>
+        </w:rPr>
+        <w:t>语句</w:t>
+      </w:r>
+      <w:r>
+        <w:rPr>
+          <w:rFonts w:hint="eastAsia"/>
+        </w:rPr>
+        <w:t>:</w:t>
+      </w:r>
+    </w:p>
+    <w:p>
+      <w:pPr>
+        <w:rPr>
+          <w:rFonts w:hint="eastAsia"/>
+        </w:rPr>
+      </w:pPr>
+      <w:r>
+        <w:rPr>
+          <w:rFonts w:hint="eastAsia"/>
+        </w:rPr>
+        <w:t>Source code:</w:t>
+      </w:r>
+    </w:p>
+    <w:p>
+      <w:pPr>
+        <w:rPr>
+          <w:rFonts w:hint="eastAsia"/>
+        </w:rPr>
+      </w:pPr>
+      <w:r>
+        <w:rPr>
+          <w:noProof/>
+        </w:rPr>
+        <mc:AlternateContent>
+          <mc:Choice Requires="wps">
+            <w:drawing>
+              <wp:inline distT="0" distB="0" distL="0" distR="0" wp14:anchorId="23FFBC7D" wp14:editId="24EEC261">
+                <wp:extent cx="3204375" cy="1403985"/>
+                <wp:effectExtent l="0" t="0" r="15240" b="20955"/>
+                <wp:docPr id="1" name="Text Box 2"/>
+                <wp:cNvGraphicFramePr>
+                  <a:graphicFrameLocks xmlns:a="http://schemas.openxmlformats.org/drawingml/2006/main"/>
+                </wp:cNvGraphicFramePr>
+                <a:graphic xmlns:a="http://schemas.openxmlformats.org/drawingml/2006/main">
+                  <a:graphicData uri="http://schemas.microsoft.com/office/word/2010/wordprocessingShape">
+                    <wps:wsp>
+                      <wps:cNvSpPr txBox="1">
+                        <a:spLocks noChangeArrowheads="1"/>
+                      </wps:cNvSpPr>
+                      <wps:spPr bwMode="auto">
+                        <a:xfrm>
+                          <a:off x="0" y="0"/>
+                          <a:ext cx="3204375" cy="1403985"/>
+                        </a:xfrm>
+                        <a:prstGeom prst="rect">
+                          <a:avLst/>
+                        </a:prstGeom>
+                        <a:solidFill>
+                          <a:srgbClr val="FFFFFF"/>
+                        </a:solidFill>
+                        <a:ln w="9525">
+                          <a:solidFill>
+                            <a:srgbClr val="000000"/>
+                          </a:solidFill>
+                          <a:miter lim="800000"/>
+                          <a:headEnd/>
+                          <a:tailEnd/>
+                        </a:ln>
+                      </wps:spPr>
+                      <wps:txbx>
+                        <w:txbxContent>
+                          <w:p>
+                            <w:pPr>
+                              <w:shd w:val="clear" w:color="auto" w:fill="FFFFFF"/>
+                              <w:rPr>
+                                <w:rFonts w:ascii="Courier New" w:eastAsia="Times New Roman" w:hAnsi="Courier New" w:cs="Courier New"/>
+                                <w:color w:val="000000"/>
+                                <w:sz w:val="16"/>
+                                <w:szCs w:val="18"/>
+                              </w:rPr>
+                            </w:pPr>
+                            <w:proofErr w:type="gramStart"/>
+                            <w:r>
+                              <w:rPr>
+                                <w:rFonts w:ascii="Courier New" w:eastAsia="Times New Roman" w:hAnsi="Courier New" w:cs="Courier New"/>
+                                <w:color w:val="0000FF"/>
+                                <w:sz w:val="16"/>
+                                <w:szCs w:val="18"/>
+                              </w:rPr>
+                              <w:t>float</w:t>
+                            </w:r>
+                            <w:proofErr w:type="gramEnd"/>
+                            <w:r>
+                              <w:rPr>
+                                <w:rFonts w:ascii="Courier New" w:eastAsia="Times New Roman" w:hAnsi="Courier New" w:cs="Courier New"/>
+                                <w:color w:val="000000"/>
+                                <w:sz w:val="16"/>
+                                <w:szCs w:val="18"/>
+                              </w:rPr>
+                              <w:t xml:space="preserve"> </w:t>
+                            </w:r>
+                            <w:proofErr w:type="spellStart"/>
+                            <w:r>
+                              <w:rPr>
+                                <w:rFonts w:ascii="Courier New" w:eastAsia="Times New Roman" w:hAnsi="Courier New" w:cs="Courier New"/>
+                                <w:color w:val="000000"/>
+                                <w:sz w:val="16"/>
+                                <w:szCs w:val="18"/>
+                              </w:rPr>
+                              <w:t>return_if</w:t>
+                            </w:r>
+                            <w:proofErr w:type="spellEnd"/>
+                            <w:r>
+                              <w:rPr>
+                                <w:rFonts w:ascii="Courier New" w:eastAsia="Times New Roman" w:hAnsi="Courier New" w:cs="Courier New"/>
+                                <w:color w:val="000000"/>
+                                <w:sz w:val="16"/>
+                                <w:szCs w:val="18"/>
+                              </w:rPr>
+                              <w:t xml:space="preserve">( </w:t>
+                            </w:r>
+                            <w:proofErr w:type="spellStart"/>
+                            <w:r>
+                              <w:rPr>
+                                <w:rFonts w:ascii="Courier New" w:eastAsia="Times New Roman" w:hAnsi="Courier New" w:cs="Courier New"/>
+                                <w:color w:val="0000FF"/>
+                                <w:sz w:val="16"/>
+                                <w:szCs w:val="18"/>
+                              </w:rPr>
+                              <w:t>bool</w:t>
+                            </w:r>
+                            <w:proofErr w:type="spellEnd"/>
+                            <w:r>
+                              <w:rPr>
+                                <w:rFonts w:ascii="Courier New" w:eastAsia="Times New Roman" w:hAnsi="Courier New" w:cs="Courier New"/>
+                                <w:color w:val="000000"/>
+                                <w:sz w:val="16"/>
+                                <w:szCs w:val="18"/>
+                              </w:rPr>
+                              <w:t xml:space="preserve"> v ){</w:t>
+                            </w:r>
+                          </w:p>
+                          <w:p>
+                            <w:pPr>
+                              <w:shd w:val="clear" w:color="auto" w:fill="FFFFFF"/>
+                              <w:spacing w:line="240" w:lineRule="auto"/>
+                              <w:rPr>
+                                <w:rFonts w:ascii="Courier New" w:eastAsia="Times New Roman" w:hAnsi="Courier New" w:cs="Courier New"/>
+                                <w:color w:val="000000"/>
+                                <w:sz w:val="16"/>
+                                <w:szCs w:val="18"/>
+                              </w:rPr>
+                            </w:pPr>
+                            <w:r>
+                              <w:rPr>
+                                <w:rFonts w:ascii="Courier New" w:eastAsia="Times New Roman" w:hAnsi="Courier New" w:cs="Courier New"/>
+                                <w:color w:val="000000"/>
+                                <w:sz w:val="16"/>
+                                <w:szCs w:val="18"/>
+                              </w:rPr>
+                              <w:t xml:space="preserve">    </w:t>
+                            </w:r>
+                            <w:proofErr w:type="gramStart"/>
+                            <w:r>
+                              <w:rPr>
+                                <w:rFonts w:ascii="Courier New" w:eastAsia="Times New Roman" w:hAnsi="Courier New" w:cs="Courier New"/>
+                                <w:color w:val="0000FF"/>
+                                <w:sz w:val="16"/>
+                                <w:szCs w:val="18"/>
+                              </w:rPr>
+                              <w:t>float</w:t>
+                            </w:r>
+                            <w:proofErr w:type="gramEnd"/>
+                            <w:r>
+                              <w:rPr>
+                                <w:rFonts w:ascii="Courier New" w:eastAsia="Times New Roman" w:hAnsi="Courier New" w:cs="Courier New"/>
+                                <w:color w:val="000000"/>
+                                <w:sz w:val="16"/>
+                                <w:szCs w:val="18"/>
+                              </w:rPr>
+                              <w:t xml:space="preserve"> f = 0.0;</w:t>
+                            </w:r>
+                          </w:p>
+                          <w:p>
+                            <w:pPr>
+                              <w:shd w:val="clear" w:color="auto" w:fill="FFFFFF"/>
+                              <w:spacing w:line="240" w:lineRule="auto"/>
+                              <w:rPr>
+                                <w:rFonts w:ascii="Courier New" w:eastAsia="Times New Roman" w:hAnsi="Courier New" w:cs="Courier New"/>
+                                <w:color w:val="000000"/>
+                                <w:sz w:val="16"/>
+                                <w:szCs w:val="18"/>
+                              </w:rPr>
+                            </w:pPr>
+                            <w:r>
+                              <w:rPr>
+                                <w:rFonts w:ascii="Courier New" w:eastAsia="Times New Roman" w:hAnsi="Courier New" w:cs="Courier New"/>
+                                <w:color w:val="000000"/>
+                                <w:sz w:val="16"/>
+                                <w:szCs w:val="18"/>
+                              </w:rPr>
+                              <w:t xml:space="preserve">    </w:t>
+                            </w:r>
+                            <w:proofErr w:type="gramStart"/>
+                            <w:r>
+                              <w:rPr>
+                                <w:rFonts w:ascii="Courier New" w:eastAsia="Times New Roman" w:hAnsi="Courier New" w:cs="Courier New"/>
+                                <w:color w:val="0000FF"/>
+                                <w:sz w:val="16"/>
+                                <w:szCs w:val="18"/>
+                              </w:rPr>
+                              <w:t>if</w:t>
+                            </w:r>
+                            <w:proofErr w:type="gramEnd"/>
+                            <w:r>
+                              <w:rPr>
+                                <w:rFonts w:ascii="Courier New" w:eastAsia="Times New Roman" w:hAnsi="Courier New" w:cs="Courier New"/>
+                                <w:color w:val="000000"/>
+                                <w:sz w:val="16"/>
+                                <w:szCs w:val="18"/>
+                              </w:rPr>
+                              <w:t xml:space="preserve"> (v){</w:t>
+                            </w:r>
+                          </w:p>
+                          <w:p>
+                            <w:pPr>
+                              <w:shd w:val="clear" w:color="auto" w:fill="FFFFFF"/>
+                              <w:spacing w:line="240" w:lineRule="auto"/>
+                              <w:rPr>
+                                <w:rFonts w:ascii="Courier New" w:eastAsia="Times New Roman" w:hAnsi="Courier New" w:cs="Courier New"/>
+                                <w:color w:val="000000"/>
+                                <w:sz w:val="16"/>
+                                <w:szCs w:val="18"/>
+                              </w:rPr>
+                            </w:pPr>
+                            <w:r>
+                              <w:rPr>
+                                <w:rFonts w:ascii="Courier New" w:eastAsia="Times New Roman" w:hAnsi="Courier New" w:cs="Courier New"/>
+                                <w:color w:val="000000"/>
+                                <w:sz w:val="16"/>
+                                <w:szCs w:val="18"/>
+                              </w:rPr>
+                              <w:t xml:space="preserve">        f = 2.5f;</w:t>
+                            </w:r>
+                          </w:p>
+                          <w:p>
+                            <w:pPr>
+                              <w:shd w:val="clear" w:color="auto" w:fill="FFFFFF"/>
+                              <w:spacing w:line="240" w:lineRule="auto"/>
+                              <w:rPr>
+                                <w:rFonts w:ascii="Courier New" w:eastAsia="Times New Roman" w:hAnsi="Courier New" w:cs="Courier New"/>
+                                <w:color w:val="000000"/>
+                                <w:sz w:val="16"/>
+                                <w:szCs w:val="18"/>
+                              </w:rPr>
+                            </w:pPr>
+                            <w:r>
+                              <w:rPr>
+                                <w:rFonts w:ascii="Courier New" w:eastAsia="Times New Roman" w:hAnsi="Courier New" w:cs="Courier New"/>
+                                <w:color w:val="000000"/>
+                                <w:sz w:val="16"/>
+                                <w:szCs w:val="18"/>
+                              </w:rPr>
+                              <w:t xml:space="preserve">        </w:t>
+                            </w:r>
+                            <w:proofErr w:type="gramStart"/>
+                            <w:r>
+                              <w:rPr>
+                                <w:rFonts w:ascii="Courier New" w:eastAsia="Times New Roman" w:hAnsi="Courier New" w:cs="Courier New"/>
+                                <w:color w:val="0000FF"/>
+                                <w:sz w:val="16"/>
+                                <w:szCs w:val="18"/>
+                              </w:rPr>
+                              <w:t>return</w:t>
+                            </w:r>
+                            <w:proofErr w:type="gramEnd"/>
+                            <w:r>
+                              <w:rPr>
+                                <w:rFonts w:ascii="Courier New" w:eastAsia="Times New Roman" w:hAnsi="Courier New" w:cs="Courier New"/>
+                                <w:color w:val="000000"/>
+                                <w:sz w:val="16"/>
+                                <w:szCs w:val="18"/>
+                              </w:rPr>
+                              <w:t xml:space="preserve"> f;</w:t>
+                            </w:r>
+                          </w:p>
+                          <w:p>
+                            <w:pPr>
+                              <w:shd w:val="clear" w:color="auto" w:fill="FFFFFF"/>
+                              <w:spacing w:line="240" w:lineRule="auto"/>
+                              <w:rPr>
+                                <w:rFonts w:ascii="Courier New" w:eastAsia="Times New Roman" w:hAnsi="Courier New" w:cs="Courier New"/>
+                                <w:color w:val="000000"/>
+                                <w:sz w:val="16"/>
+                                <w:szCs w:val="18"/>
+                              </w:rPr>
+                            </w:pPr>
+                            <w:r>
+                              <w:rPr>
+                                <w:rFonts w:ascii="Courier New" w:eastAsia="Times New Roman" w:hAnsi="Courier New" w:cs="Courier New"/>
+                                <w:color w:val="000000"/>
+                                <w:sz w:val="16"/>
+                                <w:szCs w:val="18"/>
+                              </w:rPr>
+                              <w:t xml:space="preserve">    }</w:t>
+                            </w:r>
+                          </w:p>
+                          <w:p>
+                            <w:pPr>
+                              <w:shd w:val="clear" w:color="auto" w:fill="FFFFFF"/>
+                              <w:spacing w:line="240" w:lineRule="auto"/>
+                              <w:rPr>
+                                <w:rFonts w:ascii="Courier New" w:eastAsia="Times New Roman" w:hAnsi="Courier New" w:cs="Courier New"/>
+                                <w:color w:val="000000"/>
+                                <w:sz w:val="16"/>
+                                <w:szCs w:val="18"/>
+                              </w:rPr>
+                            </w:pPr>
+                            <w:r>
+                              <w:rPr>
+                                <w:rFonts w:ascii="Courier New" w:eastAsia="Times New Roman" w:hAnsi="Courier New" w:cs="Courier New"/>
+                                <w:color w:val="000000"/>
+                                <w:sz w:val="16"/>
+                                <w:szCs w:val="18"/>
+                              </w:rPr>
+                              <w:t xml:space="preserve">    f += 2.2f;</w:t>
+                            </w:r>
+                          </w:p>
+                          <w:p>
+                            <w:pPr>
+                              <w:shd w:val="clear" w:color="auto" w:fill="FFFFFF"/>
+                              <w:spacing w:line="240" w:lineRule="auto"/>
+                              <w:rPr>
+                                <w:rFonts w:ascii="Courier New" w:eastAsia="Times New Roman" w:hAnsi="Courier New" w:cs="Courier New"/>
+                                <w:color w:val="000000"/>
+                                <w:sz w:val="16"/>
+                                <w:szCs w:val="18"/>
+                              </w:rPr>
+                            </w:pPr>
+                            <w:r>
+                              <w:rPr>
+                                <w:rFonts w:ascii="Courier New" w:eastAsia="Times New Roman" w:hAnsi="Courier New" w:cs="Courier New"/>
+                                <w:color w:val="000000"/>
+                                <w:sz w:val="16"/>
+                                <w:szCs w:val="18"/>
+                              </w:rPr>
+                              <w:t xml:space="preserve">    </w:t>
+                            </w:r>
+                            <w:proofErr w:type="gramStart"/>
+                            <w:r>
+                              <w:rPr>
+                                <w:rFonts w:ascii="Courier New" w:eastAsia="Times New Roman" w:hAnsi="Courier New" w:cs="Courier New"/>
+                                <w:color w:val="0000FF"/>
+                                <w:sz w:val="16"/>
+                                <w:szCs w:val="18"/>
+                              </w:rPr>
+                              <w:t>return</w:t>
+                            </w:r>
+                            <w:proofErr w:type="gramEnd"/>
+                            <w:r>
+                              <w:rPr>
+                                <w:rFonts w:ascii="Courier New" w:eastAsia="Times New Roman" w:hAnsi="Courier New" w:cs="Courier New"/>
+                                <w:color w:val="000000"/>
+                                <w:sz w:val="16"/>
+                                <w:szCs w:val="18"/>
+                              </w:rPr>
+                              <w:t xml:space="preserve"> f;</w:t>
+                            </w:r>
+                          </w:p>
+                          <w:p>
+                            <w:pPr>
+                              <w:shd w:val="clear" w:color="auto" w:fill="FFFFFF"/>
+                              <w:spacing w:line="240" w:lineRule="auto"/>
+                              <w:rPr>
+                                <w:rFonts w:ascii="Courier New" w:hAnsi="Courier New" w:cs="Courier New" w:hint="eastAsia"/>
+                                <w:color w:val="000000"/>
+                                <w:sz w:val="16"/>
+                                <w:szCs w:val="18"/>
+                              </w:rPr>
+                            </w:pPr>
+                            <w:r>
+                              <w:rPr>
+                                <w:rFonts w:ascii="Courier New" w:eastAsia="Times New Roman" w:hAnsi="Courier New" w:cs="Courier New"/>
+                                <w:color w:val="000000"/>
+                                <w:sz w:val="16"/>
+                                <w:szCs w:val="18"/>
+                              </w:rPr>
+                              <w:t>}</w:t>
+                            </w:r>
+                          </w:p>
+                        </w:txbxContent>
+                      </wps:txbx>
+                      <wps:bodyPr rot="0" vert="horz" wrap="square" lIns="91440" tIns="45720" rIns="91440" bIns="45720" anchor="t" anchorCtr="0">
+                        <a:spAutoFit/>
+                      </wps:bodyPr>
+                    </wps:wsp>
+                  </a:graphicData>
+                </a:graphic>
+              </wp:inline>
+            </w:drawing>
+          </mc:Choice>
+          <mc:Fallback>
+            <w:pict>
+              <v:shapetype id="_x0000_t202" coordsize="21600,21600" o:spt="202" path="m,l,21600r21600,l21600,xe">
+                <v:stroke joinstyle="miter"/>
+                <v:path gradientshapeok="t" o:connecttype="rect"/>
+              </v:shapetype>
+              <v:shape id="Text Box 2" o:spid="_x0000_s1026" type="#_x0000_t202" style="width:252.3pt;height:110.55pt;visibility:visible;mso-wrap-style:square;mso-left-percent:-10001;mso-top-percent:-10001;mso-position-horizontal:absolute;mso-position-horizontal-relative:char;mso-position-vertical:absolute;mso-position-vertical-relative:line;mso-left-percent:-10001;mso-top-percent:-10001;v-text-anchor:top" o:gfxdata="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">
+                <v:textbox style="mso-fit-shape-to-text:t">
+                  <w:txbxContent>
+                    <w:p>
+                      <w:pPr>
+                        <w:shd w:val="clear" w:color="auto" w:fill="FFFFFF"/>
+                        <w:rPr>
+                          <w:rFonts w:ascii="Courier New" w:eastAsia="Times New Roman" w:hAnsi="Courier New" w:cs="Courier New"/>
+                          <w:color w:val="000000"/>
+                          <w:sz w:val="16"/>
+                          <w:szCs w:val="18"/>
+                        </w:rPr>
+                      </w:pPr>
+                      <w:proofErr w:type="gramStart"/>
+                      <w:r>
+                        <w:rPr>
+                          <w:rFonts w:ascii="Courier New" w:eastAsia="Times New Roman" w:hAnsi="Courier New" w:cs="Courier New"/>
+                          <w:color w:val="0000FF"/>
+                          <w:sz w:val="16"/>
+                          <w:szCs w:val="18"/>
+                        </w:rPr>
+                        <w:t>float</w:t>
+                      </w:r>
+                      <w:proofErr w:type="gramEnd"/>
+                      <w:r>
+                        <w:rPr>
+                          <w:rFonts w:ascii="Courier New" w:eastAsia="Times New Roman" w:hAnsi="Courier New" w:cs="Courier New"/>
+                          <w:color w:val="000000"/>
+                          <w:sz w:val="16"/>
+                          <w:szCs w:val="18"/>
+                        </w:rPr>
+                        <w:t xml:space="preserve"> </w:t>
+                      </w:r>
+                      <w:proofErr w:type="spellStart"/>
+                      <w:r>
+                        <w:rPr>
+                          <w:rFonts w:ascii="Courier New" w:eastAsia="Times New Roman" w:hAnsi="Courier New" w:cs="Courier New"/>
+                          <w:color w:val="000000"/>
+                          <w:sz w:val="16"/>
+                          <w:szCs w:val="18"/>
+                        </w:rPr>
+                        <w:t>return_if</w:t>
+                      </w:r>
+                      <w:proofErr w:type="spellEnd"/>
+                      <w:r>
+                        <w:rPr>
+                          <w:rFonts w:ascii="Courier New" w:eastAsia="Times New Roman" w:hAnsi="Courier New" w:cs="Courier New"/>
+                          <w:color w:val="000000"/>
+                          <w:sz w:val="16"/>
+                          <w:szCs w:val="18"/>
+                        </w:rPr>
+                        <w:t xml:space="preserve">( </w:t>
+                      </w:r>
+                      <w:proofErr w:type="spellStart"/>
+                      <w:r>
+                        <w:rPr>
+                          <w:rFonts w:ascii="Courier New" w:eastAsia="Times New Roman" w:hAnsi="Courier New" w:cs="Courier New"/>
+                          <w:color w:val="0000FF"/>
+                          <w:sz w:val="16"/>
+                          <w:szCs w:val="18"/>
+                        </w:rPr>
+                        <w:t>bool</w:t>
+                      </w:r>
+                      <w:proofErr w:type="spellEnd"/>
+                      <w:r>
+                        <w:rPr>
+                          <w:rFonts w:ascii="Courier New" w:eastAsia="Times New Roman" w:hAnsi="Courier New" w:cs="Courier New"/>
+                          <w:color w:val="000000"/>
+                          <w:sz w:val="16"/>
+                          <w:szCs w:val="18"/>
+                        </w:rPr>
+                        <w:t xml:space="preserve"> v ){</w:t>
+                      </w:r>
+                    </w:p>
+                    <w:p>
+                      <w:pPr>
+                        <w:shd w:val="clear" w:color="auto" w:fill="FFFFFF"/>
+                        <w:spacing w:line="240" w:lineRule="auto"/>
+                        <w:rPr>
+                          <w:rFonts w:ascii="Courier New" w:eastAsia="Times New Roman" w:hAnsi="Courier New" w:cs="Courier New"/>
+                          <w:color w:val="000000"/>
+                          <w:sz w:val="16"/>
+                          <w:szCs w:val="18"/>
+                        </w:rPr>
+                      </w:pPr>
+                      <w:r>
+                        <w:rPr>
+                          <w:rFonts w:ascii="Courier New" w:eastAsia="Times New Roman" w:hAnsi="Courier New" w:cs="Courier New"/>
+                          <w:color w:val="000000"/>
+                          <w:sz w:val="16"/>
+                          <w:szCs w:val="18"/>
+                        </w:rPr>
+                        <w:t xml:space="preserve">    </w:t>
+                      </w:r>
+                      <w:proofErr w:type="gramStart"/>
+                      <w:r>
+                        <w:rPr>
+                          <w:rFonts w:ascii="Courier New" w:eastAsia="Times New Roman" w:hAnsi="Courier New" w:cs="Courier New"/>
+                          <w:color w:val="0000FF"/>
+                          <w:sz w:val="16"/>
+                          <w:szCs w:val="18"/>
+                        </w:rPr>
+                        <w:t>float</w:t>
+                      </w:r>
+                      <w:proofErr w:type="gramEnd"/>
+                      <w:r>
+                        <w:rPr>
+                          <w:rFonts w:ascii="Courier New" w:eastAsia="Times New Roman" w:hAnsi="Courier New" w:cs="Courier New"/>
+                          <w:color w:val="000000"/>
+                          <w:sz w:val="16"/>
+                          <w:szCs w:val="18"/>
+                        </w:rPr>
+                        <w:t xml:space="preserve"> f = 0.0;</w:t>
+                      </w:r>
+                    </w:p>
+                    <w:p>
+                      <w:pPr>
+                        <w:shd w:val="clear" w:color="auto" w:fill="FFFFFF"/>
+                        <w:spacing w:line="240" w:lineRule="auto"/>
+                        <w:rPr>
+                          <w:rFonts w:ascii="Courier New" w:eastAsia="Times New Roman" w:hAnsi="Courier New" w:cs="Courier New"/>
+                          <w:color w:val="000000"/>
+                          <w:sz w:val="16"/>
+                          <w:szCs w:val="18"/>
+                        </w:rPr>
+                      </w:pPr>
+                      <w:r>
+                        <w:rPr>
+                          <w:rFonts w:ascii="Courier New" w:eastAsia="Times New Roman" w:hAnsi="Courier New" w:cs="Courier New"/>
+                          <w:color w:val="000000"/>
+                          <w:sz w:val="16"/>
+                          <w:szCs w:val="18"/>
+                        </w:rPr>
+                        <w:t xml:space="preserve">    </w:t>
+                      </w:r>
+                      <w:proofErr w:type="gramStart"/>
+                      <w:r>
+                        <w:rPr>
+                          <w:rFonts w:ascii="Courier New" w:eastAsia="Times New Roman" w:hAnsi="Courier New" w:cs="Courier New"/>
+                          <w:color w:val="0000FF"/>
+                          <w:sz w:val="16"/>
+                          <w:szCs w:val="18"/>
+                        </w:rPr>
+                        <w:t>if</w:t>
+                      </w:r>
+                      <w:proofErr w:type="gramEnd"/>
+                      <w:r>
+                        <w:rPr>
+                          <w:rFonts w:ascii="Courier New" w:eastAsia="Times New Roman" w:hAnsi="Courier New" w:cs="Courier New"/>
+                          <w:color w:val="000000"/>
+                          <w:sz w:val="16"/>
+                          <w:szCs w:val="18"/>
+                        </w:rPr>
+                        <w:t xml:space="preserve"> (v){</w:t>
+                      </w:r>
+                    </w:p>
+                    <w:p>
+                      <w:pPr>
+                        <w:shd w:val="clear" w:color="auto" w:fill="FFFFFF"/>
+                        <w:spacing w:line="240" w:lineRule="auto"/>
+                        <w:rPr>
+                          <w:rFonts w:ascii="Courier New" w:eastAsia="Times New Roman" w:hAnsi="Courier New" w:cs="Courier New"/>
+                          <w:color w:val="000000"/>
+                          <w:sz w:val="16"/>
+                          <w:szCs w:val="18"/>
+                        </w:rPr>
+                      </w:pPr>
+                      <w:r>
+                        <w:rPr>
+                          <w:rFonts w:ascii="Courier New" w:eastAsia="Times New Roman" w:hAnsi="Courier New" w:cs="Courier New"/>
+                          <w:color w:val="000000"/>
+                          <w:sz w:val="16"/>
+                          <w:szCs w:val="18"/>
+                        </w:rPr>
+                        <w:t xml:space="preserve">        f = 2.5f;</w:t>
+                      </w:r>
+                    </w:p>
+                    <w:p>
+                      <w:pPr>
+                        <w:shd w:val="clear" w:color="auto" w:fill="FFFFFF"/>
+                        <w:spacing w:line="240" w:lineRule="auto"/>
+                        <w:rPr>
+                          <w:rFonts w:ascii="Courier New" w:eastAsia="Times New Roman" w:hAnsi="Courier New" w:cs="Courier New"/>
+                          <w:color w:val="000000"/>
+                          <w:sz w:val="16"/>
+                          <w:szCs w:val="18"/>
+                        </w:rPr>
+                      </w:pPr>
+                      <w:r>
+                        <w:rPr>
+                          <w:rFonts w:ascii="Courier New" w:eastAsia="Times New Roman" w:hAnsi="Courier New" w:cs="Courier New"/>
+                          <w:color w:val="000000"/>
+                          <w:sz w:val="16"/>
+                          <w:szCs w:val="18"/>
+                        </w:rPr>
+                        <w:t xml:space="preserve">        </w:t>
+                      </w:r>
+                      <w:proofErr w:type="gramStart"/>
+                      <w:r>
+                        <w:rPr>
+                          <w:rFonts w:ascii="Courier New" w:eastAsia="Times New Roman" w:hAnsi="Courier New" w:cs="Courier New"/>
+                          <w:color w:val="0000FF"/>
+                          <w:sz w:val="16"/>
+                          <w:szCs w:val="18"/>
+                        </w:rPr>
+                        <w:t>return</w:t>
+                      </w:r>
+                      <w:proofErr w:type="gramEnd"/>
+                      <w:r>
+                        <w:rPr>
+                          <w:rFonts w:ascii="Courier New" w:eastAsia="Times New Roman" w:hAnsi="Courier New" w:cs="Courier New"/>
+                          <w:color w:val="000000"/>
+                          <w:sz w:val="16"/>
+                          <w:szCs w:val="18"/>
+                        </w:rPr>
+                        <w:t xml:space="preserve"> f;</w:t>
+                      </w:r>
+                    </w:p>
+                    <w:p>
+                      <w:pPr>
+                        <w:shd w:val="clear" w:color="auto" w:fill="FFFFFF"/>
+                        <w:spacing w:line="240" w:lineRule="auto"/>
+                        <w:rPr>
+                          <w:rFonts w:ascii="Courier New" w:eastAsia="Times New Roman" w:hAnsi="Courier New" w:cs="Courier New"/>
+                          <w:color w:val="000000"/>
+                          <w:sz w:val="16"/>
+                          <w:szCs w:val="18"/>
+                        </w:rPr>
+                      </w:pPr>
+                      <w:r>
+                        <w:rPr>
+                          <w:rFonts w:ascii="Courier New" w:eastAsia="Times New Roman" w:hAnsi="Courier New" w:cs="Courier New"/>
+                          <w:color w:val="000000"/>
+                          <w:sz w:val="16"/>
+                          <w:szCs w:val="18"/>
+                        </w:rPr>
+                        <w:t xml:space="preserve">    }</w:t>
+                      </w:r>
+                    </w:p>
+                    <w:p>
+                      <w:pPr>
+                        <w:shd w:val="clear" w:color="auto" w:fill="FFFFFF"/>
+                        <w:spacing w:line="240" w:lineRule="auto"/>
+                        <w:rPr>
+                          <w:rFonts w:ascii="Courier New" w:eastAsia="Times New Roman" w:hAnsi="Courier New" w:cs="Courier New"/>
+                          <w:color w:val="000000"/>
+                          <w:sz w:val="16"/>
+                          <w:szCs w:val="18"/>
+                        </w:rPr>
+                      </w:pPr>
+                      <w:r>
+                        <w:rPr>
+                          <w:rFonts w:ascii="Courier New" w:eastAsia="Times New Roman" w:hAnsi="Courier New" w:cs="Courier New"/>
+                          <w:color w:val="000000"/>
+                          <w:sz w:val="16"/>
+                          <w:szCs w:val="18"/>
+                        </w:rPr>
+                        <w:t xml:space="preserve">    f += 2.2f;</w:t>
+                      </w:r>
+                    </w:p>
+                    <w:p>
+                      <w:pPr>
+                        <w:shd w:val="clear" w:color="auto" w:fill="FFFFFF"/>
+                        <w:spacing w:line="240" w:lineRule="auto"/>
+                        <w:rPr>
+                          <w:rFonts w:ascii="Courier New" w:eastAsia="Times New Roman" w:hAnsi="Courier New" w:cs="Courier New"/>
+                          <w:color w:val="000000"/>
+                          <w:sz w:val="16"/>
+                          <w:szCs w:val="18"/>
+                        </w:rPr>
+                      </w:pPr>
+                      <w:r>
+                        <w:rPr>
+                          <w:rFonts w:ascii="Courier New" w:eastAsia="Times New Roman" w:hAnsi="Courier New" w:cs="Courier New"/>
+                          <w:color w:val="000000"/>
+                          <w:sz w:val="16"/>
+                          <w:szCs w:val="18"/>
+                        </w:rPr>
+                        <w:t xml:space="preserve">    </w:t>
+                      </w:r>
+                      <w:proofErr w:type="gramStart"/>
+                      <w:r>
+                        <w:rPr>
+                          <w:rFonts w:ascii="Courier New" w:eastAsia="Times New Roman" w:hAnsi="Courier New" w:cs="Courier New"/>
+                          <w:color w:val="0000FF"/>
+                          <w:sz w:val="16"/>
+                          <w:szCs w:val="18"/>
+                        </w:rPr>
+                        <w:t>return</w:t>
+                      </w:r>
+                      <w:proofErr w:type="gramEnd"/>
+                      <w:r>
+                        <w:rPr>
+                          <w:rFonts w:ascii="Courier New" w:eastAsia="Times New Roman" w:hAnsi="Courier New" w:cs="Courier New"/>
+                          <w:color w:val="000000"/>
+                          <w:sz w:val="16"/>
+                          <w:szCs w:val="18"/>
+                        </w:rPr>
+                        <w:t xml:space="preserve"> f;</w:t>
+                      </w:r>
+                    </w:p>
+                    <w:p>
+                      <w:pPr>
+                        <w:shd w:val="clear" w:color="auto" w:fill="FFFFFF"/>
+                        <w:spacing w:line="240" w:lineRule="auto"/>
+                        <w:rPr>
+                          <w:rFonts w:ascii="Courier New" w:hAnsi="Courier New" w:cs="Courier New" w:hint="eastAsia"/>
+                          <w:color w:val="000000"/>
+                          <w:sz w:val="16"/>
+                          <w:szCs w:val="18"/>
+                        </w:rPr>
+                      </w:pPr>
+                      <w:r>
+                        <w:rPr>
+                          <w:rFonts w:ascii="Courier New" w:eastAsia="Times New Roman" w:hAnsi="Courier New" w:cs="Courier New"/>
+                          <w:color w:val="000000"/>
+                          <w:sz w:val="16"/>
+                          <w:szCs w:val="18"/>
+                        </w:rPr>
+                        <w:t>}</w:t>
+                      </w:r>
+                    </w:p>
+                  </w:txbxContent>
+                </v:textbox>
+                <w10:anchorlock/>
+              </v:shape>
+            </w:pict>
+          </mc:Fallback>
+        </mc:AlternateContent>
+      </w:r>
+    </w:p>
+    <w:p>
+      <w:pPr>
+        <w:rPr>
+          <w:rFonts w:hint="eastAsia"/>
+        </w:rPr>
+      </w:pPr>
+      <w:r>
+        <w:rPr>
+          <w:rFonts w:hint="eastAsia"/>
+        </w:rPr>
+        <w:t>Pseudo generated code:</w:t>
+      </w:r>
+    </w:p>
+    <w:p>
+      <w:pPr>
+        <w:rPr>
+          <w:rFonts w:hint="eastAsia"/>
+        </w:rPr>
+      </w:pPr>
+      <w:r>
+        <w:rPr>
+          <w:noProof/>
+        </w:rPr>
+        <mc:AlternateContent>
+          <mc:Choice Requires="wps">
+            <w:drawing>
+              <wp:inline distT="0" distB="0" distL="0" distR="0">
+                <wp:extent cx="3204375" cy="1403985"/>
+                <wp:effectExtent l="0" t="0" r="15240" b="20955"/>
+                <wp:docPr id="307" name="Text Box 2"/>
+                <wp:cNvGraphicFramePr>
+                  <a:graphicFrameLocks xmlns:a="http://schemas.openxmlformats.org/drawingml/2006/main"/>
+                </wp:cNvGraphicFramePr>
+                <a:graphic xmlns:a="http://schemas.openxmlformats.org/drawingml/2006/main">
+                  <a:graphicData uri="http://schemas.microsoft.com/office/word/2010/wordprocessingShape">
+                    <wps:wsp>
+                      <wps:cNvSpPr txBox="1">
+                        <a:spLocks noChangeArrowheads="1"/>
+                      </wps:cNvSpPr>
+                      <wps:spPr bwMode="auto">
+                        <a:xfrm>
+                          <a:off x="0" y="0"/>
+                          <a:ext cx="3204375" cy="1403985"/>
+                        </a:xfrm>
+                        <a:prstGeom prst="rect">
+                          <a:avLst/>
+                        </a:prstGeom>
+                        <a:solidFill>
+                          <a:srgbClr val="FFFFFF"/>
+                        </a:solidFill>
+                        <a:ln w="9525">
+                          <a:solidFill>
+                            <a:srgbClr val="000000"/>
+                          </a:solidFill>
+                          <a:miter lim="800000"/>
+                          <a:headEnd/>
+                          <a:tailEnd/>
+                        </a:ln>
+                      </wps:spPr>
+                      <wps:txbx>
+                        <w:txbxContent>
+                          <w:p>
+                            <w:pPr>
+                              <w:shd w:val="clear" w:color="auto" w:fill="FFFFFF"/>
+                              <w:spacing w:line="240" w:lineRule="auto"/>
+                              <w:rPr>
+                                <w:rFonts w:ascii="Courier New" w:eastAsia="Times New Roman" w:hAnsi="Courier New" w:cs="Courier New"/>
+                                <w:color w:val="000000"/>
+                                <w:sz w:val="16"/>
+                                <w:szCs w:val="18"/>
+                              </w:rPr>
+                            </w:pPr>
+                            <w:proofErr w:type="gramStart"/>
+                            <w:r>
+                              <w:rPr>
+                                <w:rFonts w:ascii="Courier New" w:eastAsia="Times New Roman" w:hAnsi="Courier New" w:cs="Courier New"/>
+                                <w:color w:val="0000FF"/>
+                                <w:sz w:val="16"/>
+                                <w:szCs w:val="18"/>
+                              </w:rPr>
+                              <w:t>float</w:t>
+                            </w:r>
+                            <w:proofErr w:type="gramEnd"/>
+                            <w:r>
+                              <w:rPr>
+                                <w:rFonts w:ascii="Courier New" w:eastAsia="Times New Roman" w:hAnsi="Courier New" w:cs="Courier New"/>
+                                <w:color w:val="000000"/>
+                                <w:sz w:val="16"/>
+                                <w:szCs w:val="18"/>
+                              </w:rPr>
+                              <w:t xml:space="preserve"> </w:t>
+                            </w:r>
+                            <w:proofErr w:type="spellStart"/>
+                            <w:r>
+                              <w:rPr>
+                                <w:rFonts w:ascii="Courier New" w:eastAsia="Times New Roman" w:hAnsi="Courier New" w:cs="Courier New"/>
+                                <w:color w:val="000000"/>
+                                <w:sz w:val="16"/>
+                                <w:szCs w:val="18"/>
+                              </w:rPr>
+                              <w:t>return_if</w:t>
+                            </w:r>
+                            <w:proofErr w:type="spellEnd"/>
+                            <w:r>
+                              <w:rPr>
+                                <w:rFonts w:ascii="Courier New" w:eastAsia="Times New Roman" w:hAnsi="Courier New" w:cs="Courier New"/>
+                                <w:color w:val="000000"/>
+                                <w:sz w:val="16"/>
+                                <w:szCs w:val="18"/>
+                              </w:rPr>
+                              <w:t xml:space="preserve">( </w:t>
+                            </w:r>
+                            <w:proofErr w:type="spellStart"/>
+                            <w:r>
+                              <w:rPr>
+                                <w:rFonts w:ascii="Courier New" w:eastAsia="Times New Roman" w:hAnsi="Courier New" w:cs="Courier New"/>
+                                <w:color w:val="0000FF"/>
+                                <w:sz w:val="16"/>
+                                <w:szCs w:val="18"/>
+                              </w:rPr>
+                              <w:t>bool</w:t>
+                            </w:r>
+                            <w:proofErr w:type="spellEnd"/>
+                            <w:r>
+                              <w:rPr>
+                                <w:rFonts w:ascii="Courier New" w:eastAsia="Times New Roman" w:hAnsi="Courier New" w:cs="Courier New"/>
+                                <w:color w:val="000000"/>
+                                <w:sz w:val="16"/>
+                                <w:szCs w:val="18"/>
+                              </w:rPr>
+                              <w:t xml:space="preserve"> v ){</w:t>
+                            </w:r>
+                          </w:p>
+                          <w:p>
+                            <w:pPr>
+                              <w:shd w:val="clear" w:color="auto" w:fill="FFFFFF"/>
+                              <w:spacing w:line="240" w:lineRule="auto"/>
+                              <w:rPr>
+                                <w:rFonts w:ascii="Courier New" w:eastAsia="Times New Roman" w:hAnsi="Courier New" w:cs="Courier New"/>
+                                <w:color w:val="000000"/>
+                                <w:sz w:val="16"/>
+                                <w:szCs w:val="18"/>
+                              </w:rPr>
+                            </w:pPr>
+                            <w:r>
+                              <w:rPr>
+                                <w:rFonts w:ascii="Courier New" w:eastAsia="Times New Roman" w:hAnsi="Courier New" w:cs="Courier New"/>
+                                <w:color w:val="000000"/>
+                                <w:sz w:val="16"/>
+                                <w:szCs w:val="18"/>
+                              </w:rPr>
+                              <w:t xml:space="preserve">    </w:t>
+                            </w:r>
+                            <w:proofErr w:type="gramStart"/>
+                            <w:r>
+                              <w:rPr>
+                                <w:rFonts w:ascii="Courier New" w:eastAsia="Times New Roman" w:hAnsi="Courier New" w:cs="Courier New"/>
+                                <w:color w:val="0000FF"/>
+                                <w:sz w:val="16"/>
+                                <w:szCs w:val="18"/>
+                              </w:rPr>
+                              <w:t>float</w:t>
+                            </w:r>
+                            <w:proofErr w:type="gramEnd"/>
+                            <w:r>
+                              <w:rPr>
+                                <w:rFonts w:ascii="Courier New" w:eastAsia="Times New Roman" w:hAnsi="Courier New" w:cs="Courier New"/>
+                                <w:color w:val="000000"/>
+                                <w:sz w:val="16"/>
+                                <w:szCs w:val="18"/>
+                              </w:rPr>
+                              <w:t xml:space="preserve"> __ret;</w:t>
+                            </w:r>
+                          </w:p>
+                          <w:p>
+                            <w:pPr>
+                              <w:shd w:val="clear" w:color="auto" w:fill="FFFFFF"/>
+                              <w:spacing w:line="240" w:lineRule="auto"/>
+                              <w:rPr>
+                                <w:rFonts w:ascii="Courier New" w:eastAsia="Times New Roman" w:hAnsi="Courier New" w:cs="Courier New"/>
+                                <w:color w:val="000000"/>
+                                <w:sz w:val="16"/>
+                                <w:szCs w:val="18"/>
+                              </w:rPr>
+                            </w:pPr>
+                            <w:r>
+                              <w:rPr>
+                                <w:rFonts w:ascii="Courier New" w:eastAsia="Times New Roman" w:hAnsi="Courier New" w:cs="Courier New"/>
+                                <w:color w:val="000000"/>
+                                <w:sz w:val="16"/>
+                                <w:szCs w:val="18"/>
+                              </w:rPr>
+                              <w:t xml:space="preserve">    </w:t>
+                            </w:r>
+                            <w:proofErr w:type="gramStart"/>
+                            <w:r>
+                              <w:rPr>
+                                <w:rFonts w:ascii="Courier New" w:eastAsia="Times New Roman" w:hAnsi="Courier New" w:cs="Courier New"/>
+                                <w:color w:val="0000FF"/>
+                                <w:sz w:val="16"/>
+                                <w:szCs w:val="18"/>
+                              </w:rPr>
+                              <w:t>float</w:t>
+                            </w:r>
+                            <w:proofErr w:type="gramEnd"/>
+                            <w:r>
+                              <w:rPr>
+                                <w:rFonts w:ascii="Courier New" w:eastAsia="Times New Roman" w:hAnsi="Courier New" w:cs="Courier New"/>
+                                <w:color w:val="000000"/>
+                                <w:sz w:val="16"/>
+                                <w:szCs w:val="18"/>
+                              </w:rPr>
+                              <w:t xml:space="preserve"> f;</w:t>
+                            </w:r>
+                          </w:p>
+                          <w:p>
+                            <w:pPr>
+                              <w:shd w:val="clear" w:color="auto" w:fill="FFFFFF"/>
+                              <w:spacing w:line="240" w:lineRule="auto"/>
+                              <w:rPr>
+                                <w:rFonts w:ascii="Courier New" w:eastAsia="Times New Roman" w:hAnsi="Courier New" w:cs="Courier New"/>
+                                <w:color w:val="000000"/>
+                                <w:sz w:val="16"/>
+                                <w:szCs w:val="18"/>
+                              </w:rPr>
+                            </w:pPr>
+                            <w:r>
+                              <w:rPr>
+                                <w:rFonts w:ascii="Courier New" w:eastAsia="Times New Roman" w:hAnsi="Courier New" w:cs="Courier New"/>
+                                <w:color w:val="000000"/>
+                                <w:sz w:val="16"/>
+                                <w:szCs w:val="18"/>
+                              </w:rPr>
+                              <w:t xml:space="preserve">    </w:t>
+                            </w:r>
+                            <w:proofErr w:type="spellStart"/>
+                            <w:r>
+                              <w:rPr>
+                                <w:rFonts w:ascii="Courier New" w:eastAsia="Times New Roman" w:hAnsi="Courier New" w:cs="Courier New"/>
+                                <w:color w:val="000000"/>
+                                <w:sz w:val="16"/>
+                                <w:szCs w:val="18"/>
+                              </w:rPr>
+                              <w:t>f.set_</w:t>
+                            </w:r>
+                            <w:proofErr w:type="gramStart"/>
+                            <w:r>
+                              <w:rPr>
+                                <w:rFonts w:ascii="Courier New" w:eastAsia="Times New Roman" w:hAnsi="Courier New" w:cs="Courier New"/>
+                                <w:color w:val="000000"/>
+                                <w:sz w:val="16"/>
+                                <w:szCs w:val="18"/>
+                              </w:rPr>
+                              <w:t>value</w:t>
+                            </w:r>
+                            <w:proofErr w:type="spellEnd"/>
+                            <w:r>
+                              <w:rPr>
+                                <w:rFonts w:ascii="Courier New" w:eastAsia="Times New Roman" w:hAnsi="Courier New" w:cs="Courier New"/>
+                                <w:color w:val="000000"/>
+                                <w:sz w:val="16"/>
+                                <w:szCs w:val="18"/>
+                              </w:rPr>
+                              <w:t>(</w:t>
+                            </w:r>
+                            <w:proofErr w:type="gramEnd"/>
+                            <w:r>
+                              <w:rPr>
+                                <w:rFonts w:ascii="Courier New" w:eastAsia="Times New Roman" w:hAnsi="Courier New" w:cs="Courier New"/>
+                                <w:color w:val="000000"/>
+                                <w:sz w:val="16"/>
+                                <w:szCs w:val="18"/>
+                              </w:rPr>
+                              <w:t>0.0f);</w:t>
+                            </w:r>
+                          </w:p>
+                          <w:p>
+                            <w:pPr>
+                              <w:shd w:val="clear" w:color="auto" w:fill="FFFFFF"/>
+                              <w:spacing w:line="240" w:lineRule="auto"/>
+                              <w:rPr>
+                                <w:rFonts w:ascii="Courier New" w:eastAsia="Times New Roman" w:hAnsi="Courier New" w:cs="Courier New"/>
+                                <w:color w:val="000000"/>
+                                <w:sz w:val="16"/>
+                                <w:szCs w:val="18"/>
+                              </w:rPr>
+                            </w:pPr>
+                            <w:r>
+                              <w:rPr>
+                                <w:rFonts w:ascii="Courier New" w:eastAsia="Times New Roman" w:hAnsi="Courier New" w:cs="Courier New"/>
+                                <w:color w:val="000000"/>
+                                <w:sz w:val="16"/>
+                                <w:szCs w:val="18"/>
+                              </w:rPr>
+                              <w:t xml:space="preserve">    </w:t>
+                            </w:r>
+                          </w:p>
+                          <w:p>
+                            <w:pPr>
+                              <w:shd w:val="clear" w:color="auto" w:fill="FFFFFF"/>
+                              <w:spacing w:line="240" w:lineRule="auto"/>
+                              <w:rPr>
+                                <w:rFonts w:ascii="Courier New" w:eastAsia="Times New Roman" w:hAnsi="Courier New" w:cs="Courier New"/>
+                                <w:color w:val="000000"/>
+                                <w:sz w:val="16"/>
+                                <w:szCs w:val="18"/>
+                              </w:rPr>
+                            </w:pPr>
+                            <w:r>
+                              <w:rPr>
+                                <w:rFonts w:ascii="Courier New" w:eastAsia="Times New Roman" w:hAnsi="Courier New" w:cs="Courier New"/>
+                                <w:color w:val="000000"/>
+                                <w:sz w:val="16"/>
+                                <w:szCs w:val="18"/>
+                              </w:rPr>
+                              <w:t xml:space="preserve">    </w:t>
+                            </w:r>
+                            <w:proofErr w:type="spellStart"/>
+                            <w:r>
+                              <w:rPr>
+                                <w:rFonts w:ascii="Courier New" w:eastAsia="Times New Roman" w:hAnsi="Courier New" w:cs="Courier New"/>
+                                <w:color w:val="000000"/>
+                                <w:sz w:val="16"/>
+                                <w:szCs w:val="18"/>
+                              </w:rPr>
+                              <w:t>f.set_mask_</w:t>
+                            </w:r>
+                            <w:proofErr w:type="gramStart"/>
+                            <w:r>
+                              <w:rPr>
+                                <w:rFonts w:ascii="Courier New" w:eastAsia="Times New Roman" w:hAnsi="Courier New" w:cs="Courier New"/>
+                                <w:color w:val="000000"/>
+                                <w:sz w:val="16"/>
+                                <w:szCs w:val="18"/>
+                              </w:rPr>
+                              <w:t>value</w:t>
+                            </w:r>
+                            <w:proofErr w:type="spellEnd"/>
+                            <w:r>
+                              <w:rPr>
+                                <w:rFonts w:ascii="Courier New" w:eastAsia="Times New Roman" w:hAnsi="Courier New" w:cs="Courier New"/>
+                                <w:color w:val="000000"/>
+                                <w:sz w:val="16"/>
+                                <w:szCs w:val="18"/>
+                              </w:rPr>
+                              <w:t>(</w:t>
+                            </w:r>
+                            <w:proofErr w:type="gramEnd"/>
+                            <w:r>
+                              <w:rPr>
+                                <w:rFonts w:ascii="Courier New" w:eastAsia="Times New Roman" w:hAnsi="Courier New" w:cs="Courier New"/>
+                                <w:color w:val="000000"/>
+                                <w:sz w:val="16"/>
+                                <w:szCs w:val="18"/>
+                              </w:rPr>
+                              <w:t>v, 2.5f);</w:t>
+                            </w:r>
+                          </w:p>
+                          <w:p>
+                            <w:pPr>
+                              <w:shd w:val="clear" w:color="auto" w:fill="FFFFFF"/>
+                              <w:spacing w:line="240" w:lineRule="auto"/>
+                              <w:rPr>
+                                <w:rFonts w:ascii="Courier New" w:eastAsia="Times New Roman" w:hAnsi="Courier New" w:cs="Courier New"/>
+                                <w:color w:val="000000"/>
+                                <w:sz w:val="16"/>
+                                <w:szCs w:val="18"/>
+                              </w:rPr>
+                            </w:pPr>
+                            <w:r>
+                              <w:rPr>
+                                <w:rFonts w:ascii="Courier New" w:eastAsia="Times New Roman" w:hAnsi="Courier New" w:cs="Courier New"/>
+                                <w:color w:val="000000"/>
+                                <w:sz w:val="16"/>
+                                <w:szCs w:val="18"/>
+                              </w:rPr>
+                              <w:t xml:space="preserve">    __</w:t>
+                            </w:r>
+                            <w:proofErr w:type="spellStart"/>
+                            <w:r>
+                              <w:rPr>
+                                <w:rFonts w:ascii="Courier New" w:eastAsia="Times New Roman" w:hAnsi="Courier New" w:cs="Courier New"/>
+                                <w:color w:val="000000"/>
+                                <w:sz w:val="16"/>
+                                <w:szCs w:val="18"/>
+                              </w:rPr>
+                              <w:t>ret.set_mask_</w:t>
+                            </w:r>
+                            <w:proofErr w:type="gramStart"/>
+                            <w:r>
+                              <w:rPr>
+                                <w:rFonts w:ascii="Courier New" w:eastAsia="Times New Roman" w:hAnsi="Courier New" w:cs="Courier New"/>
+                                <w:color w:val="000000"/>
+                                <w:sz w:val="16"/>
+                                <w:szCs w:val="18"/>
+                              </w:rPr>
+                              <w:t>value</w:t>
+                            </w:r>
+                            <w:proofErr w:type="spellEnd"/>
+                            <w:r>
+                              <w:rPr>
+                                <w:rFonts w:ascii="Courier New" w:eastAsia="Times New Roman" w:hAnsi="Courier New" w:cs="Courier New"/>
+                                <w:color w:val="000000"/>
+                                <w:sz w:val="16"/>
+                                <w:szCs w:val="18"/>
+                              </w:rPr>
+                              <w:t>(</w:t>
+                            </w:r>
+                            <w:proofErr w:type="gramEnd"/>
+                            <w:r>
+                              <w:rPr>
+                                <w:rFonts w:ascii="Courier New" w:eastAsia="Times New Roman" w:hAnsi="Courier New" w:cs="Courier New"/>
+                                <w:color w:val="000000"/>
+                                <w:sz w:val="16"/>
+                                <w:szCs w:val="18"/>
+                              </w:rPr>
+                              <w:t>v, f);</w:t>
+                            </w:r>
+                          </w:p>
+                          <w:p>
+                            <w:pPr>
+                              <w:shd w:val="clear" w:color="auto" w:fill="FFFFFF"/>
+                              <w:spacing w:line="240" w:lineRule="auto"/>
+                              <w:rPr>
+                                <w:rFonts w:ascii="Courier New" w:eastAsia="Times New Roman" w:hAnsi="Courier New" w:cs="Courier New"/>
+                                <w:color w:val="000000"/>
+                                <w:sz w:val="16"/>
+                                <w:szCs w:val="18"/>
+                              </w:rPr>
+                            </w:pPr>
+                            <w:r>
+                              <w:rPr>
+                                <w:rFonts w:ascii="Courier New" w:eastAsia="Times New Roman" w:hAnsi="Courier New" w:cs="Courier New"/>
+                                <w:color w:val="000000"/>
+                                <w:sz w:val="16"/>
+                                <w:szCs w:val="18"/>
+                              </w:rPr>
+                              <w:t xml:space="preserve">    </w:t>
+                            </w:r>
+                          </w:p>
+                          <w:p>
+                            <w:pPr>
+                              <w:shd w:val="clear" w:color="auto" w:fill="FFFFFF"/>
+                              <w:spacing w:line="240" w:lineRule="auto"/>
+                              <w:rPr>
+                                <w:rFonts w:ascii="Courier New" w:eastAsia="Times New Roman" w:hAnsi="Courier New" w:cs="Courier New"/>
+                                <w:color w:val="000000"/>
+                                <w:sz w:val="16"/>
+                                <w:szCs w:val="18"/>
+                              </w:rPr>
+                            </w:pPr>
+                            <w:r>
+                              <w:rPr>
+                                <w:rFonts w:ascii="Courier New" w:eastAsia="Times New Roman" w:hAnsi="Courier New" w:cs="Courier New"/>
+                                <w:color w:val="000000"/>
+                                <w:sz w:val="16"/>
+                                <w:szCs w:val="18"/>
+                              </w:rPr>
+                              <w:t xml:space="preserve">    </w:t>
+                            </w:r>
+                            <w:proofErr w:type="gramStart"/>
+                            <w:r>
+                              <w:rPr>
+                                <w:rFonts w:ascii="Courier New" w:eastAsia="Times New Roman" w:hAnsi="Courier New" w:cs="Courier New"/>
+                                <w:color w:val="0000FF"/>
+                                <w:sz w:val="16"/>
+                                <w:szCs w:val="18"/>
+                              </w:rPr>
+                              <w:t>float</w:t>
+                            </w:r>
+                            <w:proofErr w:type="gramEnd"/>
+                            <w:r>
+                              <w:rPr>
+                                <w:rFonts w:ascii="Courier New" w:eastAsia="Times New Roman" w:hAnsi="Courier New" w:cs="Courier New"/>
+                                <w:color w:val="000000"/>
+                                <w:sz w:val="16"/>
+                                <w:szCs w:val="18"/>
+                              </w:rPr>
+                              <w:t xml:space="preserve"> </w:t>
+                            </w:r>
+                            <w:proofErr w:type="spellStart"/>
+                            <w:r>
+                              <w:rPr>
+                                <w:rFonts w:ascii="Courier New" w:eastAsia="Times New Roman" w:hAnsi="Courier New" w:cs="Courier New"/>
+                                <w:color w:val="000000"/>
+                                <w:sz w:val="16"/>
+                                <w:szCs w:val="18"/>
+                              </w:rPr>
+                              <w:t>tmp</w:t>
+                            </w:r>
+                            <w:proofErr w:type="spellEnd"/>
+                            <w:r>
+                              <w:rPr>
+                                <w:rFonts w:ascii="Courier New" w:eastAsia="Times New Roman" w:hAnsi="Courier New" w:cs="Courier New"/>
+                                <w:color w:val="000000"/>
+                                <w:sz w:val="16"/>
+                                <w:szCs w:val="18"/>
+                              </w:rPr>
+                              <w:t xml:space="preserve"> = </w:t>
+                            </w:r>
+                            <w:proofErr w:type="spellStart"/>
+                            <w:r>
+                              <w:rPr>
+                                <w:rFonts w:ascii="Courier New" w:eastAsia="Times New Roman" w:hAnsi="Courier New" w:cs="Courier New"/>
+                                <w:color w:val="000000"/>
+                                <w:sz w:val="16"/>
+                                <w:szCs w:val="18"/>
+                              </w:rPr>
+                              <w:t>f.add</w:t>
+                            </w:r>
+                            <w:proofErr w:type="spellEnd"/>
+                            <w:r>
+                              <w:rPr>
+                                <w:rFonts w:ascii="Courier New" w:eastAsia="Times New Roman" w:hAnsi="Courier New" w:cs="Courier New"/>
+                                <w:color w:val="000000"/>
+                                <w:sz w:val="16"/>
+                                <w:szCs w:val="18"/>
+                              </w:rPr>
+                              <w:t xml:space="preserve">( </w:t>
+                            </w:r>
+                            <w:proofErr w:type="spellStart"/>
+                            <w:r>
+                              <w:rPr>
+                                <w:rFonts w:ascii="Courier New" w:eastAsia="Times New Roman" w:hAnsi="Courier New" w:cs="Courier New"/>
+                                <w:color w:val="000000"/>
+                                <w:sz w:val="16"/>
+                                <w:szCs w:val="18"/>
+                              </w:rPr>
+                              <w:t>f.get_value</w:t>
+                            </w:r>
+                            <w:proofErr w:type="spellEnd"/>
+                            <w:r>
+                              <w:rPr>
+                                <w:rFonts w:ascii="Courier New" w:eastAsia="Times New Roman" w:hAnsi="Courier New" w:cs="Courier New"/>
+                                <w:color w:val="000000"/>
+                                <w:sz w:val="16"/>
+                                <w:szCs w:val="18"/>
+                              </w:rPr>
+                              <w:t>(!v), 2.0f );</w:t>
+                            </w:r>
+                          </w:p>
+                          <w:p>
+                            <w:pPr>
+                              <w:shd w:val="clear" w:color="auto" w:fill="FFFFFF"/>
+                              <w:spacing w:line="240" w:lineRule="auto"/>
+                              <w:rPr>
+                                <w:rFonts w:ascii="Courier New" w:eastAsia="Times New Roman" w:hAnsi="Courier New" w:cs="Courier New"/>
+                                <w:color w:val="000000"/>
+                                <w:sz w:val="16"/>
+                                <w:szCs w:val="18"/>
+                              </w:rPr>
+                            </w:pPr>
+                            <w:r>
+                              <w:rPr>
+                                <w:rFonts w:ascii="Courier New" w:eastAsia="Times New Roman" w:hAnsi="Courier New" w:cs="Courier New"/>
+                                <w:color w:val="000000"/>
+                                <w:sz w:val="16"/>
+                                <w:szCs w:val="18"/>
+                              </w:rPr>
+                              <w:t xml:space="preserve">    </w:t>
+                            </w:r>
+                            <w:proofErr w:type="spellStart"/>
+                            <w:r>
+                              <w:rPr>
+                                <w:rFonts w:ascii="Courier New" w:eastAsia="Times New Roman" w:hAnsi="Courier New" w:cs="Courier New"/>
+                                <w:color w:val="000000"/>
+                                <w:sz w:val="16"/>
+                                <w:szCs w:val="18"/>
+                              </w:rPr>
+                              <w:t>f.set_</w:t>
+                            </w:r>
+                            <w:proofErr w:type="gramStart"/>
+                            <w:r>
+                              <w:rPr>
+                                <w:rFonts w:ascii="Courier New" w:eastAsia="Times New Roman" w:hAnsi="Courier New" w:cs="Courier New"/>
+                                <w:color w:val="000000"/>
+                                <w:sz w:val="16"/>
+                                <w:szCs w:val="18"/>
+                              </w:rPr>
+                              <w:t>value</w:t>
+                            </w:r>
+                            <w:proofErr w:type="spellEnd"/>
+                            <w:r>
+                              <w:rPr>
+                                <w:rFonts w:ascii="Courier New" w:eastAsia="Times New Roman" w:hAnsi="Courier New" w:cs="Courier New"/>
+                                <w:color w:val="000000"/>
+                                <w:sz w:val="16"/>
+                                <w:szCs w:val="18"/>
+                              </w:rPr>
+                              <w:t>(</w:t>
+                            </w:r>
+                            <w:proofErr w:type="gramEnd"/>
+                            <w:r>
+                              <w:rPr>
+                                <w:rFonts w:ascii="Courier New" w:eastAsia="Times New Roman" w:hAnsi="Courier New" w:cs="Courier New"/>
+                                <w:color w:val="000000"/>
+                                <w:sz w:val="16"/>
+                                <w:szCs w:val="18"/>
+                              </w:rPr>
+                              <w:t xml:space="preserve"> !v, </w:t>
+                            </w:r>
+                            <w:proofErr w:type="spellStart"/>
+                            <w:r>
+                              <w:rPr>
+                                <w:rFonts w:ascii="Courier New" w:eastAsia="Times New Roman" w:hAnsi="Courier New" w:cs="Courier New"/>
+                                <w:color w:val="000000"/>
+                                <w:sz w:val="16"/>
+                                <w:szCs w:val="18"/>
+                              </w:rPr>
+                              <w:t>tmp</w:t>
+                            </w:r>
+                            <w:proofErr w:type="spellEnd"/>
+                            <w:r>
+                              <w:rPr>
+                                <w:rFonts w:ascii="Courier New" w:eastAsia="Times New Roman" w:hAnsi="Courier New" w:cs="Courier New"/>
+                                <w:color w:val="000000"/>
+                                <w:sz w:val="16"/>
+                                <w:szCs w:val="18"/>
+                              </w:rPr>
+                              <w:t xml:space="preserve"> );</w:t>
+                            </w:r>
+                          </w:p>
+                          <w:p>
+                            <w:pPr>
+                              <w:shd w:val="clear" w:color="auto" w:fill="FFFFFF"/>
+                              <w:spacing w:line="240" w:lineRule="auto"/>
+                              <w:rPr>
+                                <w:rFonts w:ascii="Courier New" w:eastAsia="Times New Roman" w:hAnsi="Courier New" w:cs="Courier New"/>
+                                <w:color w:val="000000"/>
+                                <w:sz w:val="16"/>
+                                <w:szCs w:val="18"/>
+                              </w:rPr>
+                            </w:pPr>
+                            <w:r>
+                              <w:rPr>
+                                <w:rFonts w:ascii="Courier New" w:eastAsia="Times New Roman" w:hAnsi="Courier New" w:cs="Courier New"/>
+                                <w:color w:val="000000"/>
+                                <w:sz w:val="16"/>
+                                <w:szCs w:val="18"/>
+                              </w:rPr>
+                              <w:t xml:space="preserve">    __</w:t>
+                            </w:r>
+                            <w:proofErr w:type="spellStart"/>
+                            <w:r>
+                              <w:rPr>
+                                <w:rFonts w:ascii="Courier New" w:eastAsia="Times New Roman" w:hAnsi="Courier New" w:cs="Courier New"/>
+                                <w:color w:val="000000"/>
+                                <w:sz w:val="16"/>
+                                <w:szCs w:val="18"/>
+                              </w:rPr>
+                              <w:t>ret.set_</w:t>
+                            </w:r>
+                            <w:proofErr w:type="gramStart"/>
+                            <w:r>
+                              <w:rPr>
+                                <w:rFonts w:ascii="Courier New" w:eastAsia="Times New Roman" w:hAnsi="Courier New" w:cs="Courier New"/>
+                                <w:color w:val="000000"/>
+                                <w:sz w:val="16"/>
+                                <w:szCs w:val="18"/>
+                              </w:rPr>
+                              <w:t>value</w:t>
+                            </w:r>
+                            <w:proofErr w:type="spellEnd"/>
+                            <w:r>
+                              <w:rPr>
+                                <w:rFonts w:ascii="Courier New" w:eastAsia="Times New Roman" w:hAnsi="Courier New" w:cs="Courier New"/>
+                                <w:color w:val="000000"/>
+                                <w:sz w:val="16"/>
+                                <w:szCs w:val="18"/>
+                              </w:rPr>
+                              <w:t>(</w:t>
+                            </w:r>
+                            <w:proofErr w:type="gramEnd"/>
+                            <w:r>
+                              <w:rPr>
+                                <w:rFonts w:ascii="Courier New" w:eastAsia="Times New Roman" w:hAnsi="Courier New" w:cs="Courier New"/>
+                                <w:color w:val="000000"/>
+                                <w:sz w:val="16"/>
+                                <w:szCs w:val="18"/>
+                              </w:rPr>
+                              <w:t>!v, f);</w:t>
+                            </w:r>
+                          </w:p>
+                          <w:p>
+                            <w:pPr>
+                              <w:shd w:val="clear" w:color="auto" w:fill="FFFFFF"/>
+                              <w:spacing w:line="240" w:lineRule="auto"/>
+                              <w:rPr>
+                                <w:rFonts w:ascii="Courier New" w:eastAsia="Times New Roman" w:hAnsi="Courier New" w:cs="Courier New"/>
+                                <w:color w:val="000000"/>
+                                <w:sz w:val="16"/>
+                                <w:szCs w:val="18"/>
+                              </w:rPr>
+                            </w:pPr>
+                            <w:r>
+                              <w:rPr>
+                                <w:rFonts w:ascii="Courier New" w:eastAsia="Times New Roman" w:hAnsi="Courier New" w:cs="Courier New"/>
+                                <w:color w:val="000000"/>
+                                <w:sz w:val="16"/>
+                                <w:szCs w:val="18"/>
+                              </w:rPr>
+                              <w:t xml:space="preserve">    </w:t>
+                            </w:r>
+                          </w:p>
+                          <w:p>
+                            <w:pPr>
+                              <w:shd w:val="clear" w:color="auto" w:fill="FFFFFF"/>
+                              <w:spacing w:line="240" w:lineRule="auto"/>
+                              <w:rPr>
+                                <w:rFonts w:ascii="Courier New" w:eastAsia="Times New Roman" w:hAnsi="Courier New" w:cs="Courier New"/>
+                                <w:color w:val="000000"/>
+                                <w:sz w:val="16"/>
+                                <w:szCs w:val="18"/>
+                              </w:rPr>
+                            </w:pPr>
+                            <w:r>
+                              <w:rPr>
+                                <w:rFonts w:ascii="Courier New" w:eastAsia="Times New Roman" w:hAnsi="Courier New" w:cs="Courier New"/>
+                                <w:color w:val="000000"/>
+                                <w:sz w:val="16"/>
+                                <w:szCs w:val="18"/>
+                              </w:rPr>
+                              <w:t xml:space="preserve">    </w:t>
+                            </w:r>
+                            <w:proofErr w:type="gramStart"/>
+                            <w:r>
+                              <w:rPr>
+                                <w:rFonts w:ascii="Courier New" w:eastAsia="Times New Roman" w:hAnsi="Courier New" w:cs="Courier New"/>
+                                <w:color w:val="0000FF"/>
+                                <w:sz w:val="16"/>
+                                <w:szCs w:val="18"/>
+                              </w:rPr>
+                              <w:t>return</w:t>
+                            </w:r>
+                            <w:proofErr w:type="gramEnd"/>
+                            <w:r>
+                              <w:rPr>
+                                <w:rFonts w:ascii="Courier New" w:eastAsia="Times New Roman" w:hAnsi="Courier New" w:cs="Courier New"/>
+                                <w:color w:val="000000"/>
+                                <w:sz w:val="16"/>
+                                <w:szCs w:val="18"/>
+                              </w:rPr>
+                              <w:t xml:space="preserve"> __</w:t>
+                            </w:r>
+                            <w:proofErr w:type="spellStart"/>
+                            <w:r>
+                              <w:rPr>
+                                <w:rFonts w:ascii="Courier New" w:eastAsia="Times New Roman" w:hAnsi="Courier New" w:cs="Courier New"/>
+                                <w:color w:val="000000"/>
+                                <w:sz w:val="16"/>
+                                <w:szCs w:val="18"/>
+                              </w:rPr>
+                              <w:t>ret.get_value</w:t>
+                            </w:r>
+                            <w:proofErr w:type="spellEnd"/>
+                            <w:r>
+                              <w:rPr>
+                                <w:rFonts w:ascii="Courier New" w:eastAsia="Times New Roman" w:hAnsi="Courier New" w:cs="Courier New"/>
+                                <w:color w:val="000000"/>
+                                <w:sz w:val="16"/>
+                                <w:szCs w:val="18"/>
+                              </w:rPr>
+                              <w:t>(true);</w:t>
+                            </w:r>
+                          </w:p>
+                          <w:p>
+                            <w:pPr>
+                              <w:shd w:val="clear" w:color="auto" w:fill="FFFFFF"/>
+                              <w:spacing w:line="240" w:lineRule="auto"/>
+                              <w:rPr>
+                                <w:rFonts w:ascii="Courier New" w:hAnsi="Courier New" w:cs="Courier New"/>
+                                <w:sz w:val="20"/>
+                              </w:rPr>
+                            </w:pPr>
+                            <w:r>
+                              <w:rPr>
+                                <w:rFonts w:ascii="Courier New" w:eastAsia="Times New Roman" w:hAnsi="Courier New" w:cs="Courier New"/>
+                                <w:color w:val="000000"/>
+                                <w:sz w:val="16"/>
+                                <w:szCs w:val="18"/>
+                              </w:rPr>
+                              <w:t>}</w:t>
+                            </w:r>
+                          </w:p>
+                        </w:txbxContent>
+                      </wps:txbx>
+                      <wps:bodyPr rot="0" vert="horz" wrap="square" lIns="91440" tIns="45720" rIns="91440" bIns="45720" anchor="t" anchorCtr="0">
+                        <a:spAutoFit/>
+                      </wps:bodyPr>
+                    </wps:wsp>
+                  </a:graphicData>
+                </a:graphic>
+              </wp:inline>
+            </w:drawing>
+          </mc:Choice>
+          <mc:Fallback>
+            <w:pict>
+              <v:shape id="_x0000_s1027" type="#_x0000_t202" style="width:252.3pt;height:110.55pt;visibility:visible;mso-wrap-style:square;mso-left-percent:-10001;mso-top-percent:-10001;mso-position-horizontal:absolute;mso-position-horizontal-relative:char;mso-position-vertical:absolute;mso-position-vertical-relative:line;mso-left-percent:-10001;mso-top-percent:-10001;v-text-anchor:top" o:gfxdata="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">
+                <v:textbox style="mso-fit-shape-to-text:t">
+                  <w:txbxContent>
+                    <w:p>
+                      <w:pPr>
+                        <w:shd w:val="clear" w:color="auto" w:fill="FFFFFF"/>
+                        <w:spacing w:line="240" w:lineRule="auto"/>
+                        <w:rPr>
+                          <w:rFonts w:ascii="Courier New" w:eastAsia="Times New Roman" w:hAnsi="Courier New" w:cs="Courier New"/>
+                          <w:color w:val="000000"/>
+                          <w:sz w:val="16"/>
+                          <w:szCs w:val="18"/>
+                        </w:rPr>
+                      </w:pPr>
+                      <w:proofErr w:type="gramStart"/>
+                      <w:r>
+                        <w:rPr>
+                          <w:rFonts w:ascii="Courier New" w:eastAsia="Times New Roman" w:hAnsi="Courier New" w:cs="Courier New"/>
+                          <w:color w:val="0000FF"/>
+                          <w:sz w:val="16"/>
+                          <w:szCs w:val="18"/>
+                        </w:rPr>
+                        <w:t>float</w:t>
+                      </w:r>
+                      <w:proofErr w:type="gramEnd"/>
+                      <w:r>
+                        <w:rPr>
+                          <w:rFonts w:ascii="Courier New" w:eastAsia="Times New Roman" w:hAnsi="Courier New" w:cs="Courier New"/>
+                          <w:color w:val="000000"/>
+                          <w:sz w:val="16"/>
+                          <w:szCs w:val="18"/>
+                        </w:rPr>
+                        <w:t xml:space="preserve"> </w:t>
+                      </w:r>
+                      <w:proofErr w:type="spellStart"/>
+                      <w:r>
+                        <w:rPr>
+                          <w:rFonts w:ascii="Courier New" w:eastAsia="Times New Roman" w:hAnsi="Courier New" w:cs="Courier New"/>
+                          <w:color w:val="000000"/>
+                          <w:sz w:val="16"/>
+                          <w:szCs w:val="18"/>
+                        </w:rPr>
+                        <w:t>return_if</w:t>
+                      </w:r>
+                      <w:proofErr w:type="spellEnd"/>
+                      <w:r>
+                        <w:rPr>
+                          <w:rFonts w:ascii="Courier New" w:eastAsia="Times New Roman" w:hAnsi="Courier New" w:cs="Courier New"/>
+                          <w:color w:val="000000"/>
+                          <w:sz w:val="16"/>
+                          <w:szCs w:val="18"/>
+                        </w:rPr>
+                        <w:t xml:space="preserve">( </w:t>
+                      </w:r>
+                      <w:proofErr w:type="spellStart"/>
+                      <w:r>
+                        <w:rPr>
+                          <w:rFonts w:ascii="Courier New" w:eastAsia="Times New Roman" w:hAnsi="Courier New" w:cs="Courier New"/>
+                          <w:color w:val="0000FF"/>
+                          <w:sz w:val="16"/>
+                          <w:szCs w:val="18"/>
+                        </w:rPr>
+                        <w:t>bool</w:t>
+                      </w:r>
+                      <w:proofErr w:type="spellEnd"/>
+                      <w:r>
+                        <w:rPr>
+                          <w:rFonts w:ascii="Courier New" w:eastAsia="Times New Roman" w:hAnsi="Courier New" w:cs="Courier New"/>
+                          <w:color w:val="000000"/>
+                          <w:sz w:val="16"/>
+                          <w:szCs w:val="18"/>
+                        </w:rPr>
+                        <w:t xml:space="preserve"> v ){</w:t>
+                      </w:r>
+                    </w:p>
+                    <w:p>
+                      <w:pPr>
+                        <w:shd w:val="clear" w:color="auto" w:fill="FFFFFF"/>
+                        <w:spacing w:line="240" w:lineRule="auto"/>
+                        <w:rPr>
+                          <w:rFonts w:ascii="Courier New" w:eastAsia="Times New Roman" w:hAnsi="Courier New" w:cs="Courier New"/>
+                          <w:color w:val="000000"/>
+                          <w:sz w:val="16"/>
+                          <w:szCs w:val="18"/>
+                        </w:rPr>
+                      </w:pPr>
+                      <w:r>
+                        <w:rPr>
+                          <w:rFonts w:ascii="Courier New" w:eastAsia="Times New Roman" w:hAnsi="Courier New" w:cs="Courier New"/>
+                          <w:color w:val="000000"/>
+                          <w:sz w:val="16"/>
+                          <w:szCs w:val="18"/>
+                        </w:rPr>
+                        <w:t xml:space="preserve">    </w:t>
+                      </w:r>
+                      <w:proofErr w:type="gramStart"/>
+                      <w:r>
+                        <w:rPr>
+                          <w:rFonts w:ascii="Courier New" w:eastAsia="Times New Roman" w:hAnsi="Courier New" w:cs="Courier New"/>
+                          <w:color w:val="0000FF"/>
+                          <w:sz w:val="16"/>
+                          <w:szCs w:val="18"/>
+                        </w:rPr>
+                        <w:t>float</w:t>
+                      </w:r>
+                      <w:proofErr w:type="gramEnd"/>
+                      <w:r>
+                        <w:rPr>
+                          <w:rFonts w:ascii="Courier New" w:eastAsia="Times New Roman" w:hAnsi="Courier New" w:cs="Courier New"/>
+                          <w:color w:val="000000"/>
+                          <w:sz w:val="16"/>
+                          <w:szCs w:val="18"/>
+                        </w:rPr>
+                        <w:t xml:space="preserve"> __ret;</w:t>
+                      </w:r>
+                    </w:p>
+                    <w:p>
+                      <w:pPr>
+                        <w:shd w:val="clear" w:color="auto" w:fill="FFFFFF"/>
+                        <w:spacing w:line="240" w:lineRule="auto"/>
+                        <w:rPr>
+                          <w:rFonts w:ascii="Courier New" w:eastAsia="Times New Roman" w:hAnsi="Courier New" w:cs="Courier New"/>
+                          <w:color w:val="000000"/>
+                          <w:sz w:val="16"/>
+                          <w:szCs w:val="18"/>
+                        </w:rPr>
+                      </w:pPr>
+                      <w:r>
+                        <w:rPr>
+                          <w:rFonts w:ascii="Courier New" w:eastAsia="Times New Roman" w:hAnsi="Courier New" w:cs="Courier New"/>
+                          <w:color w:val="000000"/>
+                          <w:sz w:val="16"/>
+                          <w:szCs w:val="18"/>
+                        </w:rPr>
+                        <w:t xml:space="preserve">    </w:t>
+                      </w:r>
+                      <w:proofErr w:type="gramStart"/>
+                      <w:r>
+                        <w:rPr>
+                          <w:rFonts w:ascii="Courier New" w:eastAsia="Times New Roman" w:hAnsi="Courier New" w:cs="Courier New"/>
+                          <w:color w:val="0000FF"/>
+                          <w:sz w:val="16"/>
+                          <w:szCs w:val="18"/>
+                        </w:rPr>
+                        <w:t>float</w:t>
+                      </w:r>
+                      <w:proofErr w:type="gramEnd"/>
+                      <w:r>
+                        <w:rPr>
+                          <w:rFonts w:ascii="Courier New" w:eastAsia="Times New Roman" w:hAnsi="Courier New" w:cs="Courier New"/>
+                          <w:color w:val="000000"/>
+                          <w:sz w:val="16"/>
+                          <w:szCs w:val="18"/>
+                        </w:rPr>
+                        <w:t xml:space="preserve"> f;</w:t>
+                      </w:r>
+                    </w:p>
+                    <w:p>
+                      <w:pPr>
+                        <w:shd w:val="clear" w:color="auto" w:fill="FFFFFF"/>
+                        <w:spacing w:line="240" w:lineRule="auto"/>
+                        <w:rPr>
+                          <w:rFonts w:ascii="Courier New" w:eastAsia="Times New Roman" w:hAnsi="Courier New" w:cs="Courier New"/>
+                          <w:color w:val="000000"/>
+                          <w:sz w:val="16"/>
+                          <w:szCs w:val="18"/>
+                        </w:rPr>
+                      </w:pPr>
+                      <w:r>
+                        <w:rPr>
+                          <w:rFonts w:ascii="Courier New" w:eastAsia="Times New Roman" w:hAnsi="Courier New" w:cs="Courier New"/>
+                          <w:color w:val="000000"/>
+                          <w:sz w:val="16"/>
+                          <w:szCs w:val="18"/>
+                        </w:rPr>
+                        <w:t xml:space="preserve">    </w:t>
+                      </w:r>
+                      <w:proofErr w:type="spellStart"/>
+                      <w:r>
+                        <w:rPr>
+                          <w:rFonts w:ascii="Courier New" w:eastAsia="Times New Roman" w:hAnsi="Courier New" w:cs="Courier New"/>
+                          <w:color w:val="000000"/>
+                          <w:sz w:val="16"/>
+                          <w:szCs w:val="18"/>
+                        </w:rPr>
+                        <w:t>f.set_</w:t>
+                      </w:r>
+                      <w:proofErr w:type="gramStart"/>
+                      <w:r>
+                        <w:rPr>
+                          <w:rFonts w:ascii="Courier New" w:eastAsia="Times New Roman" w:hAnsi="Courier New" w:cs="Courier New"/>
+                          <w:color w:val="000000"/>
+                          <w:sz w:val="16"/>
+                          <w:szCs w:val="18"/>
+                        </w:rPr>
+                        <w:t>value</w:t>
+                      </w:r>
+                      <w:proofErr w:type="spellEnd"/>
+                      <w:r>
+                        <w:rPr>
+                          <w:rFonts w:ascii="Courier New" w:eastAsia="Times New Roman" w:hAnsi="Courier New" w:cs="Courier New"/>
+                          <w:color w:val="000000"/>
+                          <w:sz w:val="16"/>
+                          <w:szCs w:val="18"/>
+                        </w:rPr>
+                        <w:t>(</w:t>
+                      </w:r>
+                      <w:proofErr w:type="gramEnd"/>
+                      <w:r>
+                        <w:rPr>
+                          <w:rFonts w:ascii="Courier New" w:eastAsia="Times New Roman" w:hAnsi="Courier New" w:cs="Courier New"/>
+                          <w:color w:val="000000"/>
+                          <w:sz w:val="16"/>
+                          <w:szCs w:val="18"/>
+                        </w:rPr>
+                        <w:t>0.0f);</w:t>
+                      </w:r>
+                    </w:p>
+                    <w:p>
+                      <w:pPr>
+                        <w:shd w:val="clear" w:color="auto" w:fill="FFFFFF"/>
+                        <w:spacing w:line="240" w:lineRule="auto"/>
+                        <w:rPr>
+                          <w:rFonts w:ascii="Courier New" w:eastAsia="Times New Roman" w:hAnsi="Courier New" w:cs="Courier New"/>
+                          <w:color w:val="000000"/>
+                          <w:sz w:val="16"/>
+                          <w:szCs w:val="18"/>
+                        </w:rPr>
+                      </w:pPr>
+                      <w:r>
+                        <w:rPr>
+                          <w:rFonts w:ascii="Courier New" w:eastAsia="Times New Roman" w:hAnsi="Courier New" w:cs="Courier New"/>
+                          <w:color w:val="000000"/>
+                          <w:sz w:val="16"/>
+                          <w:szCs w:val="18"/>
+                        </w:rPr>
+                        <w:t xml:space="preserve">    </w:t>
+                      </w:r>
+                    </w:p>
+                    <w:p>
+                      <w:pPr>
+                        <w:shd w:val="clear" w:color="auto" w:fill="FFFFFF"/>
+                        <w:spacing w:line="240" w:lineRule="auto"/>
+                        <w:rPr>
+                          <w:rFonts w:ascii="Courier New" w:eastAsia="Times New Roman" w:hAnsi="Courier New" w:cs="Courier New"/>
+                          <w:color w:val="000000"/>
+                          <w:sz w:val="16"/>
+                          <w:szCs w:val="18"/>
+                        </w:rPr>
+                      </w:pPr>
+                      <w:r>
+                        <w:rPr>
+                          <w:rFonts w:ascii="Courier New" w:eastAsia="Times New Roman" w:hAnsi="Courier New" w:cs="Courier New"/>
+                          <w:color w:val="000000"/>
+                          <w:sz w:val="16"/>
+                          <w:szCs w:val="18"/>
+                        </w:rPr>
+                        <w:t xml:space="preserve">    </w:t>
+                      </w:r>
+                      <w:proofErr w:type="spellStart"/>
+                      <w:r>
+                        <w:rPr>
+                          <w:rFonts w:ascii="Courier New" w:eastAsia="Times New Roman" w:hAnsi="Courier New" w:cs="Courier New"/>
+                          <w:color w:val="000000"/>
+                          <w:sz w:val="16"/>
+                          <w:szCs w:val="18"/>
+                        </w:rPr>
+                        <w:t>f.set_mask_</w:t>
+                      </w:r>
+                      <w:proofErr w:type="gramStart"/>
+                      <w:r>
+                        <w:rPr>
+                          <w:rFonts w:ascii="Courier New" w:eastAsia="Times New Roman" w:hAnsi="Courier New" w:cs="Courier New"/>
+                          <w:color w:val="000000"/>
+                          <w:sz w:val="16"/>
+                          <w:szCs w:val="18"/>
+                        </w:rPr>
+                        <w:t>value</w:t>
+                      </w:r>
+                      <w:proofErr w:type="spellEnd"/>
+                      <w:r>
+                        <w:rPr>
+                          <w:rFonts w:ascii="Courier New" w:eastAsia="Times New Roman" w:hAnsi="Courier New" w:cs="Courier New"/>
+                          <w:color w:val="000000"/>
+                          <w:sz w:val="16"/>
+                          <w:szCs w:val="18"/>
+                        </w:rPr>
+                        <w:t>(</w:t>
+                      </w:r>
+                      <w:proofErr w:type="gramEnd"/>
+                      <w:r>
+                        <w:rPr>
+                          <w:rFonts w:ascii="Courier New" w:eastAsia="Times New Roman" w:hAnsi="Courier New" w:cs="Courier New"/>
+                          <w:color w:val="000000"/>
+                          <w:sz w:val="16"/>
+                          <w:szCs w:val="18"/>
+                        </w:rPr>
+                        <w:t>v, 2.5f);</w:t>
+                      </w:r>
+                    </w:p>
+                    <w:p>
+                      <w:pPr>
+                        <w:shd w:val="clear" w:color="auto" w:fill="FFFFFF"/>
+                        <w:spacing w:line="240" w:lineRule="auto"/>
+                        <w:rPr>
+                          <w:rFonts w:ascii="Courier New" w:eastAsia="Times New Roman" w:hAnsi="Courier New" w:cs="Courier New"/>
+                          <w:color w:val="000000"/>
+                          <w:sz w:val="16"/>
+                          <w:szCs w:val="18"/>
+                        </w:rPr>
+                      </w:pPr>
+                      <w:r>
+                        <w:rPr>
+                          <w:rFonts w:ascii="Courier New" w:eastAsia="Times New Roman" w:hAnsi="Courier New" w:cs="Courier New"/>
+                          <w:color w:val="000000"/>
+                          <w:sz w:val="16"/>
+                          <w:szCs w:val="18"/>
+                        </w:rPr>
+                        <w:t xml:space="preserve">    __</w:t>
+                      </w:r>
+                      <w:proofErr w:type="spellStart"/>
+                      <w:r>
+                        <w:rPr>
+                          <w:rFonts w:ascii="Courier New" w:eastAsia="Times New Roman" w:hAnsi="Courier New" w:cs="Courier New"/>
+                          <w:color w:val="000000"/>
+                          <w:sz w:val="16"/>
+                          <w:szCs w:val="18"/>
+                        </w:rPr>
+                        <w:t>ret.set_mask_</w:t>
+                      </w:r>
+                      <w:proofErr w:type="gramStart"/>
+                      <w:r>
+                        <w:rPr>
+                          <w:rFonts w:ascii="Courier New" w:eastAsia="Times New Roman" w:hAnsi="Courier New" w:cs="Courier New"/>
+                          <w:color w:val="000000"/>
+                          <w:sz w:val="16"/>
+                          <w:szCs w:val="18"/>
+                        </w:rPr>
+                        <w:t>value</w:t>
+                      </w:r>
+                      <w:proofErr w:type="spellEnd"/>
+                      <w:r>
+                        <w:rPr>
+                          <w:rFonts w:ascii="Courier New" w:eastAsia="Times New Roman" w:hAnsi="Courier New" w:cs="Courier New"/>
+                          <w:color w:val="000000"/>
+                          <w:sz w:val="16"/>
+                          <w:szCs w:val="18"/>
+                        </w:rPr>
+                        <w:t>(</w:t>
+                      </w:r>
+                      <w:proofErr w:type="gramEnd"/>
+                      <w:r>
+                        <w:rPr>
+                          <w:rFonts w:ascii="Courier New" w:eastAsia="Times New Roman" w:hAnsi="Courier New" w:cs="Courier New"/>
+                          <w:color w:val="000000"/>
+                          <w:sz w:val="16"/>
+                          <w:szCs w:val="18"/>
+                        </w:rPr>
+                        <w:t>v, f);</w:t>
+                      </w:r>
+                    </w:p>
+                    <w:p>
+                      <w:pPr>
+                        <w:shd w:val="clear" w:color="auto" w:fill="FFFFFF"/>
+                        <w:spacing w:line="240" w:lineRule="auto"/>
+                        <w:rPr>
+                          <w:rFonts w:ascii="Courier New" w:eastAsia="Times New Roman" w:hAnsi="Courier New" w:cs="Courier New"/>
+                          <w:color w:val="000000"/>
+                          <w:sz w:val="16"/>
+                          <w:szCs w:val="18"/>
+                        </w:rPr>
+                      </w:pPr>
+                      <w:r>
+                        <w:rPr>
+                          <w:rFonts w:ascii="Courier New" w:eastAsia="Times New Roman" w:hAnsi="Courier New" w:cs="Courier New"/>
+                          <w:color w:val="000000"/>
+                          <w:sz w:val="16"/>
+                          <w:szCs w:val="18"/>
+                        </w:rPr>
+                        <w:t xml:space="preserve">    </w:t>
+                      </w:r>
+                    </w:p>
+                    <w:p>
+                      <w:pPr>
+                        <w:shd w:val="clear" w:color="auto" w:fill="FFFFFF"/>
+                        <w:spacing w:line="240" w:lineRule="auto"/>
+                        <w:rPr>
+                          <w:rFonts w:ascii="Courier New" w:eastAsia="Times New Roman" w:hAnsi="Courier New" w:cs="Courier New"/>
+                          <w:color w:val="000000"/>
+                          <w:sz w:val="16"/>
+                          <w:szCs w:val="18"/>
+                        </w:rPr>
+                      </w:pPr>
+                      <w:r>
+                        <w:rPr>
+                          <w:rFonts w:ascii="Courier New" w:eastAsia="Times New Roman" w:hAnsi="Courier New" w:cs="Courier New"/>
+                          <w:color w:val="000000"/>
+                          <w:sz w:val="16"/>
+                          <w:szCs w:val="18"/>
+                        </w:rPr>
+                        <w:t xml:space="preserve">    </w:t>
+                      </w:r>
+                      <w:proofErr w:type="gramStart"/>
+                      <w:r>
+                        <w:rPr>
+                          <w:rFonts w:ascii="Courier New" w:eastAsia="Times New Roman" w:hAnsi="Courier New" w:cs="Courier New"/>
+                          <w:color w:val="0000FF"/>
+                          <w:sz w:val="16"/>
+                          <w:szCs w:val="18"/>
+                        </w:rPr>
+                        <w:t>float</w:t>
+                      </w:r>
+                      <w:proofErr w:type="gramEnd"/>
+                      <w:r>
+                        <w:rPr>
+                          <w:rFonts w:ascii="Courier New" w:eastAsia="Times New Roman" w:hAnsi="Courier New" w:cs="Courier New"/>
+                          <w:color w:val="000000"/>
+                          <w:sz w:val="16"/>
+                          <w:szCs w:val="18"/>
+                        </w:rPr>
+                        <w:t xml:space="preserve"> </w:t>
+                      </w:r>
+                      <w:proofErr w:type="spellStart"/>
+                      <w:r>
+                        <w:rPr>
+                          <w:rFonts w:ascii="Courier New" w:eastAsia="Times New Roman" w:hAnsi="Courier New" w:cs="Courier New"/>
+                          <w:color w:val="000000"/>
+                          <w:sz w:val="16"/>
+                          <w:szCs w:val="18"/>
+                        </w:rPr>
+                        <w:t>tmp</w:t>
+                      </w:r>
+                      <w:proofErr w:type="spellEnd"/>
+                      <w:r>
+                        <w:rPr>
+                          <w:rFonts w:ascii="Courier New" w:eastAsia="Times New Roman" w:hAnsi="Courier New" w:cs="Courier New"/>
+                          <w:color w:val="000000"/>
+                          <w:sz w:val="16"/>
+                          <w:szCs w:val="18"/>
+                        </w:rPr>
+                        <w:t xml:space="preserve"> = </w:t>
+                      </w:r>
+                      <w:proofErr w:type="spellStart"/>
+                      <w:r>
+                        <w:rPr>
+                          <w:rFonts w:ascii="Courier New" w:eastAsia="Times New Roman" w:hAnsi="Courier New" w:cs="Courier New"/>
+                          <w:color w:val="000000"/>
+                          <w:sz w:val="16"/>
+                          <w:szCs w:val="18"/>
+                        </w:rPr>
+                        <w:t>f.add</w:t>
+                      </w:r>
+                      <w:proofErr w:type="spellEnd"/>
+                      <w:r>
+                        <w:rPr>
+                          <w:rFonts w:ascii="Courier New" w:eastAsia="Times New Roman" w:hAnsi="Courier New" w:cs="Courier New"/>
+                          <w:color w:val="000000"/>
+                          <w:sz w:val="16"/>
+                          <w:szCs w:val="18"/>
+                        </w:rPr>
+                        <w:t xml:space="preserve">( </w:t>
+                      </w:r>
+                      <w:proofErr w:type="spellStart"/>
+                      <w:r>
+                        <w:rPr>
+                          <w:rFonts w:ascii="Courier New" w:eastAsia="Times New Roman" w:hAnsi="Courier New" w:cs="Courier New"/>
+                          <w:color w:val="000000"/>
+                          <w:sz w:val="16"/>
+                          <w:szCs w:val="18"/>
+                        </w:rPr>
+                        <w:t>f.get_value</w:t>
+                      </w:r>
+                      <w:proofErr w:type="spellEnd"/>
+                      <w:r>
+                        <w:rPr>
+                          <w:rFonts w:ascii="Courier New" w:eastAsia="Times New Roman" w:hAnsi="Courier New" w:cs="Courier New"/>
+                          <w:color w:val="000000"/>
+                          <w:sz w:val="16"/>
+                          <w:szCs w:val="18"/>
+                        </w:rPr>
+                        <w:t>(!v), 2.0f );</w:t>
+                      </w:r>
+                    </w:p>
+                    <w:p>
+                      <w:pPr>
+                        <w:shd w:val="clear" w:color="auto" w:fill="FFFFFF"/>
+                        <w:spacing w:line="240" w:lineRule="auto"/>
+                        <w:rPr>
+                          <w:rFonts w:ascii="Courier New" w:eastAsia="Times New Roman" w:hAnsi="Courier New" w:cs="Courier New"/>
+                          <w:color w:val="000000"/>
+                          <w:sz w:val="16"/>
+                          <w:szCs w:val="18"/>
+                        </w:rPr>
+                      </w:pPr>
+                      <w:r>
+                        <w:rPr>
+                          <w:rFonts w:ascii="Courier New" w:eastAsia="Times New Roman" w:hAnsi="Courier New" w:cs="Courier New"/>
+                          <w:color w:val="000000"/>
+                          <w:sz w:val="16"/>
+                          <w:szCs w:val="18"/>
+                        </w:rPr>
+                        <w:t xml:space="preserve">    </w:t>
+                      </w:r>
+                      <w:proofErr w:type="spellStart"/>
+                      <w:r>
+                        <w:rPr>
+                          <w:rFonts w:ascii="Courier New" w:eastAsia="Times New Roman" w:hAnsi="Courier New" w:cs="Courier New"/>
+                          <w:color w:val="000000"/>
+                          <w:sz w:val="16"/>
+                          <w:szCs w:val="18"/>
+                        </w:rPr>
+                        <w:t>f.set_</w:t>
+                      </w:r>
+                      <w:proofErr w:type="gramStart"/>
+                      <w:r>
+                        <w:rPr>
+                          <w:rFonts w:ascii="Courier New" w:eastAsia="Times New Roman" w:hAnsi="Courier New" w:cs="Courier New"/>
+                          <w:color w:val="000000"/>
+                          <w:sz w:val="16"/>
+                          <w:szCs w:val="18"/>
+                        </w:rPr>
+                        <w:t>value</w:t>
+                      </w:r>
+                      <w:proofErr w:type="spellEnd"/>
+                      <w:r>
+                        <w:rPr>
+                          <w:rFonts w:ascii="Courier New" w:eastAsia="Times New Roman" w:hAnsi="Courier New" w:cs="Courier New"/>
+                          <w:color w:val="000000"/>
+                          <w:sz w:val="16"/>
+                          <w:szCs w:val="18"/>
+                        </w:rPr>
+                        <w:t>(</w:t>
+                      </w:r>
+                      <w:proofErr w:type="gramEnd"/>
+                      <w:r>
+                        <w:rPr>
+                          <w:rFonts w:ascii="Courier New" w:eastAsia="Times New Roman" w:hAnsi="Courier New" w:cs="Courier New"/>
+                          <w:color w:val="000000"/>
+                          <w:sz w:val="16"/>
+                          <w:szCs w:val="18"/>
+                        </w:rPr>
+                        <w:t xml:space="preserve"> !v, </w:t>
+                      </w:r>
+                      <w:proofErr w:type="spellStart"/>
+                      <w:r>
+                        <w:rPr>
+                          <w:rFonts w:ascii="Courier New" w:eastAsia="Times New Roman" w:hAnsi="Courier New" w:cs="Courier New"/>
+                          <w:color w:val="000000"/>
+                          <w:sz w:val="16"/>
+                          <w:szCs w:val="18"/>
+                        </w:rPr>
+                        <w:t>tmp</w:t>
+                      </w:r>
+                      <w:proofErr w:type="spellEnd"/>
+                      <w:r>
+                        <w:rPr>
+                          <w:rFonts w:ascii="Courier New" w:eastAsia="Times New Roman" w:hAnsi="Courier New" w:cs="Courier New"/>
+                          <w:color w:val="000000"/>
+                          <w:sz w:val="16"/>
+                          <w:szCs w:val="18"/>
+                        </w:rPr>
+                        <w:t xml:space="preserve"> );</w:t>
+                      </w:r>
+                    </w:p>
+                    <w:p>
+                      <w:pPr>
+                        <w:shd w:val="clear" w:color="auto" w:fill="FFFFFF"/>
+                        <w:spacing w:line="240" w:lineRule="auto"/>
+                        <w:rPr>
+                          <w:rFonts w:ascii="Courier New" w:eastAsia="Times New Roman" w:hAnsi="Courier New" w:cs="Courier New"/>
+                          <w:color w:val="000000"/>
+                          <w:sz w:val="16"/>
+                          <w:szCs w:val="18"/>
+                        </w:rPr>
+                      </w:pPr>
+                      <w:r>
+                        <w:rPr>
+                          <w:rFonts w:ascii="Courier New" w:eastAsia="Times New Roman" w:hAnsi="Courier New" w:cs="Courier New"/>
+                          <w:color w:val="000000"/>
+                          <w:sz w:val="16"/>
+                          <w:szCs w:val="18"/>
+                        </w:rPr>
+                        <w:t xml:space="preserve">    __</w:t>
+                      </w:r>
+                      <w:proofErr w:type="spellStart"/>
+                      <w:r>
+                        <w:rPr>
+                          <w:rFonts w:ascii="Courier New" w:eastAsia="Times New Roman" w:hAnsi="Courier New" w:cs="Courier New"/>
+                          <w:color w:val="000000"/>
+                          <w:sz w:val="16"/>
+                          <w:szCs w:val="18"/>
+                        </w:rPr>
+                        <w:t>ret.set_</w:t>
+                      </w:r>
+                      <w:proofErr w:type="gramStart"/>
+                      <w:r>
+                        <w:rPr>
+                          <w:rFonts w:ascii="Courier New" w:eastAsia="Times New Roman" w:hAnsi="Courier New" w:cs="Courier New"/>
+                          <w:color w:val="000000"/>
+                          <w:sz w:val="16"/>
+                          <w:szCs w:val="18"/>
+                        </w:rPr>
+                        <w:t>value</w:t>
+                      </w:r>
+                      <w:proofErr w:type="spellEnd"/>
+                      <w:r>
+                        <w:rPr>
+                          <w:rFonts w:ascii="Courier New" w:eastAsia="Times New Roman" w:hAnsi="Courier New" w:cs="Courier New"/>
+                          <w:color w:val="000000"/>
+                          <w:sz w:val="16"/>
+                          <w:szCs w:val="18"/>
+                        </w:rPr>
+                        <w:t>(</w:t>
+                      </w:r>
+                      <w:proofErr w:type="gramEnd"/>
+                      <w:r>
+                        <w:rPr>
+                          <w:rFonts w:ascii="Courier New" w:eastAsia="Times New Roman" w:hAnsi="Courier New" w:cs="Courier New"/>
+                          <w:color w:val="000000"/>
+                          <w:sz w:val="16"/>
+                          <w:szCs w:val="18"/>
+                        </w:rPr>
+                        <w:t>!v, f);</w:t>
+                      </w:r>
+                    </w:p>
+                    <w:p>
+                      <w:pPr>
+                        <w:shd w:val="clear" w:color="auto" w:fill="FFFFFF"/>
+                        <w:spacing w:line="240" w:lineRule="auto"/>
+                        <w:rPr>
+                          <w:rFonts w:ascii="Courier New" w:eastAsia="Times New Roman" w:hAnsi="Courier New" w:cs="Courier New"/>
+                          <w:color w:val="000000"/>
+                          <w:sz w:val="16"/>
+                          <w:szCs w:val="18"/>
+                        </w:rPr>
+                      </w:pPr>
+                      <w:r>
+                        <w:rPr>
+                          <w:rFonts w:ascii="Courier New" w:eastAsia="Times New Roman" w:hAnsi="Courier New" w:cs="Courier New"/>
+                          <w:color w:val="000000"/>
+                          <w:sz w:val="16"/>
+                          <w:szCs w:val="18"/>
+                        </w:rPr>
+                        <w:t xml:space="preserve">    </w:t>
+                      </w:r>
+                    </w:p>
+                    <w:p>
+                      <w:pPr>
+                        <w:shd w:val="clear" w:color="auto" w:fill="FFFFFF"/>
+                        <w:spacing w:line="240" w:lineRule="auto"/>
+                        <w:rPr>
+                          <w:rFonts w:ascii="Courier New" w:eastAsia="Times New Roman" w:hAnsi="Courier New" w:cs="Courier New"/>
+                          <w:color w:val="000000"/>
+                          <w:sz w:val="16"/>
+                          <w:szCs w:val="18"/>
+                        </w:rPr>
+                      </w:pPr>
+                      <w:r>
+                        <w:rPr>
+                          <w:rFonts w:ascii="Courier New" w:eastAsia="Times New Roman" w:hAnsi="Courier New" w:cs="Courier New"/>
+                          <w:color w:val="000000"/>
+                          <w:sz w:val="16"/>
+                          <w:szCs w:val="18"/>
+                        </w:rPr>
+                        <w:t xml:space="preserve">    </w:t>
+                      </w:r>
+                      <w:proofErr w:type="gramStart"/>
+                      <w:r>
+                        <w:rPr>
+                          <w:rFonts w:ascii="Courier New" w:eastAsia="Times New Roman" w:hAnsi="Courier New" w:cs="Courier New"/>
+                          <w:color w:val="0000FF"/>
+                          <w:sz w:val="16"/>
+                          <w:szCs w:val="18"/>
+                        </w:rPr>
+                        <w:t>return</w:t>
+                      </w:r>
+                      <w:proofErr w:type="gramEnd"/>
+                      <w:r>
+                        <w:rPr>
+                          <w:rFonts w:ascii="Courier New" w:eastAsia="Times New Roman" w:hAnsi="Courier New" w:cs="Courier New"/>
+                          <w:color w:val="000000"/>
+                          <w:sz w:val="16"/>
+                          <w:szCs w:val="18"/>
+                        </w:rPr>
+                        <w:t xml:space="preserve"> __</w:t>
+                      </w:r>
+                      <w:proofErr w:type="spellStart"/>
+                      <w:r>
+                        <w:rPr>
+                          <w:rFonts w:ascii="Courier New" w:eastAsia="Times New Roman" w:hAnsi="Courier New" w:cs="Courier New"/>
+                          <w:color w:val="000000"/>
+                          <w:sz w:val="16"/>
+                          <w:szCs w:val="18"/>
+                        </w:rPr>
+                        <w:t>ret.get_value</w:t>
+                      </w:r>
+                      <w:proofErr w:type="spellEnd"/>
+                      <w:r>
+                        <w:rPr>
+                          <w:rFonts w:ascii="Courier New" w:eastAsia="Times New Roman" w:hAnsi="Courier New" w:cs="Courier New"/>
+                          <w:color w:val="000000"/>
+                          <w:sz w:val="16"/>
+                          <w:szCs w:val="18"/>
+                        </w:rPr>
+                        <w:t>(true);</w:t>
+                      </w:r>
+                    </w:p>
+                    <w:p>
+                      <w:pPr>
+                        <w:shd w:val="clear" w:color="auto" w:fill="FFFFFF"/>
+                        <w:spacing w:line="240" w:lineRule="auto"/>
+                        <w:rPr>
+                          <w:rFonts w:ascii="Courier New" w:hAnsi="Courier New" w:cs="Courier New"/>
+                          <w:sz w:val="20"/>
+                        </w:rPr>
+                      </w:pPr>
+                      <w:r>
+                        <w:rPr>
+                          <w:rFonts w:ascii="Courier New" w:eastAsia="Times New Roman" w:hAnsi="Courier New" w:cs="Courier New"/>
+                          <w:color w:val="000000"/>
+                          <w:sz w:val="16"/>
+                          <w:szCs w:val="18"/>
+                        </w:rPr>
+                        <w:t>}</w:t>
+                      </w:r>
+                    </w:p>
+                  </w:txbxContent>
+                </v:textbox>
+                <w10:anchorlock/>
+              </v:shape>
+            </w:pict>
+          </mc:Fallback>
+        </mc:AlternateContent>
+      </w:r>
+    </w:p>
+    <w:p>
+      <w:pPr>
+        <w:pStyle w:val="Heading3"/>
+        <w:rPr>
+          <w:rFonts w:hint="eastAsia"/>
+        </w:rPr>
+      </w:pPr>
+      <w:r>
+        <w:rPr>
+          <w:rFonts w:hint="eastAsia"/>
+        </w:rPr>
+        <w:t>While</w:t>
+      </w:r>
+      <w:r>
+        <w:rPr>
+          <w:rFonts w:hint="eastAsia"/>
+        </w:rPr>
+        <w:t>与</w:t>
+      </w:r>
+      <w:r>
+        <w:rPr>
+          <w:rFonts w:hint="eastAsia"/>
+        </w:rPr>
+        <w:t>for</w:t>
+      </w:r>
+      <w:r>
+        <w:rPr>
+          <w:rFonts w:hint="eastAsia"/>
+        </w:rPr>
+        <w:t>分支处理</w:t>
       </w:r>
       <w:bookmarkStart w:id="0" w:name="_GoBack"/>
       <w:bookmarkEnd w:id="0"/>
-      <w:r>
-        <w:rPr>
-          <w:rFonts w:hint="eastAsia"/>
-        </w:rPr>
-        <w:t>（</w:t>
-      </w:r>
-      <w:r>
-        <w:rPr>
-          <w:rFonts w:hint="eastAsia"/>
-        </w:rPr>
-        <w:t>Vertical Memory Layout</w:t>
-      </w:r>
-      <w:r>
-        <w:rPr>
-          <w:rFonts w:hint="eastAsia"/>
-        </w:rPr>
-        <w:t>）</w:t>
-      </w:r>
-    </w:p>
-    <w:p>
-      <w:r>
-        <w:rPr>
-          <w:rFonts w:hint="eastAsia"/>
-        </w:rPr>
-        <w:t>分支处理（</w:t>
-      </w:r>
-      <w:r>
-        <w:rPr>
-          <w:rFonts w:hint="eastAsia"/>
-        </w:rPr>
-        <w:t>Branch</w:t>
-      </w:r>
-      <w:r>
-        <w:rPr>
-          <w:rFonts w:hint="eastAsia"/>
-        </w:rPr>
-        <w:t>）</w:t>
-      </w:r>
     </w:p>
     <w:sectPr>
       <w:pgSz w:w="12240" w:h="15840"/>
@@ -3491,6 +5999,95 @@
 <file path=word/numbering.xml><?xml version="1.0" encoding="utf-8"?>
 <w:numbering xmlns:wpc="http://schemas.microsoft.com/office/word/2010/wordprocessingCanvas" xmlns:mc="http://schemas.openxmlformats.org/markup-compatibility/2006" xmlns:o="urn:schemas-microsoft-com:office:office" xmlns:r="http://schemas.openxmlformats.org/officeDocument/2006/relationships" xmlns:m="http://schemas.openxmlformats.org/officeDocument/2006/math" xmlns:v="urn:schemas-microsoft-com:vml" xmlns:wp14="http://schemas.microsoft.com/office/word/2010/wordprocessingDrawing" xmlns:wp="http://schemas.openxmlformats.org/drawingml/2006/wordprocessingDrawing" xmlns:w10="urn:schemas-microsoft-com:office:word" xmlns:w="http://schemas.openxmlformats.org/wordprocessingml/2006/main" xmlns:w14="http://schemas.microsoft.com/office/word/2010/wordml" xmlns:wpg="http://schemas.microsoft.com/office/word/2010/wordprocessingGroup" xmlns:wpi="http://schemas.microsoft.com/office/word/2010/wordprocessingInk" xmlns:wne="http://schemas.microsoft.com/office/word/2006/wordml" xmlns:wps="http://schemas.microsoft.com/office/word/2010/wordprocessingShape" mc:Ignorable="w14 wp14">
   <w:abstractNum w:abstractNumId="0">
+    <w:nsid w:val="26F3643A"/>
+    <w:multiLevelType w:val="hybridMultilevel"/>
+    <w:tmpl w:val="BCAA48DE"/>
+    <w:lvl w:ilvl="0" w:tplc="0409000F">
+      <w:start w:val="1"/>
+      <w:numFmt w:val="decimal"/>
+      <w:lvlText w:val="%1."/>
+      <w:lvlJc w:val="left"/>
+      <w:pPr>
+        <w:ind w:left="720" w:hanging="360"/>
+      </w:pPr>
+      <w:rPr>
+        <w:rFonts w:hint="default"/>
+      </w:rPr>
+    </w:lvl>
+    <w:lvl w:ilvl="1" w:tplc="04090019" w:tentative="1">
+      <w:start w:val="1"/>
+      <w:numFmt w:val="lowerLetter"/>
+      <w:lvlText w:val="%2."/>
+      <w:lvlJc w:val="left"/>
+      <w:pPr>
+        <w:ind w:left="1440" w:hanging="360"/>
+      </w:pPr>
+    </w:lvl>
+    <w:lvl w:ilvl="2" w:tplc="0409001B" w:tentative="1">
+      <w:start w:val="1"/>
+      <w:numFmt w:val="lowerRoman"/>
+      <w:lvlText w:val="%3."/>
+      <w:lvlJc w:val="right"/>
+      <w:pPr>
+        <w:ind w:left="2160" w:hanging="180"/>
+      </w:pPr>
+    </w:lvl>
+    <w:lvl w:ilvl="3" w:tplc="0409000F" w:tentative="1">
+      <w:start w:val="1"/>
+      <w:numFmt w:val="decimal"/>
+      <w:lvlText w:val="%4."/>
+      <w:lvlJc w:val="left"/>
+      <w:pPr>
+        <w:ind w:left="2880" w:hanging="360"/>
+      </w:pPr>
+    </w:lvl>
+    <w:lvl w:ilvl="4" w:tplc="04090019" w:tentative="1">
+      <w:start w:val="1"/>
+      <w:numFmt w:val="lowerLetter"/>
+      <w:lvlText w:val="%5."/>
+      <w:lvlJc w:val="left"/>
+      <w:pPr>
+        <w:ind w:left="3600" w:hanging="360"/>
+      </w:pPr>
+    </w:lvl>
+    <w:lvl w:ilvl="5" w:tplc="0409001B" w:tentative="1">
+      <w:start w:val="1"/>
+      <w:numFmt w:val="lowerRoman"/>
+      <w:lvlText w:val="%6."/>
+      <w:lvlJc w:val="right"/>
+      <w:pPr>
+        <w:ind w:left="4320" w:hanging="180"/>
+      </w:pPr>
+    </w:lvl>
+    <w:lvl w:ilvl="6" w:tplc="0409000F" w:tentative="1">
+      <w:start w:val="1"/>
+      <w:numFmt w:val="decimal"/>
+      <w:lvlText w:val="%7."/>
+      <w:lvlJc w:val="left"/>
+      <w:pPr>
+        <w:ind w:left="5040" w:hanging="360"/>
+      </w:pPr>
+    </w:lvl>
+    <w:lvl w:ilvl="7" w:tplc="04090019" w:tentative="1">
+      <w:start w:val="1"/>
+      <w:numFmt w:val="lowerLetter"/>
+      <w:lvlText w:val="%8."/>
+      <w:lvlJc w:val="left"/>
+      <w:pPr>
+        <w:ind w:left="5760" w:hanging="360"/>
+      </w:pPr>
+    </w:lvl>
+    <w:lvl w:ilvl="8" w:tplc="0409001B" w:tentative="1">
+      <w:start w:val="1"/>
+      <w:numFmt w:val="lowerRoman"/>
+      <w:lvlText w:val="%9."/>
+      <w:lvlJc w:val="right"/>
+      <w:pPr>
+        <w:ind w:left="6480" w:hanging="180"/>
+      </w:pPr>
+    </w:lvl>
+  </w:abstractNum>
+  <w:abstractNum w:abstractNumId="1">
     <w:nsid w:val="402E72A1"/>
     <w:multiLevelType w:val="hybridMultilevel"/>
     <w:tmpl w:val="8FDA3D62"/>
@@ -3580,6 +6177,9 @@
     </w:lvl>
   </w:abstractNum>
   <w:num w:numId="1">
+    <w:abstractNumId w:val="1"/>
+  </w:num>
+  <w:num w:numId="2">
     <w:abstractNumId w:val="0"/>
   </w:num>
 </w:numbering>
@@ -4003,6 +6603,80 @@
       <w:color w:val="4F81BD" w:themeColor="accent1"/>
     </w:rPr>
   </w:style>
+  <w:style w:type="paragraph" w:styleId="BalloonText">
+    <w:name w:val="Balloon Text"/>
+    <w:basedOn w:val="Normal"/>
+    <w:link w:val="BalloonTextChar"/>
+    <w:uiPriority w:val="99"/>
+    <w:semiHidden/>
+    <w:unhideWhenUsed/>
+    <w:rsid w:val="00273EF5"/>
+    <w:pPr>
+      <w:spacing w:line="240" w:lineRule="auto"/>
+    </w:pPr>
+    <w:rPr>
+      <w:rFonts w:ascii="Tahoma" w:hAnsi="Tahoma" w:cs="Tahoma"/>
+      <w:sz w:val="16"/>
+      <w:szCs w:val="16"/>
+    </w:rPr>
+  </w:style>
+  <w:style w:type="character" w:customStyle="1" w:styleId="BalloonTextChar">
+    <w:name w:val="Balloon Text Char"/>
+    <w:basedOn w:val="DefaultParagraphFont"/>
+    <w:link w:val="BalloonText"/>
+    <w:uiPriority w:val="99"/>
+    <w:semiHidden/>
+    <w:rsid w:val="00273EF5"/>
+    <w:rPr>
+      <w:rFonts w:ascii="Tahoma" w:hAnsi="Tahoma" w:cs="Tahoma"/>
+      <w:sz w:val="16"/>
+      <w:szCs w:val="16"/>
+    </w:rPr>
+  </w:style>
+  <w:style w:type="character" w:customStyle="1" w:styleId="sc51">
+    <w:name w:val="sc51"/>
+    <w:basedOn w:val="DefaultParagraphFont"/>
+    <w:rsid w:val="00273EF5"/>
+    <w:rPr>
+      <w:rFonts w:ascii="Droid Sans Mono" w:hAnsi="Droid Sans Mono" w:cs="Droid Sans Mono" w:hint="default"/>
+      <w:color w:val="0000FF"/>
+      <w:sz w:val="18"/>
+      <w:szCs w:val="18"/>
+    </w:rPr>
+  </w:style>
+  <w:style w:type="character" w:customStyle="1" w:styleId="sc0">
+    <w:name w:val="sc0"/>
+    <w:basedOn w:val="DefaultParagraphFont"/>
+    <w:rsid w:val="00273EF5"/>
+    <w:rPr>
+      <w:rFonts w:ascii="Droid Sans Mono" w:hAnsi="Droid Sans Mono" w:cs="Droid Sans Mono" w:hint="default"/>
+      <w:color w:val="000000"/>
+      <w:sz w:val="18"/>
+      <w:szCs w:val="18"/>
+    </w:rPr>
+  </w:style>
+  <w:style w:type="character" w:customStyle="1" w:styleId="sc11">
+    <w:name w:val="sc11"/>
+    <w:basedOn w:val="DefaultParagraphFont"/>
+    <w:rsid w:val="00273EF5"/>
+    <w:rPr>
+      <w:rFonts w:ascii="Droid Sans Mono" w:hAnsi="Droid Sans Mono" w:cs="Droid Sans Mono" w:hint="default"/>
+      <w:color w:val="000000"/>
+      <w:sz w:val="18"/>
+      <w:szCs w:val="18"/>
+    </w:rPr>
+  </w:style>
+  <w:style w:type="character" w:customStyle="1" w:styleId="sc4">
+    <w:name w:val="sc4"/>
+    <w:basedOn w:val="DefaultParagraphFont"/>
+    <w:rsid w:val="00273EF5"/>
+    <w:rPr>
+      <w:rFonts w:ascii="Droid Sans Mono" w:hAnsi="Droid Sans Mono" w:cs="Droid Sans Mono" w:hint="default"/>
+      <w:color w:val="000000"/>
+      <w:sz w:val="18"/>
+      <w:szCs w:val="18"/>
+    </w:rPr>
+  </w:style>
 </w:styles>
 </file>
 
@@ -4424,6 +7098,80 @@
       <w:color w:val="4F81BD" w:themeColor="accent1"/>
     </w:rPr>
   </w:style>
+  <w:style w:type="paragraph" w:styleId="BalloonText">
+    <w:name w:val="Balloon Text"/>
+    <w:basedOn w:val="Normal"/>
+    <w:link w:val="BalloonTextChar"/>
+    <w:uiPriority w:val="99"/>
+    <w:semiHidden/>
+    <w:unhideWhenUsed/>
+    <w:rsid w:val="00273EF5"/>
+    <w:pPr>
+      <w:spacing w:line="240" w:lineRule="auto"/>
+    </w:pPr>
+    <w:rPr>
+      <w:rFonts w:ascii="Tahoma" w:hAnsi="Tahoma" w:cs="Tahoma"/>
+      <w:sz w:val="16"/>
+      <w:szCs w:val="16"/>
+    </w:rPr>
+  </w:style>
+  <w:style w:type="character" w:customStyle="1" w:styleId="BalloonTextChar">
+    <w:name w:val="Balloon Text Char"/>
+    <w:basedOn w:val="DefaultParagraphFont"/>
+    <w:link w:val="BalloonText"/>
+    <w:uiPriority w:val="99"/>
+    <w:semiHidden/>
+    <w:rsid w:val="00273EF5"/>
+    <w:rPr>
+      <w:rFonts w:ascii="Tahoma" w:hAnsi="Tahoma" w:cs="Tahoma"/>
+      <w:sz w:val="16"/>
+      <w:szCs w:val="16"/>
+    </w:rPr>
+  </w:style>
+  <w:style w:type="character" w:customStyle="1" w:styleId="sc51">
+    <w:name w:val="sc51"/>
+    <w:basedOn w:val="DefaultParagraphFont"/>
+    <w:rsid w:val="00273EF5"/>
+    <w:rPr>
+      <w:rFonts w:ascii="Droid Sans Mono" w:hAnsi="Droid Sans Mono" w:cs="Droid Sans Mono" w:hint="default"/>
+      <w:color w:val="0000FF"/>
+      <w:sz w:val="18"/>
+      <w:szCs w:val="18"/>
+    </w:rPr>
+  </w:style>
+  <w:style w:type="character" w:customStyle="1" w:styleId="sc0">
+    <w:name w:val="sc0"/>
+    <w:basedOn w:val="DefaultParagraphFont"/>
+    <w:rsid w:val="00273EF5"/>
+    <w:rPr>
+      <w:rFonts w:ascii="Droid Sans Mono" w:hAnsi="Droid Sans Mono" w:cs="Droid Sans Mono" w:hint="default"/>
+      <w:color w:val="000000"/>
+      <w:sz w:val="18"/>
+      <w:szCs w:val="18"/>
+    </w:rPr>
+  </w:style>
+  <w:style w:type="character" w:customStyle="1" w:styleId="sc11">
+    <w:name w:val="sc11"/>
+    <w:basedOn w:val="DefaultParagraphFont"/>
+    <w:rsid w:val="00273EF5"/>
+    <w:rPr>
+      <w:rFonts w:ascii="Droid Sans Mono" w:hAnsi="Droid Sans Mono" w:cs="Droid Sans Mono" w:hint="default"/>
+      <w:color w:val="000000"/>
+      <w:sz w:val="18"/>
+      <w:szCs w:val="18"/>
+    </w:rPr>
+  </w:style>
+  <w:style w:type="character" w:customStyle="1" w:styleId="sc4">
+    <w:name w:val="sc4"/>
+    <w:basedOn w:val="DefaultParagraphFont"/>
+    <w:rsid w:val="00273EF5"/>
+    <w:rPr>
+      <w:rFonts w:ascii="Droid Sans Mono" w:hAnsi="Droid Sans Mono" w:cs="Droid Sans Mono" w:hint="default"/>
+      <w:color w:val="000000"/>
+      <w:sz w:val="18"/>
+      <w:szCs w:val="18"/>
+    </w:rPr>
+  </w:style>
 </w:styles>
 </file>
 
@@ -4717,7 +7465,7 @@
 </file>
 
 <file path=customXml/itemProps1.xml><?xml version="1.0" encoding="utf-8"?>
-<ds:datastoreItem xmlns:ds="http://schemas.openxmlformats.org/officeDocument/2006/customXml" ds:itemID="{2E720189-1364-46EE-9A5B-2D9C7F7DA6AF}">
+<ds:datastoreItem xmlns:ds="http://schemas.openxmlformats.org/officeDocument/2006/customXml" ds:itemID="{CF420955-72B2-43E6-9172-0C3431E0D487}">
   <ds:schemaRefs>
     <ds:schemaRef ds:uri="http://schemas.openxmlformats.org/officeDocument/2006/bibliography"/>
   </ds:schemaRefs>

</xml_diff>

<commit_message>
Update issue 92 SASL:   Add description of new ABIs for SIMD to document and cgllvm_service.h.
</commit_message>
<xml_diff>
--- a/doc/Shader Design/Design of Shader ABI(CHN).docx
+++ b/doc/Shader Design/Design of Shader ABI(CHN).docx
@@ -69,7 +69,7 @@
           <v:shape id="_x0000_i1025" type="#_x0000_t75" style="width:319.5pt;height:318.1pt" o:ole="">
             <v:imagedata r:id="rId7" o:title=""/>
           </v:shape>
-          <o:OLEObject Type="Embed" ProgID="Visio.Drawing.11" ShapeID="_x0000_i1025" DrawAspect="Content" ObjectID="_1384453268" r:id="rId8"/>
+          <o:OLEObject Type="Embed" ProgID="Visio.Drawing.11" ShapeID="_x0000_i1025" DrawAspect="Content" ObjectID="_1384510231" r:id="rId8"/>
         </w:object>
       </w:r>
     </w:p>
@@ -218,6 +218,8 @@
             </w:r>
           </w:p>
         </w:tc>
+        <w:bookmarkStart w:id="0" w:name="_GoBack"/>
+        <w:bookmarkEnd w:id="0"/>
       </w:tr>
     </w:tbl>
     <w:p>
@@ -250,7 +252,7 @@
       <w:tblGrid>
         <w:gridCol w:w="680"/>
         <w:gridCol w:w="958"/>
-        <w:gridCol w:w="982"/>
+        <w:gridCol w:w="958"/>
       </w:tblGrid>
       <w:tr>
         <w:trPr>
@@ -513,6 +515,7 @@
               <w:rPr>
                 <w:rFonts w:hint="eastAsia"/>
               </w:rPr>
+              <w:lastRenderedPageBreak/>
               <w:t>P01</w:t>
             </w:r>
           </w:p>
@@ -558,7 +561,6 @@
               <w:rPr>
                 <w:rFonts w:hint="eastAsia"/>
               </w:rPr>
-              <w:lastRenderedPageBreak/>
               <w:t>P10</w:t>
             </w:r>
           </w:p>
@@ -2401,14 +2403,43 @@
               <w:rPr>
                 <w:rFonts w:hint="eastAsia"/>
               </w:rPr>
-              <w:t>1</w:t>
-            </w:r>
-            <w:proofErr w:type="gramStart"/>
-            <w:r>
-              <w:rPr>
-                <w:rFonts w:hint="eastAsia"/>
-              </w:rPr>
-              <w:t>,2,4,8</w:t>
+              <w:t>1,</w:t>
+            </w:r>
+            <w:r>
+              <w:rPr>
+                <w:rFonts w:hint="eastAsia"/>
+              </w:rPr>
+              <w:t xml:space="preserve"> </w:t>
+            </w:r>
+            <w:r>
+              <w:rPr>
+                <w:rFonts w:hint="eastAsia"/>
+              </w:rPr>
+              <w:t>2,</w:t>
+            </w:r>
+            <w:r>
+              <w:rPr>
+                <w:rFonts w:hint="eastAsia"/>
+              </w:rPr>
+              <w:t xml:space="preserve"> </w:t>
+            </w:r>
+            <w:r>
+              <w:rPr>
+                <w:rFonts w:hint="eastAsia"/>
+              </w:rPr>
+              <w:t>4,</w:t>
+            </w:r>
+            <w:r>
+              <w:rPr>
+                <w:rFonts w:hint="eastAsia"/>
+              </w:rPr>
+              <w:t xml:space="preserve"> </w:t>
+            </w:r>
+            <w:r>
+              <w:rPr>
+                <w:rFonts w:hint="eastAsia"/>
+              </w:rPr>
+              <w:t>8</w:t>
             </w:r>
             <w:r>
               <w:rPr>
@@ -2426,14 +2457,7 @@
               <w:rPr>
                 <w:rFonts w:hint="eastAsia"/>
               </w:rPr>
-              <w:t>字节</w:t>
-            </w:r>
-            <w:proofErr w:type="gramEnd"/>
-            <w:r>
-              <w:rPr>
-                <w:rFonts w:hint="eastAsia"/>
-              </w:rPr>
-              <w:t>，首个成员为</w:t>
+              <w:t>字节，首个成员为</w:t>
             </w:r>
             <w:r>
               <w:rPr>
@@ -2602,11 +2626,6 @@
             <w:tcW w:w="2088" w:type="dxa"/>
           </w:tcPr>
           <w:p>
-            <w:pPr>
-              <w:rPr>
-                <w:rFonts w:hint="eastAsia"/>
-              </w:rPr>
-            </w:pPr>
             <w:r>
               <w:rPr>
                 <w:rFonts w:hint="eastAsia"/>
@@ -2620,11 +2639,6 @@
             <w:tcW w:w="2393" w:type="dxa"/>
           </w:tcPr>
           <w:p>
-            <w:pPr>
-              <w:rPr>
-                <w:rFonts w:hint="eastAsia"/>
-              </w:rPr>
-            </w:pPr>
             <w:r>
               <w:rPr>
                 <w:rFonts w:hint="eastAsia"/>
@@ -2638,11 +2652,6 @@
             <w:tcW w:w="3466" w:type="dxa"/>
           </w:tcPr>
           <w:p>
-            <w:pPr>
-              <w:rPr>
-                <w:rFonts w:hint="eastAsia"/>
-              </w:rPr>
-            </w:pPr>
             <w:r>
               <w:rPr>
                 <w:rFonts w:hint="eastAsia"/>
@@ -2720,11 +2729,6 @@
             <w:tcW w:w="2393" w:type="dxa"/>
           </w:tcPr>
           <w:p>
-            <w:pPr>
-              <w:rPr>
-                <w:rFonts w:hint="eastAsia"/>
-              </w:rPr>
-            </w:pPr>
             <w:r>
               <w:rPr>
                 <w:rFonts w:hint="eastAsia"/>
@@ -2879,11 +2883,6 @@
             <w:tcW w:w="2088" w:type="dxa"/>
           </w:tcPr>
           <w:p>
-            <w:pPr>
-              <w:rPr>
-                <w:rFonts w:hint="eastAsia"/>
-              </w:rPr>
-            </w:pPr>
             <w:r>
               <w:rPr>
                 <w:rFonts w:hint="eastAsia"/>
@@ -2897,11 +2896,6 @@
             <w:tcW w:w="2393" w:type="dxa"/>
           </w:tcPr>
           <w:p>
-            <w:pPr>
-              <w:rPr>
-                <w:rFonts w:hint="eastAsia"/>
-              </w:rPr>
-            </w:pPr>
             <w:r>
               <w:rPr>
                 <w:rFonts w:hint="eastAsia"/>
@@ -2929,11 +2923,6 @@
             <w:tcW w:w="3466" w:type="dxa"/>
           </w:tcPr>
           <w:p>
-            <w:pPr>
-              <w:rPr>
-                <w:rFonts w:hint="eastAsia"/>
-              </w:rPr>
-            </w:pPr>
             <w:r>
               <w:rPr>
                 <w:rFonts w:hint="eastAsia"/>
@@ -3256,6 +3245,861 @@
     </w:p>
     <w:p>
       <w:pPr>
+        <w:pStyle w:val="Heading2"/>
+      </w:pPr>
+      <w:r>
+        <w:t>Storage ABIs</w:t>
+      </w:r>
+    </w:p>
+    <w:p>
+      <w:pPr>
+        <w:pStyle w:val="Heading3"/>
+      </w:pPr>
+      <w:r>
+        <w:t>C</w:t>
+      </w:r>
+    </w:p>
+    <w:p>
+      <w:proofErr w:type="gramStart"/>
+      <w:r>
+        <w:t>C-styled structure.</w:t>
+      </w:r>
+      <w:proofErr w:type="gramEnd"/>
+      <w:r>
+        <w:t xml:space="preserve"> Layout is u</w:t>
+      </w:r>
+      <w:r>
+        <w:t>naligned.</w:t>
+      </w:r>
+    </w:p>
+    <w:p>
+      <w:pPr>
+        <w:pStyle w:val="Heading3"/>
+      </w:pPr>
+      <w:r>
+        <w:t>LLVM</w:t>
+      </w:r>
+    </w:p>
+    <w:p>
+      <w:r>
+        <w:t>Layout &amp; Type is LLVM defined. (Peculiar, &lt;n x float&gt;)</w:t>
+      </w:r>
+    </w:p>
+    <w:p>
+      <w:pPr>
+        <w:pStyle w:val="Heading3"/>
+      </w:pPr>
+      <w:proofErr w:type="spellStart"/>
+      <w:r>
+        <w:t>Vectorize</w:t>
+      </w:r>
+      <w:proofErr w:type="spellEnd"/>
+    </w:p>
+    <w:p>
+      <w:r>
+        <w:t xml:space="preserve">Repeat float to a </w:t>
+      </w:r>
+      <w:r>
+        <w:t xml:space="preserve">platform specified </w:t>
+      </w:r>
+      <w:r>
+        <w:t>SIMD vector. E.</w:t>
+      </w:r>
+      <w:r>
+        <w:t xml:space="preserve">g., float v-&gt; float4 (v, v, v, </w:t>
+      </w:r>
+      <w:proofErr w:type="gramStart"/>
+      <w:r>
+        <w:t>v )</w:t>
+      </w:r>
+      <w:proofErr w:type="gramEnd"/>
+      <w:r>
+        <w:t>.</w:t>
+      </w:r>
+    </w:p>
+    <w:p>
+      <w:pPr>
+        <w:pStyle w:val="Heading3"/>
+      </w:pPr>
+      <w:r>
+        <w:lastRenderedPageBreak/>
+        <w:t>Package</w:t>
+      </w:r>
+    </w:p>
+    <w:p>
+      <w:r>
+        <w:t xml:space="preserve">The size of package is logical SIMD parallel giant-size. This ABI is for I/O with pixel </w:t>
+      </w:r>
+      <w:proofErr w:type="spellStart"/>
+      <w:r>
+        <w:t>shader</w:t>
+      </w:r>
+      <w:proofErr w:type="spellEnd"/>
+      <w:r>
+        <w:t xml:space="preserve"> input/output.</w:t>
+      </w:r>
+    </w:p>
+    <w:p>
+      <w:pPr>
+        <w:pStyle w:val="Heading3"/>
+      </w:pPr>
+      <w:r>
+        <w:t>Cast between ABIs</w:t>
+      </w:r>
+    </w:p>
+    <w:tbl>
+      <w:tblPr>
+        <w:tblStyle w:val="MediumList2-Accent1"/>
+        <w:tblW w:w="4217" w:type="pct"/>
+        <w:tblLook w:val="04A0" w:firstRow="1" w:lastRow="0" w:firstColumn="1" w:lastColumn="0" w:noHBand="0" w:noVBand="1"/>
+      </w:tblPr>
+      <w:tblGrid>
+        <w:gridCol w:w="1448"/>
+        <w:gridCol w:w="1504"/>
+        <w:gridCol w:w="1504"/>
+        <w:gridCol w:w="1506"/>
+        <w:gridCol w:w="1507"/>
+      </w:tblGrid>
+      <w:tr>
+        <w:trPr>
+          <w:cnfStyle w:val="100000000000" w:firstRow="1" w:lastRow="0" w:firstColumn="0" w:lastColumn="0" w:oddVBand="0" w:evenVBand="0" w:oddHBand="0" w:evenHBand="0" w:firstRowFirstColumn="0" w:firstRowLastColumn="0" w:lastRowFirstColumn="0" w:lastRowLastColumn="0"/>
+        </w:trPr>
+        <w:tc>
+          <w:tcPr>
+            <w:cnfStyle w:val="001000000100" w:firstRow="0" w:lastRow="0" w:firstColumn="1" w:lastColumn="0" w:oddVBand="0" w:evenVBand="0" w:oddHBand="0" w:evenHBand="0" w:firstRowFirstColumn="1" w:firstRowLastColumn="0" w:lastRowFirstColumn="0" w:lastRowLastColumn="0"/>
+            <w:tcW w:w="969" w:type="pct"/>
+            <w:noWrap/>
+          </w:tcPr>
+          <w:p>
+            <w:pPr>
+              <w:rPr>
+                <w:rFonts w:asciiTheme="minorHAnsi" w:eastAsiaTheme="minorEastAsia" w:hAnsiTheme="minorHAnsi" w:cstheme="minorBidi"/>
+                <w:color w:val="000000"/>
+                <w:sz w:val="22"/>
+                <w:szCs w:val="22"/>
+              </w:rPr>
+            </w:pPr>
+            <w:proofErr w:type="spellStart"/>
+            <w:r>
+              <w:rPr>
+                <w:rFonts w:asciiTheme="minorHAnsi" w:eastAsiaTheme="minorEastAsia" w:hAnsiTheme="minorHAnsi" w:cstheme="minorBidi"/>
+                <w:color w:val="000000"/>
+                <w:sz w:val="22"/>
+                <w:szCs w:val="22"/>
+              </w:rPr>
+              <w:t>Src</w:t>
+            </w:r>
+            <w:proofErr w:type="spellEnd"/>
+            <w:r>
+              <w:rPr>
+                <w:rFonts w:asciiTheme="minorHAnsi" w:eastAsiaTheme="minorEastAsia" w:hAnsiTheme="minorHAnsi" w:cstheme="minorBidi"/>
+                <w:color w:val="000000"/>
+                <w:sz w:val="22"/>
+                <w:szCs w:val="22"/>
+              </w:rPr>
+              <w:t xml:space="preserve"> or </w:t>
+            </w:r>
+            <w:proofErr w:type="spellStart"/>
+            <w:r>
+              <w:rPr>
+                <w:rFonts w:asciiTheme="minorHAnsi" w:eastAsiaTheme="minorEastAsia" w:hAnsiTheme="minorHAnsi" w:cstheme="minorBidi"/>
+                <w:color w:val="000000"/>
+                <w:sz w:val="22"/>
+                <w:szCs w:val="22"/>
+              </w:rPr>
+              <w:t>Dest</w:t>
+            </w:r>
+            <w:proofErr w:type="spellEnd"/>
+          </w:p>
+        </w:tc>
+        <w:tc>
+          <w:tcPr>
+            <w:tcW w:w="1007" w:type="pct"/>
+          </w:tcPr>
+          <w:p>
+            <w:pPr>
+              <w:jc w:val="center"/>
+              <w:cnfStyle w:val="100000000000" w:firstRow="1" w:lastRow="0" w:firstColumn="0" w:lastColumn="0" w:oddVBand="0" w:evenVBand="0" w:oddHBand="0" w:evenHBand="0" w:firstRowFirstColumn="0" w:firstRowLastColumn="0" w:lastRowFirstColumn="0" w:lastRowLastColumn="0"/>
+              <w:rPr>
+                <w:rFonts w:asciiTheme="minorHAnsi" w:eastAsiaTheme="minorEastAsia" w:hAnsiTheme="minorHAnsi" w:cstheme="minorBidi"/>
+                <w:color w:val="000000"/>
+                <w:sz w:val="22"/>
+                <w:szCs w:val="22"/>
+              </w:rPr>
+            </w:pPr>
+            <w:r>
+              <w:rPr>
+                <w:rFonts w:asciiTheme="minorHAnsi" w:eastAsiaTheme="minorEastAsia" w:hAnsiTheme="minorHAnsi" w:cstheme="minorBidi"/>
+                <w:color w:val="000000"/>
+                <w:sz w:val="22"/>
+                <w:szCs w:val="22"/>
+              </w:rPr>
+              <w:t>C</w:t>
+            </w:r>
+          </w:p>
+        </w:tc>
+        <w:tc>
+          <w:tcPr>
+            <w:tcW w:w="1007" w:type="pct"/>
+          </w:tcPr>
+          <w:p>
+            <w:pPr>
+              <w:jc w:val="center"/>
+              <w:cnfStyle w:val="100000000000" w:firstRow="1" w:lastRow="0" w:firstColumn="0" w:lastColumn="0" w:oddVBand="0" w:evenVBand="0" w:oddHBand="0" w:evenHBand="0" w:firstRowFirstColumn="0" w:firstRowLastColumn="0" w:lastRowFirstColumn="0" w:lastRowLastColumn="0"/>
+              <w:rPr>
+                <w:rFonts w:asciiTheme="minorHAnsi" w:eastAsiaTheme="minorEastAsia" w:hAnsiTheme="minorHAnsi" w:cstheme="minorBidi"/>
+                <w:color w:val="000000"/>
+                <w:sz w:val="22"/>
+                <w:szCs w:val="22"/>
+              </w:rPr>
+            </w:pPr>
+            <w:r>
+              <w:rPr>
+                <w:rFonts w:asciiTheme="minorHAnsi" w:eastAsiaTheme="minorEastAsia" w:hAnsiTheme="minorHAnsi" w:cstheme="minorBidi"/>
+                <w:color w:val="000000"/>
+                <w:sz w:val="22"/>
+                <w:szCs w:val="22"/>
+              </w:rPr>
+              <w:t>LLVM</w:t>
+            </w:r>
+          </w:p>
+        </w:tc>
+        <w:tc>
+          <w:tcPr>
+            <w:tcW w:w="1008" w:type="pct"/>
+          </w:tcPr>
+          <w:p>
+            <w:pPr>
+              <w:jc w:val="center"/>
+              <w:cnfStyle w:val="100000000000" w:firstRow="1" w:lastRow="0" w:firstColumn="0" w:lastColumn="0" w:oddVBand="0" w:evenVBand="0" w:oddHBand="0" w:evenHBand="0" w:firstRowFirstColumn="0" w:firstRowLastColumn="0" w:lastRowFirstColumn="0" w:lastRowLastColumn="0"/>
+              <w:rPr>
+                <w:rFonts w:asciiTheme="minorHAnsi" w:eastAsiaTheme="minorEastAsia" w:hAnsiTheme="minorHAnsi" w:cstheme="minorBidi"/>
+                <w:color w:val="000000"/>
+                <w:sz w:val="22"/>
+                <w:szCs w:val="22"/>
+              </w:rPr>
+            </w:pPr>
+            <w:proofErr w:type="spellStart"/>
+            <w:r>
+              <w:rPr>
+                <w:rFonts w:asciiTheme="minorHAnsi" w:eastAsiaTheme="minorEastAsia" w:hAnsiTheme="minorHAnsi" w:cstheme="minorBidi"/>
+                <w:color w:val="000000"/>
+                <w:sz w:val="22"/>
+                <w:szCs w:val="22"/>
+              </w:rPr>
+              <w:t>Vectorize</w:t>
+            </w:r>
+            <w:proofErr w:type="spellEnd"/>
+          </w:p>
+        </w:tc>
+        <w:tc>
+          <w:tcPr>
+            <w:tcW w:w="1009" w:type="pct"/>
+          </w:tcPr>
+          <w:p>
+            <w:pPr>
+              <w:jc w:val="center"/>
+              <w:cnfStyle w:val="100000000000" w:firstRow="1" w:lastRow="0" w:firstColumn="0" w:lastColumn="0" w:oddVBand="0" w:evenVBand="0" w:oddHBand="0" w:evenHBand="0" w:firstRowFirstColumn="0" w:firstRowLastColumn="0" w:lastRowFirstColumn="0" w:lastRowLastColumn="0"/>
+              <w:rPr>
+                <w:rFonts w:asciiTheme="minorHAnsi" w:eastAsiaTheme="minorEastAsia" w:hAnsiTheme="minorHAnsi" w:cstheme="minorBidi"/>
+                <w:color w:val="000000"/>
+                <w:sz w:val="22"/>
+                <w:szCs w:val="22"/>
+              </w:rPr>
+            </w:pPr>
+            <w:r>
+              <w:rPr>
+                <w:rFonts w:asciiTheme="minorHAnsi" w:eastAsiaTheme="minorEastAsia" w:hAnsiTheme="minorHAnsi" w:cstheme="minorBidi"/>
+                <w:color w:val="000000"/>
+                <w:sz w:val="22"/>
+                <w:szCs w:val="22"/>
+              </w:rPr>
+              <w:t>Package</w:t>
+            </w:r>
+          </w:p>
+        </w:tc>
+      </w:tr>
+      <w:tr>
+        <w:trPr>
+          <w:cnfStyle w:val="000000100000" w:firstRow="0" w:lastRow="0" w:firstColumn="0" w:lastColumn="0" w:oddVBand="0" w:evenVBand="0" w:oddHBand="1" w:evenHBand="0" w:firstRowFirstColumn="0" w:firstRowLastColumn="0" w:lastRowFirstColumn="0" w:lastRowLastColumn="0"/>
+        </w:trPr>
+        <w:tc>
+          <w:tcPr>
+            <w:cnfStyle w:val="001000000000" w:firstRow="0" w:lastRow="0" w:firstColumn="1" w:lastColumn="0" w:oddVBand="0" w:evenVBand="0" w:oddHBand="0" w:evenHBand="0" w:firstRowFirstColumn="0" w:firstRowLastColumn="0" w:lastRowFirstColumn="0" w:lastRowLastColumn="0"/>
+            <w:tcW w:w="969" w:type="pct"/>
+            <w:noWrap/>
+          </w:tcPr>
+          <w:p>
+            <w:pPr>
+              <w:rPr>
+                <w:rFonts w:asciiTheme="minorHAnsi" w:eastAsiaTheme="minorEastAsia" w:hAnsiTheme="minorHAnsi" w:cstheme="minorBidi"/>
+                <w:color w:val="000000"/>
+              </w:rPr>
+            </w:pPr>
+            <w:r>
+              <w:rPr>
+                <w:rFonts w:asciiTheme="minorHAnsi" w:eastAsiaTheme="minorEastAsia" w:hAnsiTheme="minorHAnsi" w:cstheme="minorBidi"/>
+                <w:color w:val="000000"/>
+              </w:rPr>
+              <w:t>C</w:t>
+            </w:r>
+          </w:p>
+        </w:tc>
+        <w:tc>
+          <w:tcPr>
+            <w:tcW w:w="1007" w:type="pct"/>
+          </w:tcPr>
+          <w:p>
+            <w:pPr>
+              <w:jc w:val="center"/>
+              <w:cnfStyle w:val="000000100000" w:firstRow="0" w:lastRow="0" w:firstColumn="0" w:lastColumn="0" w:oddVBand="0" w:evenVBand="0" w:oddHBand="1" w:evenHBand="0" w:firstRowFirstColumn="0" w:firstRowLastColumn="0" w:lastRowFirstColumn="0" w:lastRowLastColumn="0"/>
+              <w:rPr>
+                <w:rFonts w:asciiTheme="minorHAnsi" w:eastAsiaTheme="minorEastAsia" w:hAnsiTheme="minorHAnsi" w:cstheme="minorBidi"/>
+                <w:color w:val="000000"/>
+              </w:rPr>
+            </w:pPr>
+            <w:r>
+              <w:rPr>
+                <w:rFonts w:asciiTheme="minorHAnsi" w:eastAsiaTheme="minorEastAsia" w:hAnsiTheme="minorHAnsi" w:cstheme="minorBidi"/>
+                <w:color w:val="000000"/>
+              </w:rPr>
+              <w:t>—</w:t>
+            </w:r>
+          </w:p>
+        </w:tc>
+        <w:tc>
+          <w:tcPr>
+            <w:tcW w:w="1007" w:type="pct"/>
+          </w:tcPr>
+          <w:p>
+            <w:pPr>
+              <w:jc w:val="center"/>
+              <w:cnfStyle w:val="000000100000" w:firstRow="0" w:lastRow="0" w:firstColumn="0" w:lastColumn="0" w:oddVBand="0" w:evenVBand="0" w:oddHBand="1" w:evenHBand="0" w:firstRowFirstColumn="0" w:firstRowLastColumn="0" w:lastRowFirstColumn="0" w:lastRowLastColumn="0"/>
+              <w:rPr>
+                <w:rFonts w:asciiTheme="minorHAnsi" w:eastAsiaTheme="minorEastAsia" w:hAnsiTheme="minorHAnsi" w:cstheme="minorBidi"/>
+                <w:color w:val="000000"/>
+              </w:rPr>
+            </w:pPr>
+            <w:r>
+              <w:rPr>
+                <w:rFonts w:asciiTheme="minorHAnsi" w:eastAsiaTheme="minorEastAsia" w:hAnsiTheme="minorHAnsi" w:cstheme="minorBidi"/>
+                <w:color w:val="000000"/>
+              </w:rPr>
+              <w:t>Cast</w:t>
+            </w:r>
+          </w:p>
+        </w:tc>
+        <w:tc>
+          <w:tcPr>
+            <w:tcW w:w="1008" w:type="pct"/>
+          </w:tcPr>
+          <w:p>
+            <w:pPr>
+              <w:jc w:val="center"/>
+              <w:cnfStyle w:val="000000100000" w:firstRow="0" w:lastRow="0" w:firstColumn="0" w:lastColumn="0" w:oddVBand="0" w:evenVBand="0" w:oddHBand="1" w:evenHBand="0" w:firstRowFirstColumn="0" w:firstRowLastColumn="0" w:lastRowFirstColumn="0" w:lastRowLastColumn="0"/>
+              <w:rPr>
+                <w:rFonts w:asciiTheme="minorHAnsi" w:eastAsiaTheme="minorEastAsia" w:hAnsiTheme="minorHAnsi" w:cstheme="minorBidi"/>
+                <w:color w:val="000000"/>
+              </w:rPr>
+            </w:pPr>
+            <w:r>
+              <w:rPr>
+                <w:rFonts w:asciiTheme="minorHAnsi" w:eastAsiaTheme="minorEastAsia" w:hAnsiTheme="minorHAnsi" w:cstheme="minorBidi"/>
+                <w:color w:val="000000"/>
+              </w:rPr>
+              <w:t>Via</w:t>
+            </w:r>
+            <w:r>
+              <w:rPr>
+                <w:rFonts w:asciiTheme="minorHAnsi" w:eastAsiaTheme="minorEastAsia" w:hAnsiTheme="minorHAnsi" w:cstheme="minorBidi"/>
+                <w:color w:val="000000"/>
+              </w:rPr>
+              <w:t xml:space="preserve"> LLVM</w:t>
+            </w:r>
+          </w:p>
+        </w:tc>
+        <w:tc>
+          <w:tcPr>
+            <w:tcW w:w="1009" w:type="pct"/>
+          </w:tcPr>
+          <w:p>
+            <w:pPr>
+              <w:jc w:val="center"/>
+              <w:cnfStyle w:val="000000100000" w:firstRow="0" w:lastRow="0" w:firstColumn="0" w:lastColumn="0" w:oddVBand="0" w:evenVBand="0" w:oddHBand="1" w:evenHBand="0" w:firstRowFirstColumn="0" w:firstRowLastColumn="0" w:lastRowFirstColumn="0" w:lastRowLastColumn="0"/>
+              <w:rPr>
+                <w:rFonts w:asciiTheme="minorHAnsi" w:eastAsiaTheme="minorEastAsia" w:hAnsiTheme="minorHAnsi" w:cstheme="minorBidi"/>
+                <w:color w:val="000000"/>
+              </w:rPr>
+            </w:pPr>
+            <w:r>
+              <w:rPr>
+                <w:rFonts w:asciiTheme="minorHAnsi" w:eastAsiaTheme="minorEastAsia" w:hAnsiTheme="minorHAnsi" w:cstheme="minorBidi"/>
+                <w:color w:val="000000"/>
+              </w:rPr>
+              <w:t xml:space="preserve">Via </w:t>
+            </w:r>
+            <w:proofErr w:type="spellStart"/>
+            <w:r>
+              <w:rPr>
+                <w:rFonts w:asciiTheme="minorHAnsi" w:eastAsiaTheme="minorEastAsia" w:hAnsiTheme="minorHAnsi" w:cstheme="minorBidi"/>
+                <w:color w:val="000000"/>
+              </w:rPr>
+              <w:t>Vectorize</w:t>
+            </w:r>
+            <w:proofErr w:type="spellEnd"/>
+          </w:p>
+        </w:tc>
+      </w:tr>
+      <w:tr>
+        <w:tc>
+          <w:tcPr>
+            <w:cnfStyle w:val="001000000000" w:firstRow="0" w:lastRow="0" w:firstColumn="1" w:lastColumn="0" w:oddVBand="0" w:evenVBand="0" w:oddHBand="0" w:evenHBand="0" w:firstRowFirstColumn="0" w:firstRowLastColumn="0" w:lastRowFirstColumn="0" w:lastRowLastColumn="0"/>
+            <w:tcW w:w="969" w:type="pct"/>
+            <w:noWrap/>
+          </w:tcPr>
+          <w:p>
+            <w:pPr>
+              <w:rPr>
+                <w:rFonts w:asciiTheme="minorHAnsi" w:eastAsiaTheme="minorEastAsia" w:hAnsiTheme="minorHAnsi" w:cstheme="minorBidi"/>
+                <w:color w:val="000000"/>
+              </w:rPr>
+            </w:pPr>
+            <w:r>
+              <w:rPr>
+                <w:rFonts w:asciiTheme="minorHAnsi" w:eastAsiaTheme="minorEastAsia" w:hAnsiTheme="minorHAnsi" w:cstheme="minorBidi"/>
+                <w:color w:val="000000"/>
+              </w:rPr>
+              <w:t>LLVM</w:t>
+            </w:r>
+          </w:p>
+        </w:tc>
+        <w:tc>
+          <w:tcPr>
+            <w:tcW w:w="1007" w:type="pct"/>
+          </w:tcPr>
+          <w:p>
+            <w:pPr>
+              <w:jc w:val="center"/>
+              <w:cnfStyle w:val="000000000000" w:firstRow="0" w:lastRow="0" w:firstColumn="0" w:lastColumn="0" w:oddVBand="0" w:evenVBand="0" w:oddHBand="0" w:evenHBand="0" w:firstRowFirstColumn="0" w:firstRowLastColumn="0" w:lastRowFirstColumn="0" w:lastRowLastColumn="0"/>
+              <w:rPr>
+                <w:rFonts w:asciiTheme="minorHAnsi" w:eastAsiaTheme="minorEastAsia" w:hAnsiTheme="minorHAnsi" w:cstheme="minorBidi"/>
+                <w:color w:val="000000"/>
+              </w:rPr>
+            </w:pPr>
+            <w:r>
+              <w:rPr>
+                <w:rFonts w:asciiTheme="minorHAnsi" w:eastAsiaTheme="minorEastAsia" w:hAnsiTheme="minorHAnsi" w:cstheme="minorBidi"/>
+                <w:color w:val="000000"/>
+              </w:rPr>
+              <w:t>Cast</w:t>
+            </w:r>
+          </w:p>
+        </w:tc>
+        <w:tc>
+          <w:tcPr>
+            <w:tcW w:w="1007" w:type="pct"/>
+          </w:tcPr>
+          <w:p>
+            <w:pPr>
+              <w:jc w:val="center"/>
+              <w:cnfStyle w:val="000000000000" w:firstRow="0" w:lastRow="0" w:firstColumn="0" w:lastColumn="0" w:oddVBand="0" w:evenVBand="0" w:oddHBand="0" w:evenHBand="0" w:firstRowFirstColumn="0" w:firstRowLastColumn="0" w:lastRowFirstColumn="0" w:lastRowLastColumn="0"/>
+              <w:rPr>
+                <w:rFonts w:asciiTheme="minorHAnsi" w:eastAsiaTheme="minorEastAsia" w:hAnsiTheme="minorHAnsi" w:cstheme="minorBidi"/>
+                <w:color w:val="000000"/>
+              </w:rPr>
+            </w:pPr>
+            <w:r>
+              <w:rPr>
+                <w:rFonts w:asciiTheme="minorHAnsi" w:eastAsiaTheme="minorEastAsia" w:hAnsiTheme="minorHAnsi" w:cstheme="minorBidi"/>
+                <w:color w:val="000000"/>
+              </w:rPr>
+              <w:t>—</w:t>
+            </w:r>
+          </w:p>
+        </w:tc>
+        <w:tc>
+          <w:tcPr>
+            <w:tcW w:w="1008" w:type="pct"/>
+          </w:tcPr>
+          <w:p>
+            <w:pPr>
+              <w:jc w:val="center"/>
+              <w:cnfStyle w:val="000000000000" w:firstRow="0" w:lastRow="0" w:firstColumn="0" w:lastColumn="0" w:oddVBand="0" w:evenVBand="0" w:oddHBand="0" w:evenHBand="0" w:firstRowFirstColumn="0" w:firstRowLastColumn="0" w:lastRowFirstColumn="0" w:lastRowLastColumn="0"/>
+              <w:rPr>
+                <w:rFonts w:asciiTheme="minorHAnsi" w:eastAsiaTheme="minorEastAsia" w:hAnsiTheme="minorHAnsi" w:cstheme="minorBidi"/>
+                <w:color w:val="000000"/>
+              </w:rPr>
+            </w:pPr>
+            <w:r>
+              <w:rPr>
+                <w:rFonts w:asciiTheme="minorHAnsi" w:eastAsiaTheme="minorEastAsia" w:hAnsiTheme="minorHAnsi" w:cstheme="minorBidi"/>
+                <w:color w:val="000000"/>
+              </w:rPr>
+              <w:t>Repeat</w:t>
+            </w:r>
+          </w:p>
+        </w:tc>
+        <w:tc>
+          <w:tcPr>
+            <w:tcW w:w="1009" w:type="pct"/>
+          </w:tcPr>
+          <w:p>
+            <w:pPr>
+              <w:jc w:val="center"/>
+              <w:cnfStyle w:val="000000000000" w:firstRow="0" w:lastRow="0" w:firstColumn="0" w:lastColumn="0" w:oddVBand="0" w:evenVBand="0" w:oddHBand="0" w:evenHBand="0" w:firstRowFirstColumn="0" w:firstRowLastColumn="0" w:lastRowFirstColumn="0" w:lastRowLastColumn="0"/>
+              <w:rPr>
+                <w:rFonts w:asciiTheme="minorHAnsi" w:eastAsiaTheme="minorEastAsia" w:hAnsiTheme="minorHAnsi" w:cstheme="minorBidi"/>
+                <w:color w:val="000000"/>
+              </w:rPr>
+            </w:pPr>
+            <w:r>
+              <w:rPr>
+                <w:rFonts w:asciiTheme="minorHAnsi" w:eastAsiaTheme="minorEastAsia" w:hAnsiTheme="minorHAnsi" w:cstheme="minorBidi"/>
+                <w:color w:val="000000"/>
+              </w:rPr>
+              <w:t>V</w:t>
+            </w:r>
+            <w:r>
+              <w:rPr>
+                <w:rFonts w:asciiTheme="minorHAnsi" w:eastAsiaTheme="minorEastAsia" w:hAnsiTheme="minorHAnsi" w:cstheme="minorBidi"/>
+                <w:color w:val="000000"/>
+              </w:rPr>
+              <w:t xml:space="preserve">ia </w:t>
+            </w:r>
+            <w:proofErr w:type="spellStart"/>
+            <w:r>
+              <w:rPr>
+                <w:rFonts w:asciiTheme="minorHAnsi" w:eastAsiaTheme="minorEastAsia" w:hAnsiTheme="minorHAnsi" w:cstheme="minorBidi"/>
+                <w:color w:val="000000"/>
+              </w:rPr>
+              <w:t>Vectorize</w:t>
+            </w:r>
+            <w:proofErr w:type="spellEnd"/>
+          </w:p>
+        </w:tc>
+      </w:tr>
+      <w:tr>
+        <w:trPr>
+          <w:cnfStyle w:val="000000100000" w:firstRow="0" w:lastRow="0" w:firstColumn="0" w:lastColumn="0" w:oddVBand="0" w:evenVBand="0" w:oddHBand="1" w:evenHBand="0" w:firstRowFirstColumn="0" w:firstRowLastColumn="0" w:lastRowFirstColumn="0" w:lastRowLastColumn="0"/>
+        </w:trPr>
+        <w:tc>
+          <w:tcPr>
+            <w:cnfStyle w:val="001000000000" w:firstRow="0" w:lastRow="0" w:firstColumn="1" w:lastColumn="0" w:oddVBand="0" w:evenVBand="0" w:oddHBand="0" w:evenHBand="0" w:firstRowFirstColumn="0" w:firstRowLastColumn="0" w:lastRowFirstColumn="0" w:lastRowLastColumn="0"/>
+            <w:tcW w:w="969" w:type="pct"/>
+            <w:noWrap/>
+          </w:tcPr>
+          <w:p>
+            <w:pPr>
+              <w:rPr>
+                <w:rFonts w:asciiTheme="minorHAnsi" w:eastAsiaTheme="minorEastAsia" w:hAnsiTheme="minorHAnsi" w:cstheme="minorBidi"/>
+                <w:color w:val="000000"/>
+              </w:rPr>
+            </w:pPr>
+            <w:proofErr w:type="spellStart"/>
+            <w:r>
+              <w:rPr>
+                <w:rFonts w:asciiTheme="minorHAnsi" w:eastAsiaTheme="minorEastAsia" w:hAnsiTheme="minorHAnsi" w:cstheme="minorBidi"/>
+                <w:color w:val="000000"/>
+              </w:rPr>
+              <w:t>Vectorize</w:t>
+            </w:r>
+            <w:proofErr w:type="spellEnd"/>
+          </w:p>
+        </w:tc>
+        <w:tc>
+          <w:tcPr>
+            <w:tcW w:w="1007" w:type="pct"/>
+          </w:tcPr>
+          <w:p>
+            <w:pPr>
+              <w:jc w:val="center"/>
+              <w:cnfStyle w:val="000000100000" w:firstRow="0" w:lastRow="0" w:firstColumn="0" w:lastColumn="0" w:oddVBand="0" w:evenVBand="0" w:oddHBand="1" w:evenHBand="0" w:firstRowFirstColumn="0" w:firstRowLastColumn="0" w:lastRowFirstColumn="0" w:lastRowLastColumn="0"/>
+              <w:rPr>
+                <w:rFonts w:asciiTheme="minorHAnsi" w:eastAsiaTheme="minorEastAsia" w:hAnsiTheme="minorHAnsi" w:cstheme="minorBidi"/>
+                <w:color w:val="000000"/>
+                <w:vertAlign w:val="superscript"/>
+              </w:rPr>
+            </w:pPr>
+            <w:r>
+              <w:rPr>
+                <w:rFonts w:asciiTheme="minorHAnsi" w:eastAsiaTheme="minorEastAsia" w:hAnsiTheme="minorHAnsi" w:cstheme="minorBidi"/>
+                <w:color w:val="000000"/>
+              </w:rPr>
+              <w:t>Via LLVM</w:t>
+            </w:r>
+          </w:p>
+        </w:tc>
+        <w:tc>
+          <w:tcPr>
+            <w:tcW w:w="1007" w:type="pct"/>
+          </w:tcPr>
+          <w:p>
+            <w:pPr>
+              <w:jc w:val="center"/>
+              <w:cnfStyle w:val="000000100000" w:firstRow="0" w:lastRow="0" w:firstColumn="0" w:lastColumn="0" w:oddVBand="0" w:evenVBand="0" w:oddHBand="1" w:evenHBand="0" w:firstRowFirstColumn="0" w:firstRowLastColumn="0" w:lastRowFirstColumn="0" w:lastRowLastColumn="0"/>
+              <w:rPr>
+                <w:rFonts w:asciiTheme="minorHAnsi" w:eastAsiaTheme="minorEastAsia" w:hAnsiTheme="minorHAnsi" w:cstheme="minorBidi"/>
+                <w:color w:val="000000"/>
+                <w:vertAlign w:val="superscript"/>
+              </w:rPr>
+            </w:pPr>
+            <w:r>
+              <w:rPr>
+                <w:rFonts w:asciiTheme="minorHAnsi" w:eastAsiaTheme="minorEastAsia" w:hAnsiTheme="minorHAnsi" w:cstheme="minorBidi"/>
+                <w:color w:val="000000"/>
+              </w:rPr>
+              <w:t>Repack</w:t>
+            </w:r>
+          </w:p>
+        </w:tc>
+        <w:tc>
+          <w:tcPr>
+            <w:tcW w:w="1008" w:type="pct"/>
+          </w:tcPr>
+          <w:p>
+            <w:pPr>
+              <w:jc w:val="center"/>
+              <w:cnfStyle w:val="000000100000" w:firstRow="0" w:lastRow="0" w:firstColumn="0" w:lastColumn="0" w:oddVBand="0" w:evenVBand="0" w:oddHBand="1" w:evenHBand="0" w:firstRowFirstColumn="0" w:firstRowLastColumn="0" w:lastRowFirstColumn="0" w:lastRowLastColumn="0"/>
+              <w:rPr>
+                <w:rFonts w:asciiTheme="minorHAnsi" w:eastAsiaTheme="minorEastAsia" w:hAnsiTheme="minorHAnsi" w:cstheme="minorBidi"/>
+                <w:color w:val="000000"/>
+              </w:rPr>
+            </w:pPr>
+            <w:r>
+              <w:rPr>
+                <w:rFonts w:asciiTheme="minorHAnsi" w:eastAsiaTheme="minorEastAsia" w:hAnsiTheme="minorHAnsi" w:cstheme="minorBidi"/>
+                <w:color w:val="000000"/>
+              </w:rPr>
+              <w:t>—</w:t>
+            </w:r>
+          </w:p>
+        </w:tc>
+        <w:tc>
+          <w:tcPr>
+            <w:tcW w:w="1009" w:type="pct"/>
+          </w:tcPr>
+          <w:p>
+            <w:pPr>
+              <w:jc w:val="center"/>
+              <w:cnfStyle w:val="000000100000" w:firstRow="0" w:lastRow="0" w:firstColumn="0" w:lastColumn="0" w:oddVBand="0" w:evenVBand="0" w:oddHBand="1" w:evenHBand="0" w:firstRowFirstColumn="0" w:firstRowLastColumn="0" w:lastRowFirstColumn="0" w:lastRowLastColumn="0"/>
+              <w:rPr>
+                <w:rFonts w:asciiTheme="minorHAnsi" w:eastAsiaTheme="minorEastAsia" w:hAnsiTheme="minorHAnsi" w:cstheme="minorBidi"/>
+                <w:color w:val="000000"/>
+              </w:rPr>
+            </w:pPr>
+            <w:r>
+              <w:rPr>
+                <w:rFonts w:asciiTheme="minorHAnsi" w:eastAsiaTheme="minorEastAsia" w:hAnsiTheme="minorHAnsi" w:cstheme="minorBidi"/>
+                <w:color w:val="000000"/>
+              </w:rPr>
+              <w:t>Repeat</w:t>
+            </w:r>
+          </w:p>
+        </w:tc>
+      </w:tr>
+      <w:tr>
+        <w:tc>
+          <w:tcPr>
+            <w:cnfStyle w:val="001000000000" w:firstRow="0" w:lastRow="0" w:firstColumn="1" w:lastColumn="0" w:oddVBand="0" w:evenVBand="0" w:oddHBand="0" w:evenHBand="0" w:firstRowFirstColumn="0" w:firstRowLastColumn="0" w:lastRowFirstColumn="0" w:lastRowLastColumn="0"/>
+            <w:tcW w:w="969" w:type="pct"/>
+            <w:noWrap/>
+          </w:tcPr>
+          <w:p>
+            <w:pPr>
+              <w:rPr>
+                <w:rFonts w:asciiTheme="minorHAnsi" w:eastAsiaTheme="minorEastAsia" w:hAnsiTheme="minorHAnsi" w:cstheme="minorBidi"/>
+                <w:color w:val="000000"/>
+              </w:rPr>
+            </w:pPr>
+            <w:r>
+              <w:rPr>
+                <w:rFonts w:asciiTheme="minorHAnsi" w:eastAsiaTheme="minorEastAsia" w:hAnsiTheme="minorHAnsi" w:cstheme="minorBidi"/>
+                <w:color w:val="000000"/>
+              </w:rPr>
+              <w:t>Package</w:t>
+            </w:r>
+          </w:p>
+        </w:tc>
+        <w:tc>
+          <w:tcPr>
+            <w:tcW w:w="1007" w:type="pct"/>
+          </w:tcPr>
+          <w:p>
+            <w:pPr>
+              <w:jc w:val="center"/>
+              <w:cnfStyle w:val="000000000000" w:firstRow="0" w:lastRow="0" w:firstColumn="0" w:lastColumn="0" w:oddVBand="0" w:evenVBand="0" w:oddHBand="0" w:evenHBand="0" w:firstRowFirstColumn="0" w:firstRowLastColumn="0" w:lastRowFirstColumn="0" w:lastRowLastColumn="0"/>
+              <w:rPr>
+                <w:rFonts w:asciiTheme="minorHAnsi" w:eastAsiaTheme="minorEastAsia" w:hAnsiTheme="minorHAnsi" w:cstheme="minorBidi"/>
+                <w:color w:val="000000"/>
+                <w:vertAlign w:val="superscript"/>
+              </w:rPr>
+            </w:pPr>
+            <w:r>
+              <w:rPr>
+                <w:rFonts w:asciiTheme="minorHAnsi" w:eastAsiaTheme="minorEastAsia" w:hAnsiTheme="minorHAnsi" w:cstheme="minorBidi"/>
+                <w:color w:val="000000"/>
+              </w:rPr>
+              <w:t xml:space="preserve">Via </w:t>
+            </w:r>
+            <w:proofErr w:type="spellStart"/>
+            <w:r>
+              <w:rPr>
+                <w:rFonts w:asciiTheme="minorHAnsi" w:eastAsiaTheme="minorEastAsia" w:hAnsiTheme="minorHAnsi" w:cstheme="minorBidi"/>
+                <w:color w:val="000000"/>
+              </w:rPr>
+              <w:t>Vectorize</w:t>
+            </w:r>
+            <w:proofErr w:type="spellEnd"/>
+          </w:p>
+        </w:tc>
+        <w:tc>
+          <w:tcPr>
+            <w:tcW w:w="1007" w:type="pct"/>
+          </w:tcPr>
+          <w:p>
+            <w:pPr>
+              <w:jc w:val="center"/>
+              <w:cnfStyle w:val="000000000000" w:firstRow="0" w:lastRow="0" w:firstColumn="0" w:lastColumn="0" w:oddVBand="0" w:evenVBand="0" w:oddHBand="0" w:evenHBand="0" w:firstRowFirstColumn="0" w:firstRowLastColumn="0" w:lastRowFirstColumn="0" w:lastRowLastColumn="0"/>
+              <w:rPr>
+                <w:rFonts w:asciiTheme="minorHAnsi" w:eastAsiaTheme="minorEastAsia" w:hAnsiTheme="minorHAnsi" w:cstheme="minorBidi"/>
+                <w:color w:val="000000"/>
+                <w:vertAlign w:val="superscript"/>
+              </w:rPr>
+            </w:pPr>
+            <w:r>
+              <w:rPr>
+                <w:rFonts w:asciiTheme="minorHAnsi" w:eastAsiaTheme="minorEastAsia" w:hAnsiTheme="minorHAnsi" w:cstheme="minorBidi"/>
+                <w:color w:val="000000"/>
+              </w:rPr>
+              <w:t>Via Vectorize</w:t>
+            </w:r>
+            <w:r>
+              <w:rPr>
+                <w:rFonts w:asciiTheme="minorHAnsi" w:eastAsiaTheme="minorEastAsia" w:hAnsiTheme="minorHAnsi" w:cstheme="minorBidi"/>
+                <w:color w:val="000000"/>
+                <w:vertAlign w:val="superscript"/>
+              </w:rPr>
+              <w:t>3</w:t>
+            </w:r>
+          </w:p>
+        </w:tc>
+        <w:tc>
+          <w:tcPr>
+            <w:tcW w:w="1008" w:type="pct"/>
+          </w:tcPr>
+          <w:p>
+            <w:pPr>
+              <w:jc w:val="center"/>
+              <w:cnfStyle w:val="000000000000" w:firstRow="0" w:lastRow="0" w:firstColumn="0" w:lastColumn="0" w:oddVBand="0" w:evenVBand="0" w:oddHBand="0" w:evenHBand="0" w:firstRowFirstColumn="0" w:firstRowLastColumn="0" w:lastRowFirstColumn="0" w:lastRowLastColumn="0"/>
+              <w:rPr>
+                <w:rFonts w:asciiTheme="minorHAnsi" w:eastAsiaTheme="minorEastAsia" w:hAnsiTheme="minorHAnsi" w:cstheme="minorBidi"/>
+                <w:color w:val="000000"/>
+                <w:vertAlign w:val="superscript"/>
+              </w:rPr>
+            </w:pPr>
+            <w:r>
+              <w:rPr>
+                <w:rFonts w:asciiTheme="minorHAnsi" w:eastAsiaTheme="minorEastAsia" w:hAnsiTheme="minorHAnsi" w:cstheme="minorBidi"/>
+                <w:color w:val="000000"/>
+              </w:rPr>
+              <w:t>Repack</w:t>
+            </w:r>
+          </w:p>
+        </w:tc>
+        <w:tc>
+          <w:tcPr>
+            <w:tcW w:w="1009" w:type="pct"/>
+          </w:tcPr>
+          <w:p>
+            <w:pPr>
+              <w:jc w:val="center"/>
+              <w:cnfStyle w:val="000000000000" w:firstRow="0" w:lastRow="0" w:firstColumn="0" w:lastColumn="0" w:oddVBand="0" w:evenVBand="0" w:oddHBand="0" w:evenHBand="0" w:firstRowFirstColumn="0" w:firstRowLastColumn="0" w:lastRowFirstColumn="0" w:lastRowLastColumn="0"/>
+              <w:rPr>
+                <w:rFonts w:asciiTheme="minorHAnsi" w:eastAsiaTheme="minorEastAsia" w:hAnsiTheme="minorHAnsi" w:cstheme="minorBidi"/>
+                <w:color w:val="000000"/>
+              </w:rPr>
+            </w:pPr>
+            <w:r>
+              <w:rPr>
+                <w:rFonts w:asciiTheme="minorHAnsi" w:eastAsiaTheme="minorEastAsia" w:hAnsiTheme="minorHAnsi" w:cstheme="minorBidi"/>
+                <w:color w:val="000000"/>
+              </w:rPr>
+              <w:t>—</w:t>
+            </w:r>
+          </w:p>
+        </w:tc>
+      </w:tr>
+    </w:tbl>
+    <w:p>
+      <w:r>
+        <w:t xml:space="preserve">Cast Operations Total: 6 (C-L, L-C, L-V, V-L, V-P, </w:t>
+      </w:r>
+      <w:proofErr w:type="gramStart"/>
+      <w:r>
+        <w:t>P</w:t>
+      </w:r>
+      <w:proofErr w:type="gramEnd"/>
+      <w:r>
+        <w:t>-V)</w:t>
+      </w:r>
+    </w:p>
+    <w:p>
+      <w:pPr>
+        <w:pStyle w:val="Heading3"/>
+      </w:pPr>
+      <w:r>
+        <w:t>Cast Operator definitions</w:t>
+      </w:r>
+    </w:p>
+    <w:p>
+      <w:pPr>
+        <w:pStyle w:val="Heading4"/>
+      </w:pPr>
+      <w:r>
+        <w:t xml:space="preserve">Cast: </w:t>
+      </w:r>
+    </w:p>
+    <w:p>
+      <w:r>
+        <w:t xml:space="preserve">Cast between LLVM </w:t>
+      </w:r>
+      <w:proofErr w:type="gramStart"/>
+      <w:r>
+        <w:t>vector</w:t>
+      </w:r>
+      <w:proofErr w:type="gramEnd"/>
+      <w:r>
+        <w:t xml:space="preserve"> to LLVM structure for eliminate or satisfy alignment requirements.</w:t>
+      </w:r>
+    </w:p>
+    <w:p>
+      <w:pPr>
+        <w:pStyle w:val="Heading4"/>
+      </w:pPr>
+      <w:r>
+        <w:t xml:space="preserve">Repeat: </w:t>
+      </w:r>
+    </w:p>
+    <w:p>
+      <w:r>
+        <w:t>Copy data or fill null data to composite vector.</w:t>
+      </w:r>
+    </w:p>
+    <w:p>
+      <w:pPr>
+        <w:pStyle w:val="Heading4"/>
+      </w:pPr>
+      <w:r>
+        <w:t>Repack:</w:t>
+      </w:r>
+    </w:p>
+    <w:p>
+      <w:r>
+        <w:t>Change the package to a group of element. The elements must be continuous in space, and the size of destination is as same as package’s elements.</w:t>
+      </w:r>
+    </w:p>
+    <w:p>
+      <w:pPr>
         <w:pStyle w:val="Heading1"/>
       </w:pPr>
       <w:r>
@@ -3274,443 +4118,383 @@
     <w:p>
       <w:pPr>
         <w:pStyle w:val="Heading2"/>
-        <w:rPr>
-          <w:rFonts w:hint="eastAsia"/>
-        </w:rPr>
       </w:pPr>
       <w:r>
         <w:rPr>
           <w:rFonts w:hint="eastAsia"/>
         </w:rPr>
         <w:t>Vertex Shader</w:t>
+      </w:r>
+    </w:p>
+    <w:p/>
+    <w:p>
+      <w:pPr>
+        <w:pStyle w:val="Heading2"/>
+      </w:pPr>
+      <w:r>
+        <w:rPr>
+          <w:rFonts w:hint="eastAsia"/>
+        </w:rPr>
+        <w:t>Pixel Shader</w:t>
       </w:r>
     </w:p>
     <w:p>
       <w:pPr>
-        <w:rPr>
-          <w:rFonts w:hint="eastAsia"/>
-        </w:rPr>
+        <w:pStyle w:val="Heading3"/>
       </w:pPr>
+      <w:r>
+        <w:rPr>
+          <w:rFonts w:hint="eastAsia"/>
+        </w:rPr>
+        <w:t>Constant</w:t>
+      </w:r>
+      <w:r>
+        <w:rPr>
+          <w:rFonts w:hint="eastAsia"/>
+        </w:rPr>
+        <w:t xml:space="preserve"> v</w:t>
+      </w:r>
+      <w:r>
+        <w:rPr>
+          <w:rFonts w:hint="eastAsia"/>
+        </w:rPr>
+        <w:t>s</w:t>
+      </w:r>
+      <w:r>
+        <w:rPr>
+          <w:rFonts w:hint="eastAsia"/>
+        </w:rPr>
+        <w:t>.</w:t>
+      </w:r>
+      <w:r>
+        <w:rPr>
+          <w:rFonts w:hint="eastAsia"/>
+        </w:rPr>
+        <w:t xml:space="preserve"> </w:t>
+      </w:r>
+      <w:r>
+        <w:rPr>
+          <w:rFonts w:hint="eastAsia"/>
+        </w:rPr>
+        <w:t>Block</w:t>
+      </w:r>
+    </w:p>
+    <w:p>
+      <w:r>
+        <w:rPr>
+          <w:rFonts w:hint="eastAsia"/>
+        </w:rPr>
+        <w:t>复制</w:t>
+      </w:r>
+      <w:r>
+        <w:rPr>
+          <w:rFonts w:hint="eastAsia"/>
+        </w:rPr>
+        <w:t>展开</w:t>
+      </w:r>
+      <w:r>
+        <w:rPr>
+          <w:rFonts w:hint="eastAsia"/>
+        </w:rPr>
+        <w:t>Constant</w:t>
+      </w:r>
+      <w:r>
+        <w:rPr>
+          <w:rFonts w:hint="eastAsia"/>
+        </w:rPr>
+        <w:t>为一个</w:t>
+      </w:r>
+      <w:r>
+        <w:rPr>
+          <w:rFonts w:hint="eastAsia"/>
+        </w:rPr>
+        <w:t>SIMD</w:t>
+      </w:r>
+      <w:r>
+        <w:rPr>
+          <w:rFonts w:hint="eastAsia"/>
+        </w:rPr>
+        <w:t>单元。如一个</w:t>
+      </w:r>
+      <w:r>
+        <w:rPr>
+          <w:rFonts w:hint="eastAsia"/>
+        </w:rPr>
+        <w:t>float</w:t>
+      </w:r>
+      <w:r>
+        <w:rPr>
+          <w:rFonts w:hint="eastAsia"/>
+        </w:rPr>
+        <w:t>重复四次成</w:t>
+      </w:r>
+      <w:r>
+        <w:rPr>
+          <w:rFonts w:hint="eastAsia"/>
+        </w:rPr>
+        <w:t>float4</w:t>
+      </w:r>
+      <w:r>
+        <w:rPr>
+          <w:rFonts w:hint="eastAsia"/>
+        </w:rPr>
+        <w:t>，</w:t>
+      </w:r>
+      <w:r>
+        <w:rPr>
+          <w:rFonts w:hint="eastAsia"/>
+        </w:rPr>
+        <w:t>float2</w:t>
+      </w:r>
+      <w:r>
+        <w:rPr>
+          <w:rFonts w:hint="eastAsia"/>
+        </w:rPr>
+        <w:t>重复两次成</w:t>
+      </w:r>
+      <w:r>
+        <w:rPr>
+          <w:rFonts w:hint="eastAsia"/>
+        </w:rPr>
+        <w:t>float4</w:t>
+      </w:r>
+      <w:r>
+        <w:rPr>
+          <w:rFonts w:hint="eastAsia"/>
+        </w:rPr>
+        <w:t>，</w:t>
+      </w:r>
+      <w:r>
+        <w:rPr>
+          <w:rFonts w:hint="eastAsia"/>
+        </w:rPr>
+        <w:t>float3</w:t>
+      </w:r>
+      <w:r>
+        <w:rPr>
+          <w:rFonts w:hint="eastAsia"/>
+        </w:rPr>
+        <w:t>补充</w:t>
+      </w:r>
+      <w:r>
+        <w:rPr>
+          <w:rFonts w:hint="eastAsia"/>
+        </w:rPr>
+        <w:t>0.0</w:t>
+      </w:r>
+      <w:r>
+        <w:rPr>
+          <w:rFonts w:hint="eastAsia"/>
+        </w:rPr>
+        <w:t>后为一个</w:t>
+      </w:r>
+      <w:r>
+        <w:rPr>
+          <w:rFonts w:hint="eastAsia"/>
+        </w:rPr>
+        <w:t>float4</w:t>
+      </w:r>
+      <w:r>
+        <w:rPr>
+          <w:rFonts w:hint="eastAsia"/>
+        </w:rPr>
+        <w:t>。然后对所有数据进行并行操作。操作步骤由指令决定。</w:t>
+      </w:r>
+    </w:p>
+    <w:p>
+      <w:pPr>
+        <w:pStyle w:val="Heading3"/>
+      </w:pPr>
+      <w:r>
+        <w:rPr>
+          <w:rFonts w:hint="eastAsia"/>
+        </w:rPr>
+        <w:t xml:space="preserve">Constant vs. </w:t>
+      </w:r>
+      <w:r>
+        <w:rPr>
+          <w:rFonts w:hint="eastAsia"/>
+        </w:rPr>
+        <w:t>Constant</w:t>
+      </w:r>
+    </w:p>
+    <w:p>
+      <w:r>
+        <w:rPr>
+          <w:rFonts w:hint="eastAsia"/>
+        </w:rPr>
+        <w:t>将</w:t>
+      </w:r>
+      <w:r>
+        <w:rPr>
+          <w:rFonts w:hint="eastAsia"/>
+        </w:rPr>
+        <w:t>两个</w:t>
+      </w:r>
+      <w:r>
+        <w:rPr>
+          <w:rFonts w:hint="eastAsia"/>
+        </w:rPr>
+        <w:t>Constant</w:t>
+      </w:r>
+      <w:r>
+        <w:rPr>
+          <w:rFonts w:hint="eastAsia"/>
+        </w:rPr>
+        <w:t>复制展开成</w:t>
+      </w:r>
+      <w:r>
+        <w:rPr>
+          <w:rFonts w:hint="eastAsia"/>
+        </w:rPr>
+        <w:t>SIMD</w:t>
+      </w:r>
+      <w:r>
+        <w:rPr>
+          <w:rFonts w:hint="eastAsia"/>
+        </w:rPr>
+        <w:t>单元后操作。</w:t>
+      </w:r>
+    </w:p>
+    <w:p>
+      <w:pPr>
+        <w:pStyle w:val="Heading3"/>
+      </w:pPr>
+      <w:r>
+        <w:rPr>
+          <w:rFonts w:hint="eastAsia"/>
+        </w:rPr>
+        <w:t>Block v</w:t>
+      </w:r>
+      <w:r>
+        <w:rPr>
+          <w:rFonts w:hint="eastAsia"/>
+        </w:rPr>
+        <w:t>s. Block</w:t>
+      </w:r>
+    </w:p>
+    <w:p>
+      <w:r>
+        <w:rPr>
+          <w:rFonts w:hint="eastAsia"/>
+        </w:rPr>
+        <w:t>以</w:t>
+      </w:r>
+      <w:r>
+        <w:rPr>
+          <w:rFonts w:hint="eastAsia"/>
+        </w:rPr>
+        <w:t>SIMD</w:t>
+      </w:r>
+      <w:r>
+        <w:rPr>
+          <w:rFonts w:hint="eastAsia"/>
+        </w:rPr>
+        <w:t>单元为单位操作。</w:t>
+      </w:r>
     </w:p>
     <w:p>
       <w:pPr>
         <w:pStyle w:val="Heading2"/>
-        <w:rPr>
-          <w:rFonts w:hint="eastAsia"/>
-        </w:rPr>
       </w:pPr>
       <w:r>
         <w:rPr>
           <w:rFonts w:hint="eastAsia"/>
         </w:rPr>
-        <w:lastRenderedPageBreak/>
         <w:t>Pixel Shader</w:t>
+      </w:r>
+      <w:r>
+        <w:rPr>
+          <w:rFonts w:hint="eastAsia"/>
+        </w:rPr>
+        <w:t>的分支处理</w:t>
       </w:r>
     </w:p>
     <w:p>
       <w:pPr>
         <w:pStyle w:val="Heading3"/>
-        <w:rPr>
-          <w:rFonts w:hint="eastAsia"/>
-        </w:rPr>
       </w:pPr>
       <w:r>
         <w:rPr>
           <w:rFonts w:hint="eastAsia"/>
         </w:rPr>
-        <w:t>Constant</w:t>
-      </w:r>
-      <w:r>
-        <w:rPr>
-          <w:rFonts w:hint="eastAsia"/>
-        </w:rPr>
-        <w:t xml:space="preserve"> v</w:t>
-      </w:r>
-      <w:r>
-        <w:rPr>
-          <w:rFonts w:hint="eastAsia"/>
-        </w:rPr>
-        <w:t>s</w:t>
-      </w:r>
-      <w:r>
-        <w:rPr>
-          <w:rFonts w:hint="eastAsia"/>
-        </w:rPr>
-        <w:t>.</w:t>
-      </w:r>
-      <w:r>
-        <w:rPr>
-          <w:rFonts w:hint="eastAsia"/>
-        </w:rPr>
-        <w:t xml:space="preserve"> </w:t>
-      </w:r>
-      <w:r>
-        <w:rPr>
-          <w:rFonts w:hint="eastAsia"/>
-        </w:rPr>
-        <w:t>Block</w:t>
-      </w:r>
-    </w:p>
-    <w:p>
-      <w:pPr>
-        <w:rPr>
-          <w:rFonts w:hint="eastAsia"/>
-        </w:rPr>
-      </w:pPr>
-      <w:r>
-        <w:rPr>
-          <w:rFonts w:hint="eastAsia"/>
-        </w:rPr>
-        <w:t>复制</w:t>
-      </w:r>
-      <w:r>
-        <w:rPr>
-          <w:rFonts w:hint="eastAsia"/>
-        </w:rPr>
-        <w:t>展开</w:t>
-      </w:r>
-      <w:r>
-        <w:rPr>
-          <w:rFonts w:hint="eastAsia"/>
-        </w:rPr>
-        <w:t>Constant</w:t>
-      </w:r>
-      <w:r>
-        <w:rPr>
-          <w:rFonts w:hint="eastAsia"/>
-        </w:rPr>
-        <w:t>为一个</w:t>
-      </w:r>
-      <w:r>
-        <w:rPr>
-          <w:rFonts w:hint="eastAsia"/>
-        </w:rPr>
-        <w:t>SIMD</w:t>
-      </w:r>
-      <w:r>
-        <w:rPr>
-          <w:rFonts w:hint="eastAsia"/>
-        </w:rPr>
-        <w:t>单元。如一个</w:t>
-      </w:r>
-      <w:r>
-        <w:rPr>
-          <w:rFonts w:hint="eastAsia"/>
-        </w:rPr>
-        <w:t>float</w:t>
-      </w:r>
-      <w:r>
-        <w:rPr>
-          <w:rFonts w:hint="eastAsia"/>
-        </w:rPr>
-        <w:t>重复四次成</w:t>
-      </w:r>
-      <w:r>
-        <w:rPr>
-          <w:rFonts w:hint="eastAsia"/>
-        </w:rPr>
-        <w:t>float4</w:t>
-      </w:r>
-      <w:r>
-        <w:rPr>
-          <w:rFonts w:hint="eastAsia"/>
-        </w:rPr>
-        <w:t>，</w:t>
-      </w:r>
-      <w:r>
-        <w:rPr>
-          <w:rFonts w:hint="eastAsia"/>
-        </w:rPr>
-        <w:t>float2</w:t>
-      </w:r>
-      <w:r>
-        <w:rPr>
-          <w:rFonts w:hint="eastAsia"/>
-        </w:rPr>
-        <w:t>重复两次成</w:t>
-      </w:r>
-      <w:r>
-        <w:rPr>
-          <w:rFonts w:hint="eastAsia"/>
-        </w:rPr>
-        <w:t>float4</w:t>
-      </w:r>
-      <w:r>
-        <w:rPr>
-          <w:rFonts w:hint="eastAsia"/>
-        </w:rPr>
-        <w:t>，</w:t>
-      </w:r>
-      <w:r>
-        <w:rPr>
-          <w:rFonts w:hint="eastAsia"/>
-        </w:rPr>
-        <w:t>float3</w:t>
-      </w:r>
-      <w:r>
-        <w:rPr>
-          <w:rFonts w:hint="eastAsia"/>
-        </w:rPr>
-        <w:t>补充</w:t>
-      </w:r>
-      <w:r>
-        <w:rPr>
-          <w:rFonts w:hint="eastAsia"/>
-        </w:rPr>
-        <w:t>0.0</w:t>
-      </w:r>
-      <w:r>
-        <w:rPr>
-          <w:rFonts w:hint="eastAsia"/>
-        </w:rPr>
-        <w:t>后为一个</w:t>
-      </w:r>
-      <w:r>
-        <w:rPr>
-          <w:rFonts w:hint="eastAsia"/>
-        </w:rPr>
-        <w:t>float4</w:t>
-      </w:r>
-      <w:r>
-        <w:rPr>
-          <w:rFonts w:hint="eastAsia"/>
-        </w:rPr>
-        <w:t>。然后对所有数据进行并行操作。操作步骤由指令决定。</w:t>
+        <w:t>分支执行记号（</w:t>
+      </w:r>
+      <w:r>
+        <w:rPr>
+          <w:rFonts w:hint="eastAsia"/>
+        </w:rPr>
+        <w:t>Branch Execution Tag</w:t>
+      </w:r>
+      <w:r>
+        <w:rPr>
+          <w:rFonts w:hint="eastAsia"/>
+        </w:rPr>
+        <w:t>）与分支处理</w:t>
       </w:r>
     </w:p>
     <w:p>
       <w:pPr>
         <w:pStyle w:val="Heading3"/>
-        <w:rPr>
-          <w:rFonts w:hint="eastAsia"/>
-        </w:rPr>
       </w:pPr>
       <w:r>
-        <w:rPr>
-          <w:rFonts w:hint="eastAsia"/>
-        </w:rPr>
-        <w:t xml:space="preserve">Constant vs. </w:t>
-      </w:r>
-      <w:r>
-        <w:rPr>
-          <w:rFonts w:hint="eastAsia"/>
-        </w:rPr>
-        <w:t>Constant</w:t>
+        <w:t>I</w:t>
+      </w:r>
+      <w:r>
+        <w:rPr>
+          <w:rFonts w:hint="eastAsia"/>
+        </w:rPr>
+        <w:t>f</w:t>
+      </w:r>
+      <w:r>
+        <w:rPr>
+          <w:rFonts w:hint="eastAsia"/>
+        </w:rPr>
+        <w:t>与</w:t>
+      </w:r>
+      <w:r>
+        <w:rPr>
+          <w:rFonts w:hint="eastAsia"/>
+        </w:rPr>
+        <w:t>Switch-case</w:t>
+      </w:r>
+      <w:r>
+        <w:rPr>
+          <w:rFonts w:hint="eastAsia"/>
+        </w:rPr>
+        <w:t>分支处理</w:t>
       </w:r>
     </w:p>
     <w:p>
-      <w:pPr>
-        <w:rPr>
-          <w:rFonts w:hint="eastAsia"/>
-        </w:rPr>
-      </w:pPr>
-      <w:r>
-        <w:rPr>
-          <w:rFonts w:hint="eastAsia"/>
-        </w:rPr>
-        <w:t>将</w:t>
-      </w:r>
-      <w:r>
-        <w:rPr>
-          <w:rFonts w:hint="eastAsia"/>
-        </w:rPr>
-        <w:t>两个</w:t>
-      </w:r>
-      <w:r>
-        <w:rPr>
-          <w:rFonts w:hint="eastAsia"/>
-        </w:rPr>
-        <w:t>Constant</w:t>
-      </w:r>
-      <w:r>
-        <w:rPr>
-          <w:rFonts w:hint="eastAsia"/>
-        </w:rPr>
-        <w:t>复制展开成</w:t>
-      </w:r>
-      <w:r>
-        <w:rPr>
-          <w:rFonts w:hint="eastAsia"/>
-        </w:rPr>
-        <w:t>SIMD</w:t>
-      </w:r>
-      <w:r>
-        <w:rPr>
-          <w:rFonts w:hint="eastAsia"/>
-        </w:rPr>
-        <w:t>单元后操作。</w:t>
+      <w:r>
+        <w:rPr>
+          <w:rFonts w:hint="eastAsia"/>
+        </w:rPr>
+        <w:lastRenderedPageBreak/>
+        <w:t>Return</w:t>
+      </w:r>
+      <w:r>
+        <w:rPr>
+          <w:rFonts w:hint="eastAsia"/>
+        </w:rPr>
+        <w:t>语句</w:t>
+      </w:r>
+      <w:r>
+        <w:rPr>
+          <w:rFonts w:hint="eastAsia"/>
+        </w:rPr>
+        <w:t>:</w:t>
       </w:r>
     </w:p>
     <w:p>
-      <w:pPr>
-        <w:pStyle w:val="Heading3"/>
-        <w:rPr>
-          <w:rFonts w:hint="eastAsia"/>
-        </w:rPr>
-      </w:pPr>
-      <w:r>
-        <w:rPr>
-          <w:rFonts w:hint="eastAsia"/>
-        </w:rPr>
-        <w:t>Block v</w:t>
-      </w:r>
-      <w:r>
-        <w:rPr>
-          <w:rFonts w:hint="eastAsia"/>
-        </w:rPr>
-        <w:t>s. Block</w:t>
+      <w:r>
+        <w:rPr>
+          <w:rFonts w:hint="eastAsia"/>
+        </w:rPr>
+        <w:t>Source code:</w:t>
       </w:r>
     </w:p>
     <w:p>
-      <w:pPr>
-        <w:rPr>
-          <w:rFonts w:hint="eastAsia"/>
-        </w:rPr>
-      </w:pPr>
-      <w:r>
-        <w:rPr>
-          <w:rFonts w:hint="eastAsia"/>
-        </w:rPr>
-        <w:t>以</w:t>
-      </w:r>
-      <w:r>
-        <w:rPr>
-          <w:rFonts w:hint="eastAsia"/>
-        </w:rPr>
-        <w:t>SIMD</w:t>
-      </w:r>
-      <w:r>
-        <w:rPr>
-          <w:rFonts w:hint="eastAsia"/>
-        </w:rPr>
-        <w:t>单元为单位操作。</w:t>
-      </w:r>
-    </w:p>
-    <w:p>
-      <w:pPr>
-        <w:pStyle w:val="Heading2"/>
-        <w:rPr>
-          <w:rFonts w:hint="eastAsia"/>
-        </w:rPr>
-      </w:pPr>
-      <w:r>
-        <w:rPr>
-          <w:rFonts w:hint="eastAsia"/>
-        </w:rPr>
-        <w:t>Pixel Shader</w:t>
-      </w:r>
-      <w:r>
-        <w:rPr>
-          <w:rFonts w:hint="eastAsia"/>
-        </w:rPr>
-        <w:t>的分支处理</w:t>
-      </w:r>
-    </w:p>
-    <w:p>
-      <w:pPr>
-        <w:pStyle w:val="Heading3"/>
-        <w:rPr>
-          <w:rFonts w:hint="eastAsia"/>
-        </w:rPr>
-      </w:pPr>
-      <w:r>
-        <w:rPr>
-          <w:rFonts w:hint="eastAsia"/>
-        </w:rPr>
-        <w:t>分支执行记号（</w:t>
-      </w:r>
-      <w:r>
-        <w:rPr>
-          <w:rFonts w:hint="eastAsia"/>
-        </w:rPr>
-        <w:t>Branch Execution Tag</w:t>
-      </w:r>
-      <w:r>
-        <w:rPr>
-          <w:rFonts w:hint="eastAsia"/>
-        </w:rPr>
-        <w:t>）与分支处理</w:t>
-      </w:r>
-    </w:p>
-    <w:p>
-      <w:pPr>
-        <w:pStyle w:val="Heading3"/>
-        <w:rPr>
-          <w:rFonts w:hint="eastAsia"/>
-        </w:rPr>
-      </w:pPr>
-      <w:r>
-        <w:t>I</w:t>
-      </w:r>
-      <w:r>
-        <w:rPr>
-          <w:rFonts w:hint="eastAsia"/>
-        </w:rPr>
-        <w:t>f</w:t>
-      </w:r>
-      <w:r>
-        <w:rPr>
-          <w:rFonts w:hint="eastAsia"/>
-        </w:rPr>
-        <w:t>与</w:t>
-      </w:r>
-      <w:r>
-        <w:rPr>
-          <w:rFonts w:hint="eastAsia"/>
-        </w:rPr>
-        <w:t>Switch-case</w:t>
-      </w:r>
-      <w:r>
-        <w:rPr>
-          <w:rFonts w:hint="eastAsia"/>
-        </w:rPr>
-        <w:t>分支处理</w:t>
-      </w:r>
-    </w:p>
-    <w:p>
-      <w:pPr>
-        <w:rPr>
-          <w:rFonts w:hint="eastAsia"/>
-        </w:rPr>
-      </w:pPr>
-      <w:r>
-        <w:rPr>
-          <w:rFonts w:hint="eastAsia"/>
-        </w:rPr>
-        <w:t>Return</w:t>
-      </w:r>
-      <w:r>
-        <w:rPr>
-          <w:rFonts w:hint="eastAsia"/>
-        </w:rPr>
-        <w:t>语句</w:t>
-      </w:r>
-      <w:r>
-        <w:rPr>
-          <w:rFonts w:hint="eastAsia"/>
-        </w:rPr>
-        <w:t>:</w:t>
-      </w:r>
-    </w:p>
-    <w:p>
-      <w:pPr>
-        <w:rPr>
-          <w:rFonts w:hint="eastAsia"/>
-        </w:rPr>
-      </w:pPr>
-      <w:r>
-        <w:rPr>
-          <w:rFonts w:hint="eastAsia"/>
-        </w:rPr>
-        <w:t>Source code:</w:t>
-      </w:r>
-    </w:p>
-    <w:p>
-      <w:pPr>
-        <w:rPr>
-          <w:rFonts w:hint="eastAsia"/>
-        </w:rPr>
-      </w:pPr>
       <w:r>
         <w:rPr>
           <w:noProof/>
@@ -4056,7 +4840,7 @@
                               <w:shd w:val="clear" w:color="auto" w:fill="FFFFFF"/>
                               <w:spacing w:line="240" w:lineRule="auto"/>
                               <w:rPr>
-                                <w:rFonts w:ascii="Courier New" w:hAnsi="Courier New" w:cs="Courier New" w:hint="eastAsia"/>
+                                <w:rFonts w:ascii="Courier New" w:hAnsi="Courier New" w:cs="Courier New"/>
                                 <w:color w:val="000000"/>
                                 <w:sz w:val="16"/>
                                 <w:szCs w:val="18"/>
@@ -4395,7 +5179,7 @@
                         <w:shd w:val="clear" w:color="auto" w:fill="FFFFFF"/>
                         <w:spacing w:line="240" w:lineRule="auto"/>
                         <w:rPr>
-                          <w:rFonts w:ascii="Courier New" w:hAnsi="Courier New" w:cs="Courier New" w:hint="eastAsia"/>
+                          <w:rFonts w:ascii="Courier New" w:hAnsi="Courier New" w:cs="Courier New"/>
                           <w:color w:val="000000"/>
                           <w:sz w:val="16"/>
                           <w:szCs w:val="18"/>
@@ -4421,11 +5205,6 @@
       </w:r>
     </w:p>
     <w:p>
-      <w:pPr>
-        <w:rPr>
-          <w:rFonts w:hint="eastAsia"/>
-        </w:rPr>
-      </w:pPr>
       <w:r>
         <w:rPr>
           <w:rFonts w:hint="eastAsia"/>
@@ -4434,11 +5213,6 @@
       </w:r>
     </w:p>
     <w:p>
-      <w:pPr>
-        <w:rPr>
-          <w:rFonts w:hint="eastAsia"/>
-        </w:rPr>
-      </w:pPr>
       <w:r>
         <w:rPr>
           <w:noProof/>
@@ -5191,7 +5965,6 @@
                               <w:spacing w:line="240" w:lineRule="auto"/>
                               <w:rPr>
                                 <w:rFonts w:ascii="Courier New" w:hAnsi="Courier New" w:cs="Courier New"/>
-                                <w:sz w:val="20"/>
                               </w:rPr>
                             </w:pPr>
                             <w:r>
@@ -5930,7 +6703,6 @@
                         <w:spacing w:line="240" w:lineRule="auto"/>
                         <w:rPr>
                           <w:rFonts w:ascii="Courier New" w:hAnsi="Courier New" w:cs="Courier New"/>
-                          <w:sz w:val="20"/>
                         </w:rPr>
                       </w:pPr>
                       <w:r>
@@ -5955,9 +6727,6 @@
     <w:p>
       <w:pPr>
         <w:pStyle w:val="Heading3"/>
-        <w:rPr>
-          <w:rFonts w:hint="eastAsia"/>
-        </w:rPr>
       </w:pPr>
       <w:r>
         <w:rPr>
@@ -5983,8 +6752,6 @@
         </w:rPr>
         <w:t>分支处理</w:t>
       </w:r>
-      <w:bookmarkStart w:id="0" w:name="_GoBack"/>
-      <w:bookmarkEnd w:id="0"/>
     </w:p>
     <w:sectPr>
       <w:pgSz w:w="12240" w:h="15840"/>
@@ -6198,7 +6965,7 @@
     </w:rPrDefault>
     <w:pPrDefault>
       <w:pPr>
-        <w:spacing w:after="200" w:line="276" w:lineRule="auto"/>
+        <w:spacing w:after="200" w:line="288" w:lineRule="auto"/>
       </w:pPr>
     </w:pPrDefault>
   </w:docDefaults>
@@ -6344,10 +7111,12 @@
   <w:style w:type="paragraph" w:default="1" w:styleId="Normal">
     <w:name w:val="Normal"/>
     <w:qFormat/>
-    <w:rsid w:val="004868CC"/>
-    <w:pPr>
-      <w:spacing w:after="0"/>
-    </w:pPr>
+    <w:rsid w:val="00AF0D05"/>
+    <w:rPr>
+      <w:iCs/>
+      <w:sz w:val="20"/>
+      <w:szCs w:val="20"/>
+    </w:rPr>
   </w:style>
   <w:style w:type="paragraph" w:styleId="Heading1">
     <w:name w:val="heading 1"/>
@@ -6356,20 +7125,26 @@
     <w:link w:val="Heading1Char"/>
     <w:uiPriority w:val="9"/>
     <w:qFormat/>
-    <w:rsid w:val="004868CC"/>
+    <w:rsid w:val="00AF0D05"/>
     <w:pPr>
-      <w:keepNext/>
-      <w:keepLines/>
-      <w:spacing w:before="480"/>
+      <w:pBdr>
+        <w:top w:val="single" w:sz="8" w:space="0" w:color="C0504D" w:themeColor="accent2"/>
+        <w:left w:val="single" w:sz="8" w:space="0" w:color="C0504D" w:themeColor="accent2"/>
+        <w:bottom w:val="single" w:sz="8" w:space="0" w:color="C0504D" w:themeColor="accent2"/>
+        <w:right w:val="single" w:sz="8" w:space="0" w:color="C0504D" w:themeColor="accent2"/>
+      </w:pBdr>
+      <w:shd w:val="clear" w:color="auto" w:fill="F2DBDB" w:themeFill="accent2" w:themeFillTint="33"/>
+      <w:spacing w:before="480" w:after="100" w:line="269" w:lineRule="auto"/>
+      <w:contextualSpacing/>
       <w:outlineLvl w:val="0"/>
     </w:pPr>
     <w:rPr>
       <w:rFonts w:asciiTheme="majorHAnsi" w:eastAsiaTheme="majorEastAsia" w:hAnsiTheme="majorHAnsi" w:cstheme="majorBidi"/>
       <w:b/>
       <w:bCs/>
-      <w:color w:val="365F91" w:themeColor="accent1" w:themeShade="BF"/>
-      <w:sz w:val="28"/>
-      <w:szCs w:val="28"/>
+      <w:color w:val="622423" w:themeColor="accent2" w:themeShade="7F"/>
+      <w:sz w:val="22"/>
+      <w:szCs w:val="22"/>
     </w:rPr>
   </w:style>
   <w:style w:type="paragraph" w:styleId="Heading2">
@@ -6380,20 +7155,26 @@
     <w:uiPriority w:val="9"/>
     <w:unhideWhenUsed/>
     <w:qFormat/>
-    <w:rsid w:val="007E0675"/>
+    <w:rsid w:val="00AF0D05"/>
     <w:pPr>
-      <w:keepNext/>
-      <w:keepLines/>
-      <w:spacing w:before="200"/>
+      <w:pBdr>
+        <w:top w:val="single" w:sz="4" w:space="0" w:color="C0504D" w:themeColor="accent2"/>
+        <w:left w:val="single" w:sz="48" w:space="2" w:color="C0504D" w:themeColor="accent2"/>
+        <w:bottom w:val="single" w:sz="4" w:space="0" w:color="C0504D" w:themeColor="accent2"/>
+        <w:right w:val="single" w:sz="4" w:space="4" w:color="C0504D" w:themeColor="accent2"/>
+      </w:pBdr>
+      <w:spacing w:before="200" w:after="100" w:line="269" w:lineRule="auto"/>
+      <w:ind w:left="144"/>
+      <w:contextualSpacing/>
       <w:outlineLvl w:val="1"/>
     </w:pPr>
     <w:rPr>
       <w:rFonts w:asciiTheme="majorHAnsi" w:eastAsiaTheme="majorEastAsia" w:hAnsiTheme="majorHAnsi" w:cstheme="majorBidi"/>
       <w:b/>
       <w:bCs/>
-      <w:color w:val="4F81BD" w:themeColor="accent1"/>
-      <w:sz w:val="26"/>
-      <w:szCs w:val="26"/>
+      <w:color w:val="943634" w:themeColor="accent2" w:themeShade="BF"/>
+      <w:sz w:val="22"/>
+      <w:szCs w:val="22"/>
     </w:rPr>
   </w:style>
   <w:style w:type="paragraph" w:styleId="Heading3">
@@ -6404,18 +7185,173 @@
     <w:uiPriority w:val="9"/>
     <w:unhideWhenUsed/>
     <w:qFormat/>
-    <w:rsid w:val="00EA22CE"/>
+    <w:rsid w:val="00AF0D05"/>
     <w:pPr>
-      <w:keepNext/>
-      <w:keepLines/>
-      <w:spacing w:before="200"/>
+      <w:pBdr>
+        <w:left w:val="single" w:sz="48" w:space="2" w:color="C0504D" w:themeColor="accent2"/>
+        <w:bottom w:val="single" w:sz="4" w:space="0" w:color="C0504D" w:themeColor="accent2"/>
+      </w:pBdr>
+      <w:spacing w:before="200" w:after="100" w:line="240" w:lineRule="auto"/>
+      <w:ind w:left="144"/>
+      <w:contextualSpacing/>
       <w:outlineLvl w:val="2"/>
     </w:pPr>
     <w:rPr>
       <w:rFonts w:asciiTheme="majorHAnsi" w:eastAsiaTheme="majorEastAsia" w:hAnsiTheme="majorHAnsi" w:cstheme="majorBidi"/>
       <w:b/>
       <w:bCs/>
-      <w:color w:val="4F81BD" w:themeColor="accent1"/>
+      <w:color w:val="943634" w:themeColor="accent2" w:themeShade="BF"/>
+      <w:sz w:val="22"/>
+      <w:szCs w:val="22"/>
+    </w:rPr>
+  </w:style>
+  <w:style w:type="paragraph" w:styleId="Heading4">
+    <w:name w:val="heading 4"/>
+    <w:basedOn w:val="Normal"/>
+    <w:next w:val="Normal"/>
+    <w:link w:val="Heading4Char"/>
+    <w:uiPriority w:val="9"/>
+    <w:unhideWhenUsed/>
+    <w:qFormat/>
+    <w:rsid w:val="00AF0D05"/>
+    <w:pPr>
+      <w:pBdr>
+        <w:left w:val="single" w:sz="4" w:space="2" w:color="C0504D" w:themeColor="accent2"/>
+        <w:bottom w:val="single" w:sz="4" w:space="2" w:color="C0504D" w:themeColor="accent2"/>
+      </w:pBdr>
+      <w:spacing w:before="200" w:after="100" w:line="240" w:lineRule="auto"/>
+      <w:ind w:left="86"/>
+      <w:contextualSpacing/>
+      <w:outlineLvl w:val="3"/>
+    </w:pPr>
+    <w:rPr>
+      <w:rFonts w:asciiTheme="majorHAnsi" w:eastAsiaTheme="majorEastAsia" w:hAnsiTheme="majorHAnsi" w:cstheme="majorBidi"/>
+      <w:b/>
+      <w:bCs/>
+      <w:color w:val="943634" w:themeColor="accent2" w:themeShade="BF"/>
+      <w:sz w:val="22"/>
+      <w:szCs w:val="22"/>
+    </w:rPr>
+  </w:style>
+  <w:style w:type="paragraph" w:styleId="Heading5">
+    <w:name w:val="heading 5"/>
+    <w:basedOn w:val="Normal"/>
+    <w:next w:val="Normal"/>
+    <w:link w:val="Heading5Char"/>
+    <w:uiPriority w:val="9"/>
+    <w:semiHidden/>
+    <w:unhideWhenUsed/>
+    <w:qFormat/>
+    <w:rsid w:val="00AF0D05"/>
+    <w:pPr>
+      <w:pBdr>
+        <w:left w:val="dotted" w:sz="4" w:space="2" w:color="C0504D" w:themeColor="accent2"/>
+        <w:bottom w:val="dotted" w:sz="4" w:space="2" w:color="C0504D" w:themeColor="accent2"/>
+      </w:pBdr>
+      <w:spacing w:before="200" w:after="100" w:line="240" w:lineRule="auto"/>
+      <w:ind w:left="86"/>
+      <w:contextualSpacing/>
+      <w:outlineLvl w:val="4"/>
+    </w:pPr>
+    <w:rPr>
+      <w:rFonts w:asciiTheme="majorHAnsi" w:eastAsiaTheme="majorEastAsia" w:hAnsiTheme="majorHAnsi" w:cstheme="majorBidi"/>
+      <w:b/>
+      <w:bCs/>
+      <w:color w:val="943634" w:themeColor="accent2" w:themeShade="BF"/>
+      <w:sz w:val="22"/>
+      <w:szCs w:val="22"/>
+    </w:rPr>
+  </w:style>
+  <w:style w:type="paragraph" w:styleId="Heading6">
+    <w:name w:val="heading 6"/>
+    <w:basedOn w:val="Normal"/>
+    <w:next w:val="Normal"/>
+    <w:link w:val="Heading6Char"/>
+    <w:uiPriority w:val="9"/>
+    <w:semiHidden/>
+    <w:unhideWhenUsed/>
+    <w:qFormat/>
+    <w:rsid w:val="00AF0D05"/>
+    <w:pPr>
+      <w:pBdr>
+        <w:bottom w:val="single" w:sz="4" w:space="2" w:color="E5B8B7" w:themeColor="accent2" w:themeTint="66"/>
+      </w:pBdr>
+      <w:spacing w:before="200" w:after="100" w:line="240" w:lineRule="auto"/>
+      <w:contextualSpacing/>
+      <w:outlineLvl w:val="5"/>
+    </w:pPr>
+    <w:rPr>
+      <w:rFonts w:asciiTheme="majorHAnsi" w:eastAsiaTheme="majorEastAsia" w:hAnsiTheme="majorHAnsi" w:cstheme="majorBidi"/>
+      <w:color w:val="943634" w:themeColor="accent2" w:themeShade="BF"/>
+      <w:sz w:val="22"/>
+      <w:szCs w:val="22"/>
+    </w:rPr>
+  </w:style>
+  <w:style w:type="paragraph" w:styleId="Heading7">
+    <w:name w:val="heading 7"/>
+    <w:basedOn w:val="Normal"/>
+    <w:next w:val="Normal"/>
+    <w:link w:val="Heading7Char"/>
+    <w:uiPriority w:val="9"/>
+    <w:semiHidden/>
+    <w:unhideWhenUsed/>
+    <w:qFormat/>
+    <w:rsid w:val="00AF0D05"/>
+    <w:pPr>
+      <w:pBdr>
+        <w:bottom w:val="dotted" w:sz="4" w:space="2" w:color="D99594" w:themeColor="accent2" w:themeTint="99"/>
+      </w:pBdr>
+      <w:spacing w:before="200" w:after="100" w:line="240" w:lineRule="auto"/>
+      <w:contextualSpacing/>
+      <w:outlineLvl w:val="6"/>
+    </w:pPr>
+    <w:rPr>
+      <w:rFonts w:asciiTheme="majorHAnsi" w:eastAsiaTheme="majorEastAsia" w:hAnsiTheme="majorHAnsi" w:cstheme="majorBidi"/>
+      <w:color w:val="943634" w:themeColor="accent2" w:themeShade="BF"/>
+      <w:sz w:val="22"/>
+      <w:szCs w:val="22"/>
+    </w:rPr>
+  </w:style>
+  <w:style w:type="paragraph" w:styleId="Heading8">
+    <w:name w:val="heading 8"/>
+    <w:basedOn w:val="Normal"/>
+    <w:next w:val="Normal"/>
+    <w:link w:val="Heading8Char"/>
+    <w:uiPriority w:val="9"/>
+    <w:semiHidden/>
+    <w:unhideWhenUsed/>
+    <w:qFormat/>
+    <w:rsid w:val="00AF0D05"/>
+    <w:pPr>
+      <w:spacing w:before="200" w:after="100" w:line="240" w:lineRule="auto"/>
+      <w:contextualSpacing/>
+      <w:outlineLvl w:val="7"/>
+    </w:pPr>
+    <w:rPr>
+      <w:rFonts w:asciiTheme="majorHAnsi" w:eastAsiaTheme="majorEastAsia" w:hAnsiTheme="majorHAnsi" w:cstheme="majorBidi"/>
+      <w:color w:val="C0504D" w:themeColor="accent2"/>
+      <w:sz w:val="22"/>
+      <w:szCs w:val="22"/>
+    </w:rPr>
+  </w:style>
+  <w:style w:type="paragraph" w:styleId="Heading9">
+    <w:name w:val="heading 9"/>
+    <w:basedOn w:val="Normal"/>
+    <w:next w:val="Normal"/>
+    <w:link w:val="Heading9Char"/>
+    <w:uiPriority w:val="9"/>
+    <w:semiHidden/>
+    <w:unhideWhenUsed/>
+    <w:qFormat/>
+    <w:rsid w:val="00AF0D05"/>
+    <w:pPr>
+      <w:spacing w:before="200" w:after="100" w:line="240" w:lineRule="auto"/>
+      <w:contextualSpacing/>
+      <w:outlineLvl w:val="8"/>
+    </w:pPr>
+    <w:rPr>
+      <w:rFonts w:asciiTheme="majorHAnsi" w:eastAsiaTheme="majorEastAsia" w:hAnsiTheme="majorHAnsi" w:cstheme="majorBidi"/>
+      <w:color w:val="C0504D" w:themeColor="accent2"/>
     </w:rPr>
   </w:style>
   <w:style w:type="character" w:default="1" w:styleId="DefaultParagraphFont">
@@ -6450,7 +7386,7 @@
     <w:basedOn w:val="Normal"/>
     <w:uiPriority w:val="34"/>
     <w:qFormat/>
-    <w:rsid w:val="004868CC"/>
+    <w:rsid w:val="00AF0D05"/>
     <w:pPr>
       <w:ind w:left="720"/>
       <w:contextualSpacing/>
@@ -6461,14 +7397,15 @@
     <w:basedOn w:val="DefaultParagraphFont"/>
     <w:link w:val="Heading1"/>
     <w:uiPriority w:val="9"/>
-    <w:rsid w:val="004868CC"/>
+    <w:rsid w:val="00AF0D05"/>
     <w:rPr>
       <w:rFonts w:asciiTheme="majorHAnsi" w:eastAsiaTheme="majorEastAsia" w:hAnsiTheme="majorHAnsi" w:cstheme="majorBidi"/>
       <w:b/>
       <w:bCs/>
-      <w:color w:val="365F91" w:themeColor="accent1" w:themeShade="BF"/>
-      <w:sz w:val="28"/>
-      <w:szCs w:val="28"/>
+      <w:i/>
+      <w:iCs/>
+      <w:color w:val="622423" w:themeColor="accent2" w:themeShade="7F"/>
+      <w:shd w:val="clear" w:color="auto" w:fill="F2DBDB" w:themeFill="accent2" w:themeFillTint="33"/>
     </w:rPr>
   </w:style>
   <w:style w:type="paragraph" w:styleId="Subtitle">
@@ -6478,18 +7415,17 @@
     <w:link w:val="SubtitleChar"/>
     <w:uiPriority w:val="11"/>
     <w:qFormat/>
-    <w:rsid w:val="004868CC"/>
+    <w:rsid w:val="00AF0D05"/>
     <w:pPr>
-      <w:numPr>
-        <w:ilvl w:val="1"/>
-      </w:numPr>
+      <w:pBdr>
+        <w:bottom w:val="dotted" w:sz="8" w:space="10" w:color="C0504D" w:themeColor="accent2"/>
+      </w:pBdr>
+      <w:spacing w:before="200" w:after="900" w:line="240" w:lineRule="auto"/>
+      <w:jc w:val="center"/>
     </w:pPr>
     <w:rPr>
       <w:rFonts w:asciiTheme="majorHAnsi" w:eastAsiaTheme="majorEastAsia" w:hAnsiTheme="majorHAnsi" w:cstheme="majorBidi"/>
-      <w:i/>
-      <w:iCs/>
-      <w:color w:val="4F81BD" w:themeColor="accent1"/>
-      <w:spacing w:val="15"/>
+      <w:color w:val="622423" w:themeColor="accent2" w:themeShade="7F"/>
       <w:sz w:val="24"/>
       <w:szCs w:val="24"/>
     </w:rPr>
@@ -6499,13 +7435,12 @@
     <w:basedOn w:val="DefaultParagraphFont"/>
     <w:link w:val="Subtitle"/>
     <w:uiPriority w:val="11"/>
-    <w:rsid w:val="004868CC"/>
+    <w:rsid w:val="00AF0D05"/>
     <w:rPr>
       <w:rFonts w:asciiTheme="majorHAnsi" w:eastAsiaTheme="majorEastAsia" w:hAnsiTheme="majorHAnsi" w:cstheme="majorBidi"/>
       <w:i/>
       <w:iCs/>
-      <w:color w:val="4F81BD" w:themeColor="accent1"/>
-      <w:spacing w:val="15"/>
+      <w:color w:val="622423" w:themeColor="accent2" w:themeShade="7F"/>
       <w:sz w:val="24"/>
       <w:szCs w:val="24"/>
     </w:rPr>
@@ -6517,21 +7452,22 @@
     <w:link w:val="TitleChar"/>
     <w:uiPriority w:val="10"/>
     <w:qFormat/>
-    <w:rsid w:val="004868CC"/>
+    <w:rsid w:val="00AF0D05"/>
     <w:pPr>
       <w:pBdr>
-        <w:bottom w:val="single" w:sz="8" w:space="4" w:color="4F81BD" w:themeColor="accent1"/>
+        <w:top w:val="single" w:sz="48" w:space="0" w:color="C0504D" w:themeColor="accent2"/>
+        <w:bottom w:val="single" w:sz="48" w:space="0" w:color="C0504D" w:themeColor="accent2"/>
       </w:pBdr>
-      <w:spacing w:after="300" w:line="240" w:lineRule="auto"/>
-      <w:contextualSpacing/>
+      <w:shd w:val="clear" w:color="auto" w:fill="C0504D" w:themeFill="accent2"/>
+      <w:spacing w:after="0" w:line="240" w:lineRule="auto"/>
+      <w:jc w:val="center"/>
     </w:pPr>
     <w:rPr>
       <w:rFonts w:asciiTheme="majorHAnsi" w:eastAsiaTheme="majorEastAsia" w:hAnsiTheme="majorHAnsi" w:cstheme="majorBidi"/>
-      <w:color w:val="17365D" w:themeColor="text2" w:themeShade="BF"/>
-      <w:spacing w:val="5"/>
-      <w:kern w:val="28"/>
-      <w:sz w:val="52"/>
-      <w:szCs w:val="52"/>
+      <w:color w:val="FFFFFF" w:themeColor="background1"/>
+      <w:spacing w:val="10"/>
+      <w:sz w:val="48"/>
+      <w:szCs w:val="48"/>
     </w:rPr>
   </w:style>
   <w:style w:type="character" w:customStyle="1" w:styleId="TitleChar">
@@ -6539,14 +7475,16 @@
     <w:basedOn w:val="DefaultParagraphFont"/>
     <w:link w:val="Title"/>
     <w:uiPriority w:val="10"/>
-    <w:rsid w:val="004868CC"/>
+    <w:rsid w:val="00AF0D05"/>
     <w:rPr>
       <w:rFonts w:asciiTheme="majorHAnsi" w:eastAsiaTheme="majorEastAsia" w:hAnsiTheme="majorHAnsi" w:cstheme="majorBidi"/>
-      <w:color w:val="17365D" w:themeColor="text2" w:themeShade="BF"/>
-      <w:spacing w:val="5"/>
-      <w:kern w:val="28"/>
-      <w:sz w:val="52"/>
-      <w:szCs w:val="52"/>
+      <w:i/>
+      <w:iCs/>
+      <w:color w:val="FFFFFF" w:themeColor="background1"/>
+      <w:spacing w:val="10"/>
+      <w:sz w:val="48"/>
+      <w:szCs w:val="48"/>
+      <w:shd w:val="clear" w:color="auto" w:fill="C0504D" w:themeFill="accent2"/>
     </w:rPr>
   </w:style>
   <w:style w:type="table" w:styleId="TableGrid">
@@ -6580,14 +7518,14 @@
     <w:basedOn w:val="DefaultParagraphFont"/>
     <w:link w:val="Heading2"/>
     <w:uiPriority w:val="9"/>
-    <w:rsid w:val="007E0675"/>
+    <w:rsid w:val="00AF0D05"/>
     <w:rPr>
       <w:rFonts w:asciiTheme="majorHAnsi" w:eastAsiaTheme="majorEastAsia" w:hAnsiTheme="majorHAnsi" w:cstheme="majorBidi"/>
       <w:b/>
       <w:bCs/>
-      <w:color w:val="4F81BD" w:themeColor="accent1"/>
-      <w:sz w:val="26"/>
-      <w:szCs w:val="26"/>
+      <w:i/>
+      <w:iCs/>
+      <w:color w:val="943634" w:themeColor="accent2" w:themeShade="BF"/>
     </w:rPr>
   </w:style>
   <w:style w:type="character" w:customStyle="1" w:styleId="Heading3Char">
@@ -6595,12 +7533,14 @@
     <w:basedOn w:val="DefaultParagraphFont"/>
     <w:link w:val="Heading3"/>
     <w:uiPriority w:val="9"/>
-    <w:rsid w:val="00EA22CE"/>
+    <w:rsid w:val="00AF0D05"/>
     <w:rPr>
       <w:rFonts w:asciiTheme="majorHAnsi" w:eastAsiaTheme="majorEastAsia" w:hAnsiTheme="majorHAnsi" w:cstheme="majorBidi"/>
       <w:b/>
       <w:bCs/>
-      <w:color w:val="4F81BD" w:themeColor="accent1"/>
+      <w:i/>
+      <w:iCs/>
+      <w:color w:val="943634" w:themeColor="accent2" w:themeShade="BF"/>
     </w:rPr>
   </w:style>
   <w:style w:type="paragraph" w:styleId="BalloonText">
@@ -6677,6 +7617,576 @@
       <w:szCs w:val="18"/>
     </w:rPr>
   </w:style>
+  <w:style w:type="table" w:styleId="MediumGrid3-Accent5">
+    <w:name w:val="Medium Grid 3 Accent 5"/>
+    <w:basedOn w:val="TableNormal"/>
+    <w:uiPriority w:val="69"/>
+    <w:rsid w:val="005B474E"/>
+    <w:pPr>
+      <w:spacing w:after="0" w:line="240" w:lineRule="auto"/>
+    </w:pPr>
+    <w:tblPr>
+      <w:tblStyleRowBandSize w:val="1"/>
+      <w:tblStyleColBandSize w:val="1"/>
+      <w:tblInd w:w="0" w:type="dxa"/>
+      <w:tblBorders>
+        <w:top w:val="single" w:sz="8" w:space="0" w:color="FFFFFF" w:themeColor="background1"/>
+        <w:left w:val="single" w:sz="8" w:space="0" w:color="FFFFFF" w:themeColor="background1"/>
+        <w:bottom w:val="single" w:sz="8" w:space="0" w:color="FFFFFF" w:themeColor="background1"/>
+        <w:right w:val="single" w:sz="8" w:space="0" w:color="FFFFFF" w:themeColor="background1"/>
+        <w:insideH w:val="single" w:sz="6" w:space="0" w:color="FFFFFF" w:themeColor="background1"/>
+        <w:insideV w:val="single" w:sz="6" w:space="0" w:color="FFFFFF" w:themeColor="background1"/>
+      </w:tblBorders>
+      <w:tblCellMar>
+        <w:top w:w="0" w:type="dxa"/>
+        <w:left w:w="108" w:type="dxa"/>
+        <w:bottom w:w="0" w:type="dxa"/>
+        <w:right w:w="108" w:type="dxa"/>
+      </w:tblCellMar>
+    </w:tblPr>
+    <w:tcPr>
+      <w:shd w:val="clear" w:color="auto" w:fill="D2EAF1" w:themeFill="accent5" w:themeFillTint="3F"/>
+    </w:tcPr>
+    <w:tblStylePr w:type="firstRow">
+      <w:rPr>
+        <w:b/>
+        <w:bCs/>
+        <w:i w:val="0"/>
+        <w:iCs w:val="0"/>
+        <w:color w:val="FFFFFF" w:themeColor="background1"/>
+      </w:rPr>
+      <w:tblPr/>
+      <w:tcPr>
+        <w:tcBorders>
+          <w:top w:val="single" w:sz="8" w:space="0" w:color="FFFFFF" w:themeColor="background1"/>
+          <w:left w:val="single" w:sz="8" w:space="0" w:color="FFFFFF" w:themeColor="background1"/>
+          <w:bottom w:val="single" w:sz="24" w:space="0" w:color="FFFFFF" w:themeColor="background1"/>
+          <w:right w:val="single" w:sz="8" w:space="0" w:color="FFFFFF" w:themeColor="background1"/>
+          <w:insideH w:val="nil"/>
+          <w:insideV w:val="single" w:sz="8" w:space="0" w:color="FFFFFF" w:themeColor="background1"/>
+        </w:tcBorders>
+        <w:shd w:val="clear" w:color="auto" w:fill="4BACC6" w:themeFill="accent5"/>
+      </w:tcPr>
+    </w:tblStylePr>
+    <w:tblStylePr w:type="lastRow">
+      <w:rPr>
+        <w:b/>
+        <w:bCs/>
+        <w:i w:val="0"/>
+        <w:iCs w:val="0"/>
+        <w:color w:val="FFFFFF" w:themeColor="background1"/>
+      </w:rPr>
+      <w:tblPr/>
+      <w:tcPr>
+        <w:tcBorders>
+          <w:top w:val="single" w:sz="24" w:space="0" w:color="FFFFFF" w:themeColor="background1"/>
+          <w:left w:val="single" w:sz="8" w:space="0" w:color="FFFFFF" w:themeColor="background1"/>
+          <w:bottom w:val="single" w:sz="8" w:space="0" w:color="FFFFFF" w:themeColor="background1"/>
+          <w:right w:val="single" w:sz="8" w:space="0" w:color="FFFFFF" w:themeColor="background1"/>
+          <w:insideH w:val="nil"/>
+          <w:insideV w:val="single" w:sz="8" w:space="0" w:color="FFFFFF" w:themeColor="background1"/>
+        </w:tcBorders>
+        <w:shd w:val="clear" w:color="auto" w:fill="4BACC6" w:themeFill="accent5"/>
+      </w:tcPr>
+    </w:tblStylePr>
+    <w:tblStylePr w:type="firstCol">
+      <w:rPr>
+        <w:b/>
+        <w:bCs/>
+        <w:i w:val="0"/>
+        <w:iCs w:val="0"/>
+        <w:color w:val="FFFFFF" w:themeColor="background1"/>
+      </w:rPr>
+      <w:tblPr/>
+      <w:tcPr>
+        <w:tcBorders>
+          <w:left w:val="single" w:sz="8" w:space="0" w:color="FFFFFF" w:themeColor="background1"/>
+          <w:right w:val="single" w:sz="24" w:space="0" w:color="FFFFFF" w:themeColor="background1"/>
+          <w:insideH w:val="nil"/>
+          <w:insideV w:val="nil"/>
+        </w:tcBorders>
+        <w:shd w:val="clear" w:color="auto" w:fill="4BACC6" w:themeFill="accent5"/>
+      </w:tcPr>
+    </w:tblStylePr>
+    <w:tblStylePr w:type="lastCol">
+      <w:rPr>
+        <w:b/>
+        <w:bCs/>
+        <w:i w:val="0"/>
+        <w:iCs w:val="0"/>
+        <w:color w:val="FFFFFF" w:themeColor="background1"/>
+      </w:rPr>
+      <w:tblPr/>
+      <w:tcPr>
+        <w:tcBorders>
+          <w:top w:val="nil"/>
+          <w:left w:val="single" w:sz="24" w:space="0" w:color="FFFFFF" w:themeColor="background1"/>
+          <w:bottom w:val="nil"/>
+          <w:right w:val="nil"/>
+          <w:insideH w:val="nil"/>
+          <w:insideV w:val="nil"/>
+        </w:tcBorders>
+        <w:shd w:val="clear" w:color="auto" w:fill="4BACC6" w:themeFill="accent5"/>
+      </w:tcPr>
+    </w:tblStylePr>
+    <w:tblStylePr w:type="band1Vert">
+      <w:tblPr/>
+      <w:tcPr>
+        <w:tcBorders>
+          <w:top w:val="single" w:sz="8" w:space="0" w:color="FFFFFF" w:themeColor="background1"/>
+          <w:left w:val="single" w:sz="8" w:space="0" w:color="FFFFFF" w:themeColor="background1"/>
+          <w:bottom w:val="single" w:sz="8" w:space="0" w:color="FFFFFF" w:themeColor="background1"/>
+          <w:right w:val="single" w:sz="8" w:space="0" w:color="FFFFFF" w:themeColor="background1"/>
+          <w:insideH w:val="nil"/>
+          <w:insideV w:val="nil"/>
+        </w:tcBorders>
+        <w:shd w:val="clear" w:color="auto" w:fill="A5D5E2" w:themeFill="accent5" w:themeFillTint="7F"/>
+      </w:tcPr>
+    </w:tblStylePr>
+    <w:tblStylePr w:type="band1Horz">
+      <w:tblPr/>
+      <w:tcPr>
+        <w:tcBorders>
+          <w:top w:val="single" w:sz="8" w:space="0" w:color="FFFFFF" w:themeColor="background1"/>
+          <w:left w:val="single" w:sz="8" w:space="0" w:color="FFFFFF" w:themeColor="background1"/>
+          <w:bottom w:val="single" w:sz="8" w:space="0" w:color="FFFFFF" w:themeColor="background1"/>
+          <w:right w:val="single" w:sz="8" w:space="0" w:color="FFFFFF" w:themeColor="background1"/>
+          <w:insideH w:val="single" w:sz="8" w:space="0" w:color="FFFFFF" w:themeColor="background1"/>
+          <w:insideV w:val="single" w:sz="8" w:space="0" w:color="FFFFFF" w:themeColor="background1"/>
+        </w:tcBorders>
+        <w:shd w:val="clear" w:color="auto" w:fill="A5D5E2" w:themeFill="accent5" w:themeFillTint="7F"/>
+      </w:tcPr>
+    </w:tblStylePr>
+  </w:style>
+  <w:style w:type="table" w:styleId="MediumList2-Accent1">
+    <w:name w:val="Medium List 2 Accent 1"/>
+    <w:basedOn w:val="TableNormal"/>
+    <w:uiPriority w:val="66"/>
+    <w:rsid w:val="005B474E"/>
+    <w:pPr>
+      <w:spacing w:after="0" w:line="240" w:lineRule="auto"/>
+    </w:pPr>
+    <w:rPr>
+      <w:rFonts w:asciiTheme="majorHAnsi" w:eastAsiaTheme="majorEastAsia" w:hAnsiTheme="majorHAnsi" w:cstheme="majorBidi"/>
+      <w:color w:val="000000" w:themeColor="text1"/>
+      <w:lang w:eastAsia="ja-JP"/>
+    </w:rPr>
+    <w:tblPr>
+      <w:tblStyleRowBandSize w:val="1"/>
+      <w:tblStyleColBandSize w:val="1"/>
+      <w:tblInd w:w="0" w:type="dxa"/>
+      <w:tblBorders>
+        <w:top w:val="single" w:sz="8" w:space="0" w:color="4F81BD" w:themeColor="accent1"/>
+        <w:left w:val="single" w:sz="8" w:space="0" w:color="4F81BD" w:themeColor="accent1"/>
+        <w:bottom w:val="single" w:sz="8" w:space="0" w:color="4F81BD" w:themeColor="accent1"/>
+        <w:right w:val="single" w:sz="8" w:space="0" w:color="4F81BD" w:themeColor="accent1"/>
+      </w:tblBorders>
+      <w:tblCellMar>
+        <w:top w:w="0" w:type="dxa"/>
+        <w:left w:w="108" w:type="dxa"/>
+        <w:bottom w:w="0" w:type="dxa"/>
+        <w:right w:w="108" w:type="dxa"/>
+      </w:tblCellMar>
+    </w:tblPr>
+    <w:tblStylePr w:type="firstRow">
+      <w:rPr>
+        <w:sz w:val="24"/>
+        <w:szCs w:val="24"/>
+      </w:rPr>
+      <w:tblPr/>
+      <w:tcPr>
+        <w:tcBorders>
+          <w:top w:val="nil"/>
+          <w:left w:val="nil"/>
+          <w:bottom w:val="single" w:sz="24" w:space="0" w:color="4F81BD" w:themeColor="accent1"/>
+          <w:right w:val="nil"/>
+          <w:insideH w:val="nil"/>
+          <w:insideV w:val="nil"/>
+        </w:tcBorders>
+        <w:shd w:val="clear" w:color="auto" w:fill="FFFFFF" w:themeFill="background1"/>
+      </w:tcPr>
+    </w:tblStylePr>
+    <w:tblStylePr w:type="lastRow">
+      <w:tblPr/>
+      <w:tcPr>
+        <w:tcBorders>
+          <w:top w:val="single" w:sz="8" w:space="0" w:color="4F81BD" w:themeColor="accent1"/>
+          <w:left w:val="nil"/>
+          <w:bottom w:val="nil"/>
+          <w:right w:val="nil"/>
+          <w:insideH w:val="nil"/>
+          <w:insideV w:val="nil"/>
+        </w:tcBorders>
+        <w:shd w:val="clear" w:color="auto" w:fill="FFFFFF" w:themeFill="background1"/>
+      </w:tcPr>
+    </w:tblStylePr>
+    <w:tblStylePr w:type="firstCol">
+      <w:tblPr/>
+      <w:tcPr>
+        <w:tcBorders>
+          <w:top w:val="nil"/>
+          <w:left w:val="nil"/>
+          <w:bottom w:val="nil"/>
+          <w:right w:val="single" w:sz="8" w:space="0" w:color="4F81BD" w:themeColor="accent1"/>
+          <w:insideH w:val="nil"/>
+          <w:insideV w:val="nil"/>
+        </w:tcBorders>
+        <w:shd w:val="clear" w:color="auto" w:fill="FFFFFF" w:themeFill="background1"/>
+      </w:tcPr>
+    </w:tblStylePr>
+    <w:tblStylePr w:type="lastCol">
+      <w:tblPr/>
+      <w:tcPr>
+        <w:tcBorders>
+          <w:top w:val="nil"/>
+          <w:left w:val="single" w:sz="8" w:space="0" w:color="4F81BD" w:themeColor="accent1"/>
+          <w:bottom w:val="nil"/>
+          <w:right w:val="nil"/>
+          <w:insideH w:val="nil"/>
+          <w:insideV w:val="nil"/>
+        </w:tcBorders>
+        <w:shd w:val="clear" w:color="auto" w:fill="FFFFFF" w:themeFill="background1"/>
+      </w:tcPr>
+    </w:tblStylePr>
+    <w:tblStylePr w:type="band1Vert">
+      <w:tblPr/>
+      <w:tcPr>
+        <w:tcBorders>
+          <w:left w:val="nil"/>
+          <w:right w:val="nil"/>
+          <w:insideH w:val="nil"/>
+          <w:insideV w:val="nil"/>
+        </w:tcBorders>
+        <w:shd w:val="clear" w:color="auto" w:fill="D3DFEE" w:themeFill="accent1" w:themeFillTint="3F"/>
+      </w:tcPr>
+    </w:tblStylePr>
+    <w:tblStylePr w:type="band1Horz">
+      <w:tblPr/>
+      <w:tcPr>
+        <w:tcBorders>
+          <w:top w:val="nil"/>
+          <w:bottom w:val="nil"/>
+          <w:insideH w:val="nil"/>
+          <w:insideV w:val="nil"/>
+        </w:tcBorders>
+        <w:shd w:val="clear" w:color="auto" w:fill="D3DFEE" w:themeFill="accent1" w:themeFillTint="3F"/>
+      </w:tcPr>
+    </w:tblStylePr>
+    <w:tblStylePr w:type="nwCell">
+      <w:tblPr/>
+      <w:tcPr>
+        <w:shd w:val="clear" w:color="auto" w:fill="FFFFFF" w:themeFill="background1"/>
+      </w:tcPr>
+    </w:tblStylePr>
+    <w:tblStylePr w:type="swCell">
+      <w:tblPr/>
+      <w:tcPr>
+        <w:tcBorders>
+          <w:top w:val="nil"/>
+        </w:tcBorders>
+      </w:tcPr>
+    </w:tblStylePr>
+  </w:style>
+  <w:style w:type="character" w:customStyle="1" w:styleId="Heading4Char">
+    <w:name w:val="Heading 4 Char"/>
+    <w:basedOn w:val="DefaultParagraphFont"/>
+    <w:link w:val="Heading4"/>
+    <w:uiPriority w:val="9"/>
+    <w:rsid w:val="00AF0D05"/>
+    <w:rPr>
+      <w:rFonts w:asciiTheme="majorHAnsi" w:eastAsiaTheme="majorEastAsia" w:hAnsiTheme="majorHAnsi" w:cstheme="majorBidi"/>
+      <w:b/>
+      <w:bCs/>
+      <w:i/>
+      <w:iCs/>
+      <w:color w:val="943634" w:themeColor="accent2" w:themeShade="BF"/>
+    </w:rPr>
+  </w:style>
+  <w:style w:type="character" w:customStyle="1" w:styleId="Heading5Char">
+    <w:name w:val="Heading 5 Char"/>
+    <w:basedOn w:val="DefaultParagraphFont"/>
+    <w:link w:val="Heading5"/>
+    <w:uiPriority w:val="9"/>
+    <w:semiHidden/>
+    <w:rsid w:val="00AF0D05"/>
+    <w:rPr>
+      <w:rFonts w:asciiTheme="majorHAnsi" w:eastAsiaTheme="majorEastAsia" w:hAnsiTheme="majorHAnsi" w:cstheme="majorBidi"/>
+      <w:b/>
+      <w:bCs/>
+      <w:i/>
+      <w:iCs/>
+      <w:color w:val="943634" w:themeColor="accent2" w:themeShade="BF"/>
+    </w:rPr>
+  </w:style>
+  <w:style w:type="character" w:customStyle="1" w:styleId="Heading6Char">
+    <w:name w:val="Heading 6 Char"/>
+    <w:basedOn w:val="DefaultParagraphFont"/>
+    <w:link w:val="Heading6"/>
+    <w:uiPriority w:val="9"/>
+    <w:semiHidden/>
+    <w:rsid w:val="00AF0D05"/>
+    <w:rPr>
+      <w:rFonts w:asciiTheme="majorHAnsi" w:eastAsiaTheme="majorEastAsia" w:hAnsiTheme="majorHAnsi" w:cstheme="majorBidi"/>
+      <w:i/>
+      <w:iCs/>
+      <w:color w:val="943634" w:themeColor="accent2" w:themeShade="BF"/>
+    </w:rPr>
+  </w:style>
+  <w:style w:type="character" w:customStyle="1" w:styleId="Heading7Char">
+    <w:name w:val="Heading 7 Char"/>
+    <w:basedOn w:val="DefaultParagraphFont"/>
+    <w:link w:val="Heading7"/>
+    <w:uiPriority w:val="9"/>
+    <w:semiHidden/>
+    <w:rsid w:val="00AF0D05"/>
+    <w:rPr>
+      <w:rFonts w:asciiTheme="majorHAnsi" w:eastAsiaTheme="majorEastAsia" w:hAnsiTheme="majorHAnsi" w:cstheme="majorBidi"/>
+      <w:i/>
+      <w:iCs/>
+      <w:color w:val="943634" w:themeColor="accent2" w:themeShade="BF"/>
+    </w:rPr>
+  </w:style>
+  <w:style w:type="character" w:customStyle="1" w:styleId="Heading8Char">
+    <w:name w:val="Heading 8 Char"/>
+    <w:basedOn w:val="DefaultParagraphFont"/>
+    <w:link w:val="Heading8"/>
+    <w:uiPriority w:val="9"/>
+    <w:semiHidden/>
+    <w:rsid w:val="00AF0D05"/>
+    <w:rPr>
+      <w:rFonts w:asciiTheme="majorHAnsi" w:eastAsiaTheme="majorEastAsia" w:hAnsiTheme="majorHAnsi" w:cstheme="majorBidi"/>
+      <w:i/>
+      <w:iCs/>
+      <w:color w:val="C0504D" w:themeColor="accent2"/>
+    </w:rPr>
+  </w:style>
+  <w:style w:type="character" w:customStyle="1" w:styleId="Heading9Char">
+    <w:name w:val="Heading 9 Char"/>
+    <w:basedOn w:val="DefaultParagraphFont"/>
+    <w:link w:val="Heading9"/>
+    <w:uiPriority w:val="9"/>
+    <w:semiHidden/>
+    <w:rsid w:val="00AF0D05"/>
+    <w:rPr>
+      <w:rFonts w:asciiTheme="majorHAnsi" w:eastAsiaTheme="majorEastAsia" w:hAnsiTheme="majorHAnsi" w:cstheme="majorBidi"/>
+      <w:i/>
+      <w:iCs/>
+      <w:color w:val="C0504D" w:themeColor="accent2"/>
+      <w:sz w:val="20"/>
+      <w:szCs w:val="20"/>
+    </w:rPr>
+  </w:style>
+  <w:style w:type="paragraph" w:styleId="Caption">
+    <w:name w:val="caption"/>
+    <w:basedOn w:val="Normal"/>
+    <w:next w:val="Normal"/>
+    <w:uiPriority w:val="35"/>
+    <w:semiHidden/>
+    <w:unhideWhenUsed/>
+    <w:qFormat/>
+    <w:rsid w:val="00AF0D05"/>
+    <w:rPr>
+      <w:b/>
+      <w:bCs/>
+      <w:color w:val="943634" w:themeColor="accent2" w:themeShade="BF"/>
+      <w:sz w:val="18"/>
+      <w:szCs w:val="18"/>
+    </w:rPr>
+  </w:style>
+  <w:style w:type="character" w:styleId="Strong">
+    <w:name w:val="Strong"/>
+    <w:uiPriority w:val="22"/>
+    <w:qFormat/>
+    <w:rsid w:val="00AF0D05"/>
+    <w:rPr>
+      <w:b/>
+      <w:bCs/>
+      <w:spacing w:val="0"/>
+    </w:rPr>
+  </w:style>
+  <w:style w:type="character" w:styleId="Emphasis">
+    <w:name w:val="Emphasis"/>
+    <w:uiPriority w:val="20"/>
+    <w:qFormat/>
+    <w:rsid w:val="00AF0D05"/>
+    <w:rPr>
+      <w:rFonts w:asciiTheme="majorHAnsi" w:eastAsiaTheme="majorEastAsia" w:hAnsiTheme="majorHAnsi" w:cstheme="majorBidi"/>
+      <w:b/>
+      <w:bCs/>
+      <w:i/>
+      <w:iCs/>
+      <w:color w:val="C0504D" w:themeColor="accent2"/>
+      <w:bdr w:val="single" w:sz="18" w:space="0" w:color="F2DBDB" w:themeColor="accent2" w:themeTint="33"/>
+      <w:shd w:val="clear" w:color="auto" w:fill="F2DBDB" w:themeFill="accent2" w:themeFillTint="33"/>
+    </w:rPr>
+  </w:style>
+  <w:style w:type="paragraph" w:styleId="NoSpacing">
+    <w:name w:val="No Spacing"/>
+    <w:basedOn w:val="Normal"/>
+    <w:uiPriority w:val="1"/>
+    <w:qFormat/>
+    <w:rsid w:val="00AF0D05"/>
+    <w:pPr>
+      <w:spacing w:after="0" w:line="240" w:lineRule="auto"/>
+    </w:pPr>
+  </w:style>
+  <w:style w:type="paragraph" w:styleId="Quote">
+    <w:name w:val="Quote"/>
+    <w:basedOn w:val="Normal"/>
+    <w:next w:val="Normal"/>
+    <w:link w:val="QuoteChar"/>
+    <w:uiPriority w:val="29"/>
+    <w:qFormat/>
+    <w:rsid w:val="00AF0D05"/>
+    <w:rPr>
+      <w:i/>
+      <w:iCs w:val="0"/>
+      <w:color w:val="943634" w:themeColor="accent2" w:themeShade="BF"/>
+    </w:rPr>
+  </w:style>
+  <w:style w:type="character" w:customStyle="1" w:styleId="QuoteChar">
+    <w:name w:val="Quote Char"/>
+    <w:basedOn w:val="DefaultParagraphFont"/>
+    <w:link w:val="Quote"/>
+    <w:uiPriority w:val="29"/>
+    <w:rsid w:val="00AF0D05"/>
+    <w:rPr>
+      <w:color w:val="943634" w:themeColor="accent2" w:themeShade="BF"/>
+      <w:sz w:val="20"/>
+      <w:szCs w:val="20"/>
+    </w:rPr>
+  </w:style>
+  <w:style w:type="paragraph" w:styleId="IntenseQuote">
+    <w:name w:val="Intense Quote"/>
+    <w:basedOn w:val="Normal"/>
+    <w:next w:val="Normal"/>
+    <w:link w:val="IntenseQuoteChar"/>
+    <w:uiPriority w:val="30"/>
+    <w:qFormat/>
+    <w:rsid w:val="00AF0D05"/>
+    <w:pPr>
+      <w:pBdr>
+        <w:top w:val="dotted" w:sz="8" w:space="10" w:color="C0504D" w:themeColor="accent2"/>
+        <w:bottom w:val="dotted" w:sz="8" w:space="10" w:color="C0504D" w:themeColor="accent2"/>
+      </w:pBdr>
+      <w:spacing w:line="300" w:lineRule="auto"/>
+      <w:ind w:left="2160" w:right="2160"/>
+      <w:jc w:val="center"/>
+    </w:pPr>
+    <w:rPr>
+      <w:rFonts w:asciiTheme="majorHAnsi" w:eastAsiaTheme="majorEastAsia" w:hAnsiTheme="majorHAnsi" w:cstheme="majorBidi"/>
+      <w:b/>
+      <w:bCs/>
+      <w:color w:val="C0504D" w:themeColor="accent2"/>
+    </w:rPr>
+  </w:style>
+  <w:style w:type="character" w:customStyle="1" w:styleId="IntenseQuoteChar">
+    <w:name w:val="Intense Quote Char"/>
+    <w:basedOn w:val="DefaultParagraphFont"/>
+    <w:link w:val="IntenseQuote"/>
+    <w:uiPriority w:val="30"/>
+    <w:rsid w:val="00AF0D05"/>
+    <w:rPr>
+      <w:rFonts w:asciiTheme="majorHAnsi" w:eastAsiaTheme="majorEastAsia" w:hAnsiTheme="majorHAnsi" w:cstheme="majorBidi"/>
+      <w:b/>
+      <w:bCs/>
+      <w:i/>
+      <w:iCs/>
+      <w:color w:val="C0504D" w:themeColor="accent2"/>
+      <w:sz w:val="20"/>
+      <w:szCs w:val="20"/>
+    </w:rPr>
+  </w:style>
+  <w:style w:type="character" w:styleId="SubtleEmphasis">
+    <w:name w:val="Subtle Emphasis"/>
+    <w:uiPriority w:val="19"/>
+    <w:qFormat/>
+    <w:rsid w:val="00AF0D05"/>
+    <w:rPr>
+      <w:rFonts w:asciiTheme="majorHAnsi" w:eastAsiaTheme="majorEastAsia" w:hAnsiTheme="majorHAnsi" w:cstheme="majorBidi"/>
+      <w:i/>
+      <w:iCs/>
+      <w:color w:val="C0504D" w:themeColor="accent2"/>
+    </w:rPr>
+  </w:style>
+  <w:style w:type="character" w:styleId="IntenseEmphasis">
+    <w:name w:val="Intense Emphasis"/>
+    <w:uiPriority w:val="21"/>
+    <w:qFormat/>
+    <w:rsid w:val="00AF0D05"/>
+    <w:rPr>
+      <w:rFonts w:asciiTheme="majorHAnsi" w:eastAsiaTheme="majorEastAsia" w:hAnsiTheme="majorHAnsi" w:cstheme="majorBidi"/>
+      <w:b/>
+      <w:bCs/>
+      <w:i/>
+      <w:iCs/>
+      <w:dstrike w:val="0"/>
+      <w:color w:val="FFFFFF" w:themeColor="background1"/>
+      <w:bdr w:val="single" w:sz="18" w:space="0" w:color="C0504D" w:themeColor="accent2"/>
+      <w:shd w:val="clear" w:color="auto" w:fill="C0504D" w:themeFill="accent2"/>
+      <w:vertAlign w:val="baseline"/>
+    </w:rPr>
+  </w:style>
+  <w:style w:type="character" w:styleId="SubtleReference">
+    <w:name w:val="Subtle Reference"/>
+    <w:uiPriority w:val="31"/>
+    <w:qFormat/>
+    <w:rsid w:val="00AF0D05"/>
+    <w:rPr>
+      <w:i/>
+      <w:iCs/>
+      <w:smallCaps/>
+      <w:color w:val="C0504D" w:themeColor="accent2"/>
+      <w:u w:color="C0504D" w:themeColor="accent2"/>
+    </w:rPr>
+  </w:style>
+  <w:style w:type="character" w:styleId="IntenseReference">
+    <w:name w:val="Intense Reference"/>
+    <w:uiPriority w:val="32"/>
+    <w:qFormat/>
+    <w:rsid w:val="00AF0D05"/>
+    <w:rPr>
+      <w:b/>
+      <w:bCs/>
+      <w:i/>
+      <w:iCs/>
+      <w:smallCaps/>
+      <w:color w:val="C0504D" w:themeColor="accent2"/>
+      <w:u w:color="C0504D" w:themeColor="accent2"/>
+    </w:rPr>
+  </w:style>
+  <w:style w:type="character" w:styleId="BookTitle">
+    <w:name w:val="Book Title"/>
+    <w:uiPriority w:val="33"/>
+    <w:qFormat/>
+    <w:rsid w:val="00AF0D05"/>
+    <w:rPr>
+      <w:rFonts w:asciiTheme="majorHAnsi" w:eastAsiaTheme="majorEastAsia" w:hAnsiTheme="majorHAnsi" w:cstheme="majorBidi"/>
+      <w:b/>
+      <w:bCs/>
+      <w:i/>
+      <w:iCs/>
+      <w:smallCaps/>
+      <w:color w:val="943634" w:themeColor="accent2" w:themeShade="BF"/>
+      <w:u w:val="single"/>
+    </w:rPr>
+  </w:style>
+  <w:style w:type="paragraph" w:styleId="TOCHeading">
+    <w:name w:val="TOC Heading"/>
+    <w:basedOn w:val="Heading1"/>
+    <w:next w:val="Normal"/>
+    <w:uiPriority w:val="39"/>
+    <w:semiHidden/>
+    <w:unhideWhenUsed/>
+    <w:qFormat/>
+    <w:rsid w:val="00AF0D05"/>
+    <w:pPr>
+      <w:outlineLvl w:val="9"/>
+    </w:pPr>
+    <w:rPr>
+      <w:lang w:bidi="en-US"/>
+    </w:rPr>
+  </w:style>
 </w:styles>
 </file>
 
@@ -6693,7 +8203,7 @@
     </w:rPrDefault>
     <w:pPrDefault>
       <w:pPr>
-        <w:spacing w:after="200" w:line="276" w:lineRule="auto"/>
+        <w:spacing w:after="200" w:line="288" w:lineRule="auto"/>
       </w:pPr>
     </w:pPrDefault>
   </w:docDefaults>
@@ -6839,10 +8349,12 @@
   <w:style w:type="paragraph" w:default="1" w:styleId="Normal">
     <w:name w:val="Normal"/>
     <w:qFormat/>
-    <w:rsid w:val="004868CC"/>
-    <w:pPr>
-      <w:spacing w:after="0"/>
-    </w:pPr>
+    <w:rsid w:val="00AF0D05"/>
+    <w:rPr>
+      <w:iCs/>
+      <w:sz w:val="20"/>
+      <w:szCs w:val="20"/>
+    </w:rPr>
   </w:style>
   <w:style w:type="paragraph" w:styleId="Heading1">
     <w:name w:val="heading 1"/>
@@ -6851,20 +8363,26 @@
     <w:link w:val="Heading1Char"/>
     <w:uiPriority w:val="9"/>
     <w:qFormat/>
-    <w:rsid w:val="004868CC"/>
+    <w:rsid w:val="00AF0D05"/>
     <w:pPr>
-      <w:keepNext/>
-      <w:keepLines/>
-      <w:spacing w:before="480"/>
+      <w:pBdr>
+        <w:top w:val="single" w:sz="8" w:space="0" w:color="C0504D" w:themeColor="accent2"/>
+        <w:left w:val="single" w:sz="8" w:space="0" w:color="C0504D" w:themeColor="accent2"/>
+        <w:bottom w:val="single" w:sz="8" w:space="0" w:color="C0504D" w:themeColor="accent2"/>
+        <w:right w:val="single" w:sz="8" w:space="0" w:color="C0504D" w:themeColor="accent2"/>
+      </w:pBdr>
+      <w:shd w:val="clear" w:color="auto" w:fill="F2DBDB" w:themeFill="accent2" w:themeFillTint="33"/>
+      <w:spacing w:before="480" w:after="100" w:line="269" w:lineRule="auto"/>
+      <w:contextualSpacing/>
       <w:outlineLvl w:val="0"/>
     </w:pPr>
     <w:rPr>
       <w:rFonts w:asciiTheme="majorHAnsi" w:eastAsiaTheme="majorEastAsia" w:hAnsiTheme="majorHAnsi" w:cstheme="majorBidi"/>
       <w:b/>
       <w:bCs/>
-      <w:color w:val="365F91" w:themeColor="accent1" w:themeShade="BF"/>
-      <w:sz w:val="28"/>
-      <w:szCs w:val="28"/>
+      <w:color w:val="622423" w:themeColor="accent2" w:themeShade="7F"/>
+      <w:sz w:val="22"/>
+      <w:szCs w:val="22"/>
     </w:rPr>
   </w:style>
   <w:style w:type="paragraph" w:styleId="Heading2">
@@ -6875,20 +8393,26 @@
     <w:uiPriority w:val="9"/>
     <w:unhideWhenUsed/>
     <w:qFormat/>
-    <w:rsid w:val="007E0675"/>
+    <w:rsid w:val="00AF0D05"/>
     <w:pPr>
-      <w:keepNext/>
-      <w:keepLines/>
-      <w:spacing w:before="200"/>
+      <w:pBdr>
+        <w:top w:val="single" w:sz="4" w:space="0" w:color="C0504D" w:themeColor="accent2"/>
+        <w:left w:val="single" w:sz="48" w:space="2" w:color="C0504D" w:themeColor="accent2"/>
+        <w:bottom w:val="single" w:sz="4" w:space="0" w:color="C0504D" w:themeColor="accent2"/>
+        <w:right w:val="single" w:sz="4" w:space="4" w:color="C0504D" w:themeColor="accent2"/>
+      </w:pBdr>
+      <w:spacing w:before="200" w:after="100" w:line="269" w:lineRule="auto"/>
+      <w:ind w:left="144"/>
+      <w:contextualSpacing/>
       <w:outlineLvl w:val="1"/>
     </w:pPr>
     <w:rPr>
       <w:rFonts w:asciiTheme="majorHAnsi" w:eastAsiaTheme="majorEastAsia" w:hAnsiTheme="majorHAnsi" w:cstheme="majorBidi"/>
       <w:b/>
       <w:bCs/>
-      <w:color w:val="4F81BD" w:themeColor="accent1"/>
-      <w:sz w:val="26"/>
-      <w:szCs w:val="26"/>
+      <w:color w:val="943634" w:themeColor="accent2" w:themeShade="BF"/>
+      <w:sz w:val="22"/>
+      <w:szCs w:val="22"/>
     </w:rPr>
   </w:style>
   <w:style w:type="paragraph" w:styleId="Heading3">
@@ -6899,18 +8423,173 @@
     <w:uiPriority w:val="9"/>
     <w:unhideWhenUsed/>
     <w:qFormat/>
-    <w:rsid w:val="00EA22CE"/>
+    <w:rsid w:val="00AF0D05"/>
     <w:pPr>
-      <w:keepNext/>
-      <w:keepLines/>
-      <w:spacing w:before="200"/>
+      <w:pBdr>
+        <w:left w:val="single" w:sz="48" w:space="2" w:color="C0504D" w:themeColor="accent2"/>
+        <w:bottom w:val="single" w:sz="4" w:space="0" w:color="C0504D" w:themeColor="accent2"/>
+      </w:pBdr>
+      <w:spacing w:before="200" w:after="100" w:line="240" w:lineRule="auto"/>
+      <w:ind w:left="144"/>
+      <w:contextualSpacing/>
       <w:outlineLvl w:val="2"/>
     </w:pPr>
     <w:rPr>
       <w:rFonts w:asciiTheme="majorHAnsi" w:eastAsiaTheme="majorEastAsia" w:hAnsiTheme="majorHAnsi" w:cstheme="majorBidi"/>
       <w:b/>
       <w:bCs/>
-      <w:color w:val="4F81BD" w:themeColor="accent1"/>
+      <w:color w:val="943634" w:themeColor="accent2" w:themeShade="BF"/>
+      <w:sz w:val="22"/>
+      <w:szCs w:val="22"/>
+    </w:rPr>
+  </w:style>
+  <w:style w:type="paragraph" w:styleId="Heading4">
+    <w:name w:val="heading 4"/>
+    <w:basedOn w:val="Normal"/>
+    <w:next w:val="Normal"/>
+    <w:link w:val="Heading4Char"/>
+    <w:uiPriority w:val="9"/>
+    <w:unhideWhenUsed/>
+    <w:qFormat/>
+    <w:rsid w:val="00AF0D05"/>
+    <w:pPr>
+      <w:pBdr>
+        <w:left w:val="single" w:sz="4" w:space="2" w:color="C0504D" w:themeColor="accent2"/>
+        <w:bottom w:val="single" w:sz="4" w:space="2" w:color="C0504D" w:themeColor="accent2"/>
+      </w:pBdr>
+      <w:spacing w:before="200" w:after="100" w:line="240" w:lineRule="auto"/>
+      <w:ind w:left="86"/>
+      <w:contextualSpacing/>
+      <w:outlineLvl w:val="3"/>
+    </w:pPr>
+    <w:rPr>
+      <w:rFonts w:asciiTheme="majorHAnsi" w:eastAsiaTheme="majorEastAsia" w:hAnsiTheme="majorHAnsi" w:cstheme="majorBidi"/>
+      <w:b/>
+      <w:bCs/>
+      <w:color w:val="943634" w:themeColor="accent2" w:themeShade="BF"/>
+      <w:sz w:val="22"/>
+      <w:szCs w:val="22"/>
+    </w:rPr>
+  </w:style>
+  <w:style w:type="paragraph" w:styleId="Heading5">
+    <w:name w:val="heading 5"/>
+    <w:basedOn w:val="Normal"/>
+    <w:next w:val="Normal"/>
+    <w:link w:val="Heading5Char"/>
+    <w:uiPriority w:val="9"/>
+    <w:semiHidden/>
+    <w:unhideWhenUsed/>
+    <w:qFormat/>
+    <w:rsid w:val="00AF0D05"/>
+    <w:pPr>
+      <w:pBdr>
+        <w:left w:val="dotted" w:sz="4" w:space="2" w:color="C0504D" w:themeColor="accent2"/>
+        <w:bottom w:val="dotted" w:sz="4" w:space="2" w:color="C0504D" w:themeColor="accent2"/>
+      </w:pBdr>
+      <w:spacing w:before="200" w:after="100" w:line="240" w:lineRule="auto"/>
+      <w:ind w:left="86"/>
+      <w:contextualSpacing/>
+      <w:outlineLvl w:val="4"/>
+    </w:pPr>
+    <w:rPr>
+      <w:rFonts w:asciiTheme="majorHAnsi" w:eastAsiaTheme="majorEastAsia" w:hAnsiTheme="majorHAnsi" w:cstheme="majorBidi"/>
+      <w:b/>
+      <w:bCs/>
+      <w:color w:val="943634" w:themeColor="accent2" w:themeShade="BF"/>
+      <w:sz w:val="22"/>
+      <w:szCs w:val="22"/>
+    </w:rPr>
+  </w:style>
+  <w:style w:type="paragraph" w:styleId="Heading6">
+    <w:name w:val="heading 6"/>
+    <w:basedOn w:val="Normal"/>
+    <w:next w:val="Normal"/>
+    <w:link w:val="Heading6Char"/>
+    <w:uiPriority w:val="9"/>
+    <w:semiHidden/>
+    <w:unhideWhenUsed/>
+    <w:qFormat/>
+    <w:rsid w:val="00AF0D05"/>
+    <w:pPr>
+      <w:pBdr>
+        <w:bottom w:val="single" w:sz="4" w:space="2" w:color="E5B8B7" w:themeColor="accent2" w:themeTint="66"/>
+      </w:pBdr>
+      <w:spacing w:before="200" w:after="100" w:line="240" w:lineRule="auto"/>
+      <w:contextualSpacing/>
+      <w:outlineLvl w:val="5"/>
+    </w:pPr>
+    <w:rPr>
+      <w:rFonts w:asciiTheme="majorHAnsi" w:eastAsiaTheme="majorEastAsia" w:hAnsiTheme="majorHAnsi" w:cstheme="majorBidi"/>
+      <w:color w:val="943634" w:themeColor="accent2" w:themeShade="BF"/>
+      <w:sz w:val="22"/>
+      <w:szCs w:val="22"/>
+    </w:rPr>
+  </w:style>
+  <w:style w:type="paragraph" w:styleId="Heading7">
+    <w:name w:val="heading 7"/>
+    <w:basedOn w:val="Normal"/>
+    <w:next w:val="Normal"/>
+    <w:link w:val="Heading7Char"/>
+    <w:uiPriority w:val="9"/>
+    <w:semiHidden/>
+    <w:unhideWhenUsed/>
+    <w:qFormat/>
+    <w:rsid w:val="00AF0D05"/>
+    <w:pPr>
+      <w:pBdr>
+        <w:bottom w:val="dotted" w:sz="4" w:space="2" w:color="D99594" w:themeColor="accent2" w:themeTint="99"/>
+      </w:pBdr>
+      <w:spacing w:before="200" w:after="100" w:line="240" w:lineRule="auto"/>
+      <w:contextualSpacing/>
+      <w:outlineLvl w:val="6"/>
+    </w:pPr>
+    <w:rPr>
+      <w:rFonts w:asciiTheme="majorHAnsi" w:eastAsiaTheme="majorEastAsia" w:hAnsiTheme="majorHAnsi" w:cstheme="majorBidi"/>
+      <w:color w:val="943634" w:themeColor="accent2" w:themeShade="BF"/>
+      <w:sz w:val="22"/>
+      <w:szCs w:val="22"/>
+    </w:rPr>
+  </w:style>
+  <w:style w:type="paragraph" w:styleId="Heading8">
+    <w:name w:val="heading 8"/>
+    <w:basedOn w:val="Normal"/>
+    <w:next w:val="Normal"/>
+    <w:link w:val="Heading8Char"/>
+    <w:uiPriority w:val="9"/>
+    <w:semiHidden/>
+    <w:unhideWhenUsed/>
+    <w:qFormat/>
+    <w:rsid w:val="00AF0D05"/>
+    <w:pPr>
+      <w:spacing w:before="200" w:after="100" w:line="240" w:lineRule="auto"/>
+      <w:contextualSpacing/>
+      <w:outlineLvl w:val="7"/>
+    </w:pPr>
+    <w:rPr>
+      <w:rFonts w:asciiTheme="majorHAnsi" w:eastAsiaTheme="majorEastAsia" w:hAnsiTheme="majorHAnsi" w:cstheme="majorBidi"/>
+      <w:color w:val="C0504D" w:themeColor="accent2"/>
+      <w:sz w:val="22"/>
+      <w:szCs w:val="22"/>
+    </w:rPr>
+  </w:style>
+  <w:style w:type="paragraph" w:styleId="Heading9">
+    <w:name w:val="heading 9"/>
+    <w:basedOn w:val="Normal"/>
+    <w:next w:val="Normal"/>
+    <w:link w:val="Heading9Char"/>
+    <w:uiPriority w:val="9"/>
+    <w:semiHidden/>
+    <w:unhideWhenUsed/>
+    <w:qFormat/>
+    <w:rsid w:val="00AF0D05"/>
+    <w:pPr>
+      <w:spacing w:before="200" w:after="100" w:line="240" w:lineRule="auto"/>
+      <w:contextualSpacing/>
+      <w:outlineLvl w:val="8"/>
+    </w:pPr>
+    <w:rPr>
+      <w:rFonts w:asciiTheme="majorHAnsi" w:eastAsiaTheme="majorEastAsia" w:hAnsiTheme="majorHAnsi" w:cstheme="majorBidi"/>
+      <w:color w:val="C0504D" w:themeColor="accent2"/>
     </w:rPr>
   </w:style>
   <w:style w:type="character" w:default="1" w:styleId="DefaultParagraphFont">
@@ -6945,7 +8624,7 @@
     <w:basedOn w:val="Normal"/>
     <w:uiPriority w:val="34"/>
     <w:qFormat/>
-    <w:rsid w:val="004868CC"/>
+    <w:rsid w:val="00AF0D05"/>
     <w:pPr>
       <w:ind w:left="720"/>
       <w:contextualSpacing/>
@@ -6956,14 +8635,15 @@
     <w:basedOn w:val="DefaultParagraphFont"/>
     <w:link w:val="Heading1"/>
     <w:uiPriority w:val="9"/>
-    <w:rsid w:val="004868CC"/>
+    <w:rsid w:val="00AF0D05"/>
     <w:rPr>
       <w:rFonts w:asciiTheme="majorHAnsi" w:eastAsiaTheme="majorEastAsia" w:hAnsiTheme="majorHAnsi" w:cstheme="majorBidi"/>
       <w:b/>
       <w:bCs/>
-      <w:color w:val="365F91" w:themeColor="accent1" w:themeShade="BF"/>
-      <w:sz w:val="28"/>
-      <w:szCs w:val="28"/>
+      <w:i/>
+      <w:iCs/>
+      <w:color w:val="622423" w:themeColor="accent2" w:themeShade="7F"/>
+      <w:shd w:val="clear" w:color="auto" w:fill="F2DBDB" w:themeFill="accent2" w:themeFillTint="33"/>
     </w:rPr>
   </w:style>
   <w:style w:type="paragraph" w:styleId="Subtitle">
@@ -6973,18 +8653,17 @@
     <w:link w:val="SubtitleChar"/>
     <w:uiPriority w:val="11"/>
     <w:qFormat/>
-    <w:rsid w:val="004868CC"/>
+    <w:rsid w:val="00AF0D05"/>
     <w:pPr>
-      <w:numPr>
-        <w:ilvl w:val="1"/>
-      </w:numPr>
+      <w:pBdr>
+        <w:bottom w:val="dotted" w:sz="8" w:space="10" w:color="C0504D" w:themeColor="accent2"/>
+      </w:pBdr>
+      <w:spacing w:before="200" w:after="900" w:line="240" w:lineRule="auto"/>
+      <w:jc w:val="center"/>
     </w:pPr>
     <w:rPr>
       <w:rFonts w:asciiTheme="majorHAnsi" w:eastAsiaTheme="majorEastAsia" w:hAnsiTheme="majorHAnsi" w:cstheme="majorBidi"/>
-      <w:i/>
-      <w:iCs/>
-      <w:color w:val="4F81BD" w:themeColor="accent1"/>
-      <w:spacing w:val="15"/>
+      <w:color w:val="622423" w:themeColor="accent2" w:themeShade="7F"/>
       <w:sz w:val="24"/>
       <w:szCs w:val="24"/>
     </w:rPr>
@@ -6994,13 +8673,12 @@
     <w:basedOn w:val="DefaultParagraphFont"/>
     <w:link w:val="Subtitle"/>
     <w:uiPriority w:val="11"/>
-    <w:rsid w:val="004868CC"/>
+    <w:rsid w:val="00AF0D05"/>
     <w:rPr>
       <w:rFonts w:asciiTheme="majorHAnsi" w:eastAsiaTheme="majorEastAsia" w:hAnsiTheme="majorHAnsi" w:cstheme="majorBidi"/>
       <w:i/>
       <w:iCs/>
-      <w:color w:val="4F81BD" w:themeColor="accent1"/>
-      <w:spacing w:val="15"/>
+      <w:color w:val="622423" w:themeColor="accent2" w:themeShade="7F"/>
       <w:sz w:val="24"/>
       <w:szCs w:val="24"/>
     </w:rPr>
@@ -7012,21 +8690,22 @@
     <w:link w:val="TitleChar"/>
     <w:uiPriority w:val="10"/>
     <w:qFormat/>
-    <w:rsid w:val="004868CC"/>
+    <w:rsid w:val="00AF0D05"/>
     <w:pPr>
       <w:pBdr>
-        <w:bottom w:val="single" w:sz="8" w:space="4" w:color="4F81BD" w:themeColor="accent1"/>
+        <w:top w:val="single" w:sz="48" w:space="0" w:color="C0504D" w:themeColor="accent2"/>
+        <w:bottom w:val="single" w:sz="48" w:space="0" w:color="C0504D" w:themeColor="accent2"/>
       </w:pBdr>
-      <w:spacing w:after="300" w:line="240" w:lineRule="auto"/>
-      <w:contextualSpacing/>
+      <w:shd w:val="clear" w:color="auto" w:fill="C0504D" w:themeFill="accent2"/>
+      <w:spacing w:after="0" w:line="240" w:lineRule="auto"/>
+      <w:jc w:val="center"/>
     </w:pPr>
     <w:rPr>
       <w:rFonts w:asciiTheme="majorHAnsi" w:eastAsiaTheme="majorEastAsia" w:hAnsiTheme="majorHAnsi" w:cstheme="majorBidi"/>
-      <w:color w:val="17365D" w:themeColor="text2" w:themeShade="BF"/>
-      <w:spacing w:val="5"/>
-      <w:kern w:val="28"/>
-      <w:sz w:val="52"/>
-      <w:szCs w:val="52"/>
+      <w:color w:val="FFFFFF" w:themeColor="background1"/>
+      <w:spacing w:val="10"/>
+      <w:sz w:val="48"/>
+      <w:szCs w:val="48"/>
     </w:rPr>
   </w:style>
   <w:style w:type="character" w:customStyle="1" w:styleId="TitleChar">
@@ -7034,14 +8713,16 @@
     <w:basedOn w:val="DefaultParagraphFont"/>
     <w:link w:val="Title"/>
     <w:uiPriority w:val="10"/>
-    <w:rsid w:val="004868CC"/>
+    <w:rsid w:val="00AF0D05"/>
     <w:rPr>
       <w:rFonts w:asciiTheme="majorHAnsi" w:eastAsiaTheme="majorEastAsia" w:hAnsiTheme="majorHAnsi" w:cstheme="majorBidi"/>
-      <w:color w:val="17365D" w:themeColor="text2" w:themeShade="BF"/>
-      <w:spacing w:val="5"/>
-      <w:kern w:val="28"/>
-      <w:sz w:val="52"/>
-      <w:szCs w:val="52"/>
+      <w:i/>
+      <w:iCs/>
+      <w:color w:val="FFFFFF" w:themeColor="background1"/>
+      <w:spacing w:val="10"/>
+      <w:sz w:val="48"/>
+      <w:szCs w:val="48"/>
+      <w:shd w:val="clear" w:color="auto" w:fill="C0504D" w:themeFill="accent2"/>
     </w:rPr>
   </w:style>
   <w:style w:type="table" w:styleId="TableGrid">
@@ -7075,14 +8756,14 @@
     <w:basedOn w:val="DefaultParagraphFont"/>
     <w:link w:val="Heading2"/>
     <w:uiPriority w:val="9"/>
-    <w:rsid w:val="007E0675"/>
+    <w:rsid w:val="00AF0D05"/>
     <w:rPr>
       <w:rFonts w:asciiTheme="majorHAnsi" w:eastAsiaTheme="majorEastAsia" w:hAnsiTheme="majorHAnsi" w:cstheme="majorBidi"/>
       <w:b/>
       <w:bCs/>
-      <w:color w:val="4F81BD" w:themeColor="accent1"/>
-      <w:sz w:val="26"/>
-      <w:szCs w:val="26"/>
+      <w:i/>
+      <w:iCs/>
+      <w:color w:val="943634" w:themeColor="accent2" w:themeShade="BF"/>
     </w:rPr>
   </w:style>
   <w:style w:type="character" w:customStyle="1" w:styleId="Heading3Char">
@@ -7090,12 +8771,14 @@
     <w:basedOn w:val="DefaultParagraphFont"/>
     <w:link w:val="Heading3"/>
     <w:uiPriority w:val="9"/>
-    <w:rsid w:val="00EA22CE"/>
+    <w:rsid w:val="00AF0D05"/>
     <w:rPr>
       <w:rFonts w:asciiTheme="majorHAnsi" w:eastAsiaTheme="majorEastAsia" w:hAnsiTheme="majorHAnsi" w:cstheme="majorBidi"/>
       <w:b/>
       <w:bCs/>
-      <w:color w:val="4F81BD" w:themeColor="accent1"/>
+      <w:i/>
+      <w:iCs/>
+      <w:color w:val="943634" w:themeColor="accent2" w:themeShade="BF"/>
     </w:rPr>
   </w:style>
   <w:style w:type="paragraph" w:styleId="BalloonText">
@@ -7170,6 +8853,576 @@
       <w:color w:val="000000"/>
       <w:sz w:val="18"/>
       <w:szCs w:val="18"/>
+    </w:rPr>
+  </w:style>
+  <w:style w:type="table" w:styleId="MediumGrid3-Accent5">
+    <w:name w:val="Medium Grid 3 Accent 5"/>
+    <w:basedOn w:val="TableNormal"/>
+    <w:uiPriority w:val="69"/>
+    <w:rsid w:val="005B474E"/>
+    <w:pPr>
+      <w:spacing w:after="0" w:line="240" w:lineRule="auto"/>
+    </w:pPr>
+    <w:tblPr>
+      <w:tblStyleRowBandSize w:val="1"/>
+      <w:tblStyleColBandSize w:val="1"/>
+      <w:tblInd w:w="0" w:type="dxa"/>
+      <w:tblBorders>
+        <w:top w:val="single" w:sz="8" w:space="0" w:color="FFFFFF" w:themeColor="background1"/>
+        <w:left w:val="single" w:sz="8" w:space="0" w:color="FFFFFF" w:themeColor="background1"/>
+        <w:bottom w:val="single" w:sz="8" w:space="0" w:color="FFFFFF" w:themeColor="background1"/>
+        <w:right w:val="single" w:sz="8" w:space="0" w:color="FFFFFF" w:themeColor="background1"/>
+        <w:insideH w:val="single" w:sz="6" w:space="0" w:color="FFFFFF" w:themeColor="background1"/>
+        <w:insideV w:val="single" w:sz="6" w:space="0" w:color="FFFFFF" w:themeColor="background1"/>
+      </w:tblBorders>
+      <w:tblCellMar>
+        <w:top w:w="0" w:type="dxa"/>
+        <w:left w:w="108" w:type="dxa"/>
+        <w:bottom w:w="0" w:type="dxa"/>
+        <w:right w:w="108" w:type="dxa"/>
+      </w:tblCellMar>
+    </w:tblPr>
+    <w:tcPr>
+      <w:shd w:val="clear" w:color="auto" w:fill="D2EAF1" w:themeFill="accent5" w:themeFillTint="3F"/>
+    </w:tcPr>
+    <w:tblStylePr w:type="firstRow">
+      <w:rPr>
+        <w:b/>
+        <w:bCs/>
+        <w:i w:val="0"/>
+        <w:iCs w:val="0"/>
+        <w:color w:val="FFFFFF" w:themeColor="background1"/>
+      </w:rPr>
+      <w:tblPr/>
+      <w:tcPr>
+        <w:tcBorders>
+          <w:top w:val="single" w:sz="8" w:space="0" w:color="FFFFFF" w:themeColor="background1"/>
+          <w:left w:val="single" w:sz="8" w:space="0" w:color="FFFFFF" w:themeColor="background1"/>
+          <w:bottom w:val="single" w:sz="24" w:space="0" w:color="FFFFFF" w:themeColor="background1"/>
+          <w:right w:val="single" w:sz="8" w:space="0" w:color="FFFFFF" w:themeColor="background1"/>
+          <w:insideH w:val="nil"/>
+          <w:insideV w:val="single" w:sz="8" w:space="0" w:color="FFFFFF" w:themeColor="background1"/>
+        </w:tcBorders>
+        <w:shd w:val="clear" w:color="auto" w:fill="4BACC6" w:themeFill="accent5"/>
+      </w:tcPr>
+    </w:tblStylePr>
+    <w:tblStylePr w:type="lastRow">
+      <w:rPr>
+        <w:b/>
+        <w:bCs/>
+        <w:i w:val="0"/>
+        <w:iCs w:val="0"/>
+        <w:color w:val="FFFFFF" w:themeColor="background1"/>
+      </w:rPr>
+      <w:tblPr/>
+      <w:tcPr>
+        <w:tcBorders>
+          <w:top w:val="single" w:sz="24" w:space="0" w:color="FFFFFF" w:themeColor="background1"/>
+          <w:left w:val="single" w:sz="8" w:space="0" w:color="FFFFFF" w:themeColor="background1"/>
+          <w:bottom w:val="single" w:sz="8" w:space="0" w:color="FFFFFF" w:themeColor="background1"/>
+          <w:right w:val="single" w:sz="8" w:space="0" w:color="FFFFFF" w:themeColor="background1"/>
+          <w:insideH w:val="nil"/>
+          <w:insideV w:val="single" w:sz="8" w:space="0" w:color="FFFFFF" w:themeColor="background1"/>
+        </w:tcBorders>
+        <w:shd w:val="clear" w:color="auto" w:fill="4BACC6" w:themeFill="accent5"/>
+      </w:tcPr>
+    </w:tblStylePr>
+    <w:tblStylePr w:type="firstCol">
+      <w:rPr>
+        <w:b/>
+        <w:bCs/>
+        <w:i w:val="0"/>
+        <w:iCs w:val="0"/>
+        <w:color w:val="FFFFFF" w:themeColor="background1"/>
+      </w:rPr>
+      <w:tblPr/>
+      <w:tcPr>
+        <w:tcBorders>
+          <w:left w:val="single" w:sz="8" w:space="0" w:color="FFFFFF" w:themeColor="background1"/>
+          <w:right w:val="single" w:sz="24" w:space="0" w:color="FFFFFF" w:themeColor="background1"/>
+          <w:insideH w:val="nil"/>
+          <w:insideV w:val="nil"/>
+        </w:tcBorders>
+        <w:shd w:val="clear" w:color="auto" w:fill="4BACC6" w:themeFill="accent5"/>
+      </w:tcPr>
+    </w:tblStylePr>
+    <w:tblStylePr w:type="lastCol">
+      <w:rPr>
+        <w:b/>
+        <w:bCs/>
+        <w:i w:val="0"/>
+        <w:iCs w:val="0"/>
+        <w:color w:val="FFFFFF" w:themeColor="background1"/>
+      </w:rPr>
+      <w:tblPr/>
+      <w:tcPr>
+        <w:tcBorders>
+          <w:top w:val="nil"/>
+          <w:left w:val="single" w:sz="24" w:space="0" w:color="FFFFFF" w:themeColor="background1"/>
+          <w:bottom w:val="nil"/>
+          <w:right w:val="nil"/>
+          <w:insideH w:val="nil"/>
+          <w:insideV w:val="nil"/>
+        </w:tcBorders>
+        <w:shd w:val="clear" w:color="auto" w:fill="4BACC6" w:themeFill="accent5"/>
+      </w:tcPr>
+    </w:tblStylePr>
+    <w:tblStylePr w:type="band1Vert">
+      <w:tblPr/>
+      <w:tcPr>
+        <w:tcBorders>
+          <w:top w:val="single" w:sz="8" w:space="0" w:color="FFFFFF" w:themeColor="background1"/>
+          <w:left w:val="single" w:sz="8" w:space="0" w:color="FFFFFF" w:themeColor="background1"/>
+          <w:bottom w:val="single" w:sz="8" w:space="0" w:color="FFFFFF" w:themeColor="background1"/>
+          <w:right w:val="single" w:sz="8" w:space="0" w:color="FFFFFF" w:themeColor="background1"/>
+          <w:insideH w:val="nil"/>
+          <w:insideV w:val="nil"/>
+        </w:tcBorders>
+        <w:shd w:val="clear" w:color="auto" w:fill="A5D5E2" w:themeFill="accent5" w:themeFillTint="7F"/>
+      </w:tcPr>
+    </w:tblStylePr>
+    <w:tblStylePr w:type="band1Horz">
+      <w:tblPr/>
+      <w:tcPr>
+        <w:tcBorders>
+          <w:top w:val="single" w:sz="8" w:space="0" w:color="FFFFFF" w:themeColor="background1"/>
+          <w:left w:val="single" w:sz="8" w:space="0" w:color="FFFFFF" w:themeColor="background1"/>
+          <w:bottom w:val="single" w:sz="8" w:space="0" w:color="FFFFFF" w:themeColor="background1"/>
+          <w:right w:val="single" w:sz="8" w:space="0" w:color="FFFFFF" w:themeColor="background1"/>
+          <w:insideH w:val="single" w:sz="8" w:space="0" w:color="FFFFFF" w:themeColor="background1"/>
+          <w:insideV w:val="single" w:sz="8" w:space="0" w:color="FFFFFF" w:themeColor="background1"/>
+        </w:tcBorders>
+        <w:shd w:val="clear" w:color="auto" w:fill="A5D5E2" w:themeFill="accent5" w:themeFillTint="7F"/>
+      </w:tcPr>
+    </w:tblStylePr>
+  </w:style>
+  <w:style w:type="table" w:styleId="MediumList2-Accent1">
+    <w:name w:val="Medium List 2 Accent 1"/>
+    <w:basedOn w:val="TableNormal"/>
+    <w:uiPriority w:val="66"/>
+    <w:rsid w:val="005B474E"/>
+    <w:pPr>
+      <w:spacing w:after="0" w:line="240" w:lineRule="auto"/>
+    </w:pPr>
+    <w:rPr>
+      <w:rFonts w:asciiTheme="majorHAnsi" w:eastAsiaTheme="majorEastAsia" w:hAnsiTheme="majorHAnsi" w:cstheme="majorBidi"/>
+      <w:color w:val="000000" w:themeColor="text1"/>
+      <w:lang w:eastAsia="ja-JP"/>
+    </w:rPr>
+    <w:tblPr>
+      <w:tblStyleRowBandSize w:val="1"/>
+      <w:tblStyleColBandSize w:val="1"/>
+      <w:tblInd w:w="0" w:type="dxa"/>
+      <w:tblBorders>
+        <w:top w:val="single" w:sz="8" w:space="0" w:color="4F81BD" w:themeColor="accent1"/>
+        <w:left w:val="single" w:sz="8" w:space="0" w:color="4F81BD" w:themeColor="accent1"/>
+        <w:bottom w:val="single" w:sz="8" w:space="0" w:color="4F81BD" w:themeColor="accent1"/>
+        <w:right w:val="single" w:sz="8" w:space="0" w:color="4F81BD" w:themeColor="accent1"/>
+      </w:tblBorders>
+      <w:tblCellMar>
+        <w:top w:w="0" w:type="dxa"/>
+        <w:left w:w="108" w:type="dxa"/>
+        <w:bottom w:w="0" w:type="dxa"/>
+        <w:right w:w="108" w:type="dxa"/>
+      </w:tblCellMar>
+    </w:tblPr>
+    <w:tblStylePr w:type="firstRow">
+      <w:rPr>
+        <w:sz w:val="24"/>
+        <w:szCs w:val="24"/>
+      </w:rPr>
+      <w:tblPr/>
+      <w:tcPr>
+        <w:tcBorders>
+          <w:top w:val="nil"/>
+          <w:left w:val="nil"/>
+          <w:bottom w:val="single" w:sz="24" w:space="0" w:color="4F81BD" w:themeColor="accent1"/>
+          <w:right w:val="nil"/>
+          <w:insideH w:val="nil"/>
+          <w:insideV w:val="nil"/>
+        </w:tcBorders>
+        <w:shd w:val="clear" w:color="auto" w:fill="FFFFFF" w:themeFill="background1"/>
+      </w:tcPr>
+    </w:tblStylePr>
+    <w:tblStylePr w:type="lastRow">
+      <w:tblPr/>
+      <w:tcPr>
+        <w:tcBorders>
+          <w:top w:val="single" w:sz="8" w:space="0" w:color="4F81BD" w:themeColor="accent1"/>
+          <w:left w:val="nil"/>
+          <w:bottom w:val="nil"/>
+          <w:right w:val="nil"/>
+          <w:insideH w:val="nil"/>
+          <w:insideV w:val="nil"/>
+        </w:tcBorders>
+        <w:shd w:val="clear" w:color="auto" w:fill="FFFFFF" w:themeFill="background1"/>
+      </w:tcPr>
+    </w:tblStylePr>
+    <w:tblStylePr w:type="firstCol">
+      <w:tblPr/>
+      <w:tcPr>
+        <w:tcBorders>
+          <w:top w:val="nil"/>
+          <w:left w:val="nil"/>
+          <w:bottom w:val="nil"/>
+          <w:right w:val="single" w:sz="8" w:space="0" w:color="4F81BD" w:themeColor="accent1"/>
+          <w:insideH w:val="nil"/>
+          <w:insideV w:val="nil"/>
+        </w:tcBorders>
+        <w:shd w:val="clear" w:color="auto" w:fill="FFFFFF" w:themeFill="background1"/>
+      </w:tcPr>
+    </w:tblStylePr>
+    <w:tblStylePr w:type="lastCol">
+      <w:tblPr/>
+      <w:tcPr>
+        <w:tcBorders>
+          <w:top w:val="nil"/>
+          <w:left w:val="single" w:sz="8" w:space="0" w:color="4F81BD" w:themeColor="accent1"/>
+          <w:bottom w:val="nil"/>
+          <w:right w:val="nil"/>
+          <w:insideH w:val="nil"/>
+          <w:insideV w:val="nil"/>
+        </w:tcBorders>
+        <w:shd w:val="clear" w:color="auto" w:fill="FFFFFF" w:themeFill="background1"/>
+      </w:tcPr>
+    </w:tblStylePr>
+    <w:tblStylePr w:type="band1Vert">
+      <w:tblPr/>
+      <w:tcPr>
+        <w:tcBorders>
+          <w:left w:val="nil"/>
+          <w:right w:val="nil"/>
+          <w:insideH w:val="nil"/>
+          <w:insideV w:val="nil"/>
+        </w:tcBorders>
+        <w:shd w:val="clear" w:color="auto" w:fill="D3DFEE" w:themeFill="accent1" w:themeFillTint="3F"/>
+      </w:tcPr>
+    </w:tblStylePr>
+    <w:tblStylePr w:type="band1Horz">
+      <w:tblPr/>
+      <w:tcPr>
+        <w:tcBorders>
+          <w:top w:val="nil"/>
+          <w:bottom w:val="nil"/>
+          <w:insideH w:val="nil"/>
+          <w:insideV w:val="nil"/>
+        </w:tcBorders>
+        <w:shd w:val="clear" w:color="auto" w:fill="D3DFEE" w:themeFill="accent1" w:themeFillTint="3F"/>
+      </w:tcPr>
+    </w:tblStylePr>
+    <w:tblStylePr w:type="nwCell">
+      <w:tblPr/>
+      <w:tcPr>
+        <w:shd w:val="clear" w:color="auto" w:fill="FFFFFF" w:themeFill="background1"/>
+      </w:tcPr>
+    </w:tblStylePr>
+    <w:tblStylePr w:type="swCell">
+      <w:tblPr/>
+      <w:tcPr>
+        <w:tcBorders>
+          <w:top w:val="nil"/>
+        </w:tcBorders>
+      </w:tcPr>
+    </w:tblStylePr>
+  </w:style>
+  <w:style w:type="character" w:customStyle="1" w:styleId="Heading4Char">
+    <w:name w:val="Heading 4 Char"/>
+    <w:basedOn w:val="DefaultParagraphFont"/>
+    <w:link w:val="Heading4"/>
+    <w:uiPriority w:val="9"/>
+    <w:rsid w:val="00AF0D05"/>
+    <w:rPr>
+      <w:rFonts w:asciiTheme="majorHAnsi" w:eastAsiaTheme="majorEastAsia" w:hAnsiTheme="majorHAnsi" w:cstheme="majorBidi"/>
+      <w:b/>
+      <w:bCs/>
+      <w:i/>
+      <w:iCs/>
+      <w:color w:val="943634" w:themeColor="accent2" w:themeShade="BF"/>
+    </w:rPr>
+  </w:style>
+  <w:style w:type="character" w:customStyle="1" w:styleId="Heading5Char">
+    <w:name w:val="Heading 5 Char"/>
+    <w:basedOn w:val="DefaultParagraphFont"/>
+    <w:link w:val="Heading5"/>
+    <w:uiPriority w:val="9"/>
+    <w:semiHidden/>
+    <w:rsid w:val="00AF0D05"/>
+    <w:rPr>
+      <w:rFonts w:asciiTheme="majorHAnsi" w:eastAsiaTheme="majorEastAsia" w:hAnsiTheme="majorHAnsi" w:cstheme="majorBidi"/>
+      <w:b/>
+      <w:bCs/>
+      <w:i/>
+      <w:iCs/>
+      <w:color w:val="943634" w:themeColor="accent2" w:themeShade="BF"/>
+    </w:rPr>
+  </w:style>
+  <w:style w:type="character" w:customStyle="1" w:styleId="Heading6Char">
+    <w:name w:val="Heading 6 Char"/>
+    <w:basedOn w:val="DefaultParagraphFont"/>
+    <w:link w:val="Heading6"/>
+    <w:uiPriority w:val="9"/>
+    <w:semiHidden/>
+    <w:rsid w:val="00AF0D05"/>
+    <w:rPr>
+      <w:rFonts w:asciiTheme="majorHAnsi" w:eastAsiaTheme="majorEastAsia" w:hAnsiTheme="majorHAnsi" w:cstheme="majorBidi"/>
+      <w:i/>
+      <w:iCs/>
+      <w:color w:val="943634" w:themeColor="accent2" w:themeShade="BF"/>
+    </w:rPr>
+  </w:style>
+  <w:style w:type="character" w:customStyle="1" w:styleId="Heading7Char">
+    <w:name w:val="Heading 7 Char"/>
+    <w:basedOn w:val="DefaultParagraphFont"/>
+    <w:link w:val="Heading7"/>
+    <w:uiPriority w:val="9"/>
+    <w:semiHidden/>
+    <w:rsid w:val="00AF0D05"/>
+    <w:rPr>
+      <w:rFonts w:asciiTheme="majorHAnsi" w:eastAsiaTheme="majorEastAsia" w:hAnsiTheme="majorHAnsi" w:cstheme="majorBidi"/>
+      <w:i/>
+      <w:iCs/>
+      <w:color w:val="943634" w:themeColor="accent2" w:themeShade="BF"/>
+    </w:rPr>
+  </w:style>
+  <w:style w:type="character" w:customStyle="1" w:styleId="Heading8Char">
+    <w:name w:val="Heading 8 Char"/>
+    <w:basedOn w:val="DefaultParagraphFont"/>
+    <w:link w:val="Heading8"/>
+    <w:uiPriority w:val="9"/>
+    <w:semiHidden/>
+    <w:rsid w:val="00AF0D05"/>
+    <w:rPr>
+      <w:rFonts w:asciiTheme="majorHAnsi" w:eastAsiaTheme="majorEastAsia" w:hAnsiTheme="majorHAnsi" w:cstheme="majorBidi"/>
+      <w:i/>
+      <w:iCs/>
+      <w:color w:val="C0504D" w:themeColor="accent2"/>
+    </w:rPr>
+  </w:style>
+  <w:style w:type="character" w:customStyle="1" w:styleId="Heading9Char">
+    <w:name w:val="Heading 9 Char"/>
+    <w:basedOn w:val="DefaultParagraphFont"/>
+    <w:link w:val="Heading9"/>
+    <w:uiPriority w:val="9"/>
+    <w:semiHidden/>
+    <w:rsid w:val="00AF0D05"/>
+    <w:rPr>
+      <w:rFonts w:asciiTheme="majorHAnsi" w:eastAsiaTheme="majorEastAsia" w:hAnsiTheme="majorHAnsi" w:cstheme="majorBidi"/>
+      <w:i/>
+      <w:iCs/>
+      <w:color w:val="C0504D" w:themeColor="accent2"/>
+      <w:sz w:val="20"/>
+      <w:szCs w:val="20"/>
+    </w:rPr>
+  </w:style>
+  <w:style w:type="paragraph" w:styleId="Caption">
+    <w:name w:val="caption"/>
+    <w:basedOn w:val="Normal"/>
+    <w:next w:val="Normal"/>
+    <w:uiPriority w:val="35"/>
+    <w:semiHidden/>
+    <w:unhideWhenUsed/>
+    <w:qFormat/>
+    <w:rsid w:val="00AF0D05"/>
+    <w:rPr>
+      <w:b/>
+      <w:bCs/>
+      <w:color w:val="943634" w:themeColor="accent2" w:themeShade="BF"/>
+      <w:sz w:val="18"/>
+      <w:szCs w:val="18"/>
+    </w:rPr>
+  </w:style>
+  <w:style w:type="character" w:styleId="Strong">
+    <w:name w:val="Strong"/>
+    <w:uiPriority w:val="22"/>
+    <w:qFormat/>
+    <w:rsid w:val="00AF0D05"/>
+    <w:rPr>
+      <w:b/>
+      <w:bCs/>
+      <w:spacing w:val="0"/>
+    </w:rPr>
+  </w:style>
+  <w:style w:type="character" w:styleId="Emphasis">
+    <w:name w:val="Emphasis"/>
+    <w:uiPriority w:val="20"/>
+    <w:qFormat/>
+    <w:rsid w:val="00AF0D05"/>
+    <w:rPr>
+      <w:rFonts w:asciiTheme="majorHAnsi" w:eastAsiaTheme="majorEastAsia" w:hAnsiTheme="majorHAnsi" w:cstheme="majorBidi"/>
+      <w:b/>
+      <w:bCs/>
+      <w:i/>
+      <w:iCs/>
+      <w:color w:val="C0504D" w:themeColor="accent2"/>
+      <w:bdr w:val="single" w:sz="18" w:space="0" w:color="F2DBDB" w:themeColor="accent2" w:themeTint="33"/>
+      <w:shd w:val="clear" w:color="auto" w:fill="F2DBDB" w:themeFill="accent2" w:themeFillTint="33"/>
+    </w:rPr>
+  </w:style>
+  <w:style w:type="paragraph" w:styleId="NoSpacing">
+    <w:name w:val="No Spacing"/>
+    <w:basedOn w:val="Normal"/>
+    <w:uiPriority w:val="1"/>
+    <w:qFormat/>
+    <w:rsid w:val="00AF0D05"/>
+    <w:pPr>
+      <w:spacing w:after="0" w:line="240" w:lineRule="auto"/>
+    </w:pPr>
+  </w:style>
+  <w:style w:type="paragraph" w:styleId="Quote">
+    <w:name w:val="Quote"/>
+    <w:basedOn w:val="Normal"/>
+    <w:next w:val="Normal"/>
+    <w:link w:val="QuoteChar"/>
+    <w:uiPriority w:val="29"/>
+    <w:qFormat/>
+    <w:rsid w:val="00AF0D05"/>
+    <w:rPr>
+      <w:i/>
+      <w:iCs w:val="0"/>
+      <w:color w:val="943634" w:themeColor="accent2" w:themeShade="BF"/>
+    </w:rPr>
+  </w:style>
+  <w:style w:type="character" w:customStyle="1" w:styleId="QuoteChar">
+    <w:name w:val="Quote Char"/>
+    <w:basedOn w:val="DefaultParagraphFont"/>
+    <w:link w:val="Quote"/>
+    <w:uiPriority w:val="29"/>
+    <w:rsid w:val="00AF0D05"/>
+    <w:rPr>
+      <w:color w:val="943634" w:themeColor="accent2" w:themeShade="BF"/>
+      <w:sz w:val="20"/>
+      <w:szCs w:val="20"/>
+    </w:rPr>
+  </w:style>
+  <w:style w:type="paragraph" w:styleId="IntenseQuote">
+    <w:name w:val="Intense Quote"/>
+    <w:basedOn w:val="Normal"/>
+    <w:next w:val="Normal"/>
+    <w:link w:val="IntenseQuoteChar"/>
+    <w:uiPriority w:val="30"/>
+    <w:qFormat/>
+    <w:rsid w:val="00AF0D05"/>
+    <w:pPr>
+      <w:pBdr>
+        <w:top w:val="dotted" w:sz="8" w:space="10" w:color="C0504D" w:themeColor="accent2"/>
+        <w:bottom w:val="dotted" w:sz="8" w:space="10" w:color="C0504D" w:themeColor="accent2"/>
+      </w:pBdr>
+      <w:spacing w:line="300" w:lineRule="auto"/>
+      <w:ind w:left="2160" w:right="2160"/>
+      <w:jc w:val="center"/>
+    </w:pPr>
+    <w:rPr>
+      <w:rFonts w:asciiTheme="majorHAnsi" w:eastAsiaTheme="majorEastAsia" w:hAnsiTheme="majorHAnsi" w:cstheme="majorBidi"/>
+      <w:b/>
+      <w:bCs/>
+      <w:color w:val="C0504D" w:themeColor="accent2"/>
+    </w:rPr>
+  </w:style>
+  <w:style w:type="character" w:customStyle="1" w:styleId="IntenseQuoteChar">
+    <w:name w:val="Intense Quote Char"/>
+    <w:basedOn w:val="DefaultParagraphFont"/>
+    <w:link w:val="IntenseQuote"/>
+    <w:uiPriority w:val="30"/>
+    <w:rsid w:val="00AF0D05"/>
+    <w:rPr>
+      <w:rFonts w:asciiTheme="majorHAnsi" w:eastAsiaTheme="majorEastAsia" w:hAnsiTheme="majorHAnsi" w:cstheme="majorBidi"/>
+      <w:b/>
+      <w:bCs/>
+      <w:i/>
+      <w:iCs/>
+      <w:color w:val="C0504D" w:themeColor="accent2"/>
+      <w:sz w:val="20"/>
+      <w:szCs w:val="20"/>
+    </w:rPr>
+  </w:style>
+  <w:style w:type="character" w:styleId="SubtleEmphasis">
+    <w:name w:val="Subtle Emphasis"/>
+    <w:uiPriority w:val="19"/>
+    <w:qFormat/>
+    <w:rsid w:val="00AF0D05"/>
+    <w:rPr>
+      <w:rFonts w:asciiTheme="majorHAnsi" w:eastAsiaTheme="majorEastAsia" w:hAnsiTheme="majorHAnsi" w:cstheme="majorBidi"/>
+      <w:i/>
+      <w:iCs/>
+      <w:color w:val="C0504D" w:themeColor="accent2"/>
+    </w:rPr>
+  </w:style>
+  <w:style w:type="character" w:styleId="IntenseEmphasis">
+    <w:name w:val="Intense Emphasis"/>
+    <w:uiPriority w:val="21"/>
+    <w:qFormat/>
+    <w:rsid w:val="00AF0D05"/>
+    <w:rPr>
+      <w:rFonts w:asciiTheme="majorHAnsi" w:eastAsiaTheme="majorEastAsia" w:hAnsiTheme="majorHAnsi" w:cstheme="majorBidi"/>
+      <w:b/>
+      <w:bCs/>
+      <w:i/>
+      <w:iCs/>
+      <w:dstrike w:val="0"/>
+      <w:color w:val="FFFFFF" w:themeColor="background1"/>
+      <w:bdr w:val="single" w:sz="18" w:space="0" w:color="C0504D" w:themeColor="accent2"/>
+      <w:shd w:val="clear" w:color="auto" w:fill="C0504D" w:themeFill="accent2"/>
+      <w:vertAlign w:val="baseline"/>
+    </w:rPr>
+  </w:style>
+  <w:style w:type="character" w:styleId="SubtleReference">
+    <w:name w:val="Subtle Reference"/>
+    <w:uiPriority w:val="31"/>
+    <w:qFormat/>
+    <w:rsid w:val="00AF0D05"/>
+    <w:rPr>
+      <w:i/>
+      <w:iCs/>
+      <w:smallCaps/>
+      <w:color w:val="C0504D" w:themeColor="accent2"/>
+      <w:u w:color="C0504D" w:themeColor="accent2"/>
+    </w:rPr>
+  </w:style>
+  <w:style w:type="character" w:styleId="IntenseReference">
+    <w:name w:val="Intense Reference"/>
+    <w:uiPriority w:val="32"/>
+    <w:qFormat/>
+    <w:rsid w:val="00AF0D05"/>
+    <w:rPr>
+      <w:b/>
+      <w:bCs/>
+      <w:i/>
+      <w:iCs/>
+      <w:smallCaps/>
+      <w:color w:val="C0504D" w:themeColor="accent2"/>
+      <w:u w:color="C0504D" w:themeColor="accent2"/>
+    </w:rPr>
+  </w:style>
+  <w:style w:type="character" w:styleId="BookTitle">
+    <w:name w:val="Book Title"/>
+    <w:uiPriority w:val="33"/>
+    <w:qFormat/>
+    <w:rsid w:val="00AF0D05"/>
+    <w:rPr>
+      <w:rFonts w:asciiTheme="majorHAnsi" w:eastAsiaTheme="majorEastAsia" w:hAnsiTheme="majorHAnsi" w:cstheme="majorBidi"/>
+      <w:b/>
+      <w:bCs/>
+      <w:i/>
+      <w:iCs/>
+      <w:smallCaps/>
+      <w:color w:val="943634" w:themeColor="accent2" w:themeShade="BF"/>
+      <w:u w:val="single"/>
+    </w:rPr>
+  </w:style>
+  <w:style w:type="paragraph" w:styleId="TOCHeading">
+    <w:name w:val="TOC Heading"/>
+    <w:basedOn w:val="Heading1"/>
+    <w:next w:val="Normal"/>
+    <w:uiPriority w:val="39"/>
+    <w:semiHidden/>
+    <w:unhideWhenUsed/>
+    <w:qFormat/>
+    <w:rsid w:val="00AF0D05"/>
+    <w:pPr>
+      <w:outlineLvl w:val="9"/>
+    </w:pPr>
+    <w:rPr>
+      <w:lang w:bidi="en-US"/>
     </w:rPr>
   </w:style>
 </w:styles>
@@ -7465,7 +9718,7 @@
 </file>
 
 <file path=customXml/itemProps1.xml><?xml version="1.0" encoding="utf-8"?>
-<ds:datastoreItem xmlns:ds="http://schemas.openxmlformats.org/officeDocument/2006/customXml" ds:itemID="{CF420955-72B2-43E6-9172-0C3431E0D487}">
+<ds:datastoreItem xmlns:ds="http://schemas.openxmlformats.org/officeDocument/2006/customXml" ds:itemID="{6DC4AD72-0654-4DBE-A5A3-1697EF51E5E9}">
   <ds:schemaRefs>
     <ds:schemaRef ds:uri="http://schemas.openxmlformats.org/officeDocument/2006/bibliography"/>
   </ds:schemaRefs>

</xml_diff>